<commit_message>
**IMP:** About to delete templates and uninstall pandoc for a fresh start. Let's see how this goes. I had recently installed `citeproc-preamble` and `pandoc-crossref` - not sure if I'll really need them though.
</commit_message>
<xml_diff>
--- a/templates/apa_ref.docx
+++ b/templates/apa_ref.docx
@@ -1,6 +1,6 @@
 
 <file path=word/document.xml><?xml version="1.0" encoding="utf-8"?>
-<w:document xmlns:wpc="http://schemas.microsoft.com/office/word/2010/wordprocessingCanvas" xmlns:mo="http://schemas.microsoft.com/office/mac/office/2008/main" xmlns:mc="http://schemas.openxmlformats.org/markup-compatibility/2006" xmlns:mv="urn:schemas-microsoft-com:mac:vml" xmlns:o="urn:schemas-microsoft-com:office:office" xmlns:r="http://schemas.openxmlformats.org/officeDocument/2006/relationships" xmlns:m="http://schemas.openxmlformats.org/officeDocument/2006/math" xmlns:v="urn:schemas-microsoft-com:vml" xmlns:wp14="http://schemas.microsoft.com/office/word/2010/wordprocessingDrawing" xmlns:wp="http://schemas.openxmlformats.org/drawingml/2006/wordprocessingDrawing" xmlns:w10="urn:schemas-microsoft-com:office:word" xmlns:w="http://schemas.openxmlformats.org/wordprocessingml/2006/main" xmlns:w14="http://schemas.microsoft.com/office/word/2010/wordml" xmlns:wpg="http://schemas.microsoft.com/office/word/2010/wordprocessingGroup" xmlns:wpi="http://schemas.microsoft.com/office/word/2010/wordprocessingInk" xmlns:wne="http://schemas.microsoft.com/office/word/2006/wordml" xmlns:wps="http://schemas.microsoft.com/office/word/2010/wordprocessingShape" mc:Ignorable="w14 wp14">
+<w:document xmlns:wpc="http://schemas.microsoft.com/office/word/2010/wordprocessingCanvas" xmlns:mo="http://schemas.microsoft.com/office/mac/office/2008/main" xmlns:mc="http://schemas.openxmlformats.org/markup-compatibility/2006" xmlns:mv="urn:schemas-microsoft-com:mac:vml" xmlns:o="urn:schemas-microsoft-com:office:office" xmlns:r="http://schemas.openxmlformats.org/officeDocument/2006/relationships" xmlns:m="http://schemas.openxmlformats.org/officeDocument/2006/math" xmlns:v="urn:schemas-microsoft-com:vml" xmlns:wp14="http://schemas.microsoft.com/office/word/2010/wordprocessingDrawing" xmlns:wp="http://schemas.openxmlformats.org/drawingml/2006/wordprocessingDrawing" xmlns:w10="urn:schemas-microsoft-com:office:word" xmlns:w="http://schemas.openxmlformats.org/wordprocessingml/2006/main" xmlns:w14="http://schemas.microsoft.com/office/word/2010/wordml" xmlns:w15="http://schemas.microsoft.com/office/word/2012/wordml" xmlns:wpg="http://schemas.microsoft.com/office/word/2010/wordprocessingGroup" xmlns:wpi="http://schemas.microsoft.com/office/word/2010/wordprocessingInk" xmlns:wne="http://schemas.microsoft.com/office/word/2006/wordml" xmlns:wps="http://schemas.microsoft.com/office/word/2010/wordprocessingShape" mc:Ignorable="w14 w15 wp14">
   <w:body>
     <w:p>
       <w:pPr>
@@ -132,10 +132,7 @@
             <w:t>Abstract</w:t>
           </w:r>
           <w:r>
-            <w:t xml:space="preserve"> above, are not considered headings so they don’t use bold heading format. Instead, use the Section Title style. This style aut</w:t>
-          </w:r>
-          <w:r>
-            <w:t>omatically starts your section on a new page, so you don’t have to add page breaks. Note that all of the styles for this template are available on the Home tab of the ribbon, in the Styles gallery.]</w:t>
+            <w:t xml:space="preserve"> above, are not considered headings so they don’t use bold heading format. Instead, use the Section Title style. This style automatically starts your section on a new page, so you don’t have to add page breaks. Note that all of the styles for this template are available on the Home tab of the ribbon, in the Styles gallery.]</w:t>
           </w:r>
         </w:p>
       </w:sdtContent>
@@ -150,6 +147,7 @@
       <w:r>
         <w:t xml:space="preserve">: </w:t>
       </w:r>
+      <w:bookmarkStart w:id="0" w:name="_GoBack"/>
       <w:sdt>
         <w:sdtPr>
           <w:id w:val="1136374635"/>
@@ -167,6 +165,7 @@
           </w:r>
         </w:sdtContent>
       </w:sdt>
+      <w:bookmarkEnd w:id="0"/>
     </w:p>
     <w:p>
       <w:pPr>
@@ -187,10 +186,7 @@
         <w:sdtEndPr/>
         <w:sdtContent>
           <w:r>
-            <w:t xml:space="preserve">[Title Here, </w:t>
-          </w:r>
-          <w:r>
-            <w:t>up to 12 Words, on One to Two Lines]</w:t>
+            <w:t>[Title Here, up to 12 Words, on One to Two Lines]</w:t>
           </w:r>
         </w:sdtContent>
       </w:sdt>
@@ -218,10 +214,7 @@
             <w:t>Introduction</w:t>
           </w:r>
           <w:r>
-            <w:t xml:space="preserve"> should not be use</w:t>
-          </w:r>
-          <w:r>
-            <w:t>d as an initial heading, as it’s assumed that your paper begins with an introduction.]</w:t>
+            <w:t xml:space="preserve"> should not be used as an initial heading, as it’s assumed that your paper begins with an introduction.]</w:t>
           </w:r>
         </w:p>
       </w:sdtContent>
@@ -314,10 +307,7 @@
             <w:pStyle w:val="NoSpacing"/>
           </w:pPr>
           <w:r>
-            <w:t>[To add a table of contents (TOC), apply the appropriate heading style to just the heading text at the start of a paragraph and it will show up in your TOC. To do this, select the text for your heading. Then, on the Home tab, in the Styles</w:t>
-          </w:r>
-          <w:r>
-            <w:t xml:space="preserve"> gallery, click the style you need.]</w:t>
+            <w:t>[To add a table of contents (TOC), apply the appropriate heading style to just the heading text at the start of a paragraph and it will show up in your TOC. To do this, select the text for your heading. Then, on the Home tab, in the Styles gallery, click the style you need.]</w:t>
           </w:r>
         </w:p>
       </w:sdtContent>
@@ -447,10 +437,7 @@
         <w:sdtEndPr/>
         <w:sdtContent>
           <w:r>
-            <w:t xml:space="preserve">[When using headings, don’t skip levels. </w:t>
-          </w:r>
-          <w:r>
-            <w:t>If you need a heading 3, 4, or 5 with no text following it before the next heading, just add a period at the end of the heading and then start a new paragraph for the subheading and its text.]</w:t>
+            <w:t>[When using headings, don’t skip levels. If you need a heading 3, 4, or 5 with no text following it before the next heading, just add a period at the end of the heading and then start a new paragraph for the subheading and its text.]</w:t>
           </w:r>
         </w:sdtContent>
       </w:sdt>
@@ -509,13 +496,7 @@
             <w:rPr>
               <w:rStyle w:val="Heading5Char"/>
             </w:rPr>
-            <w:t xml:space="preserve">[Heading </w:t>
-          </w:r>
-          <w:r>
-            <w:rPr>
-              <w:rStyle w:val="Heading5Char"/>
-            </w:rPr>
-            <w:t>5]</w:t>
+            <w:t>[Heading 5]</w:t>
           </w:r>
         </w:sdtContent>
       </w:sdt>
@@ -541,13 +522,7 @@
         <w:sdtEndPr/>
         <w:sdtContent>
           <w:r>
-            <w:t>[Like all sections of your paper, references start on their own page. The references page that follows is created using the Citations &amp; Bibliography feature, available on the References tab. This feature includes a style option that formats your refe</w:t>
-          </w:r>
-          <w:r>
-            <w:t>rences for APA 6th Edition. You can also use this feature to add in-text citations that are linked to your source, such as those shown at the end of this paragraph and the preceding paragraph. To customize a citation, right-click it and then click Edit Cit</w:t>
-          </w:r>
-          <w:r>
-            <w:t>ation.]</w:t>
+            <w:t>[Like all sections of your paper, references start on their own page. The references page that follows is created using the Citations &amp; Bibliography feature, available on the References tab. This feature includes a style option that formats your references for APA 6th Edition. You can also use this feature to add in-text citations that are linked to your source, such as those shown at the end of this paragraph and the preceding paragraph. To customize a citation, right-click it and then click Edit Citation.]</w:t>
           </w:r>
         </w:sdtContent>
       </w:sdt>
@@ -707,9 +682,6 @@
       <w:sdt>
         <w:sdtPr>
           <w:id w:val="1069077422"/>
-          <w:placeholder>
-            <w:docPart w:val="753147A933F7FE4F8A03DAB31DF972A1"/>
-          </w:placeholder>
           <w:temporary/>
           <w:showingPlcHdr/>
           <w:text/>
@@ -722,22 +694,13 @@
         </w:sdtEndPr>
         <w:sdtContent>
           <w:r>
-            <w:t>[Add footnotes, if any, on their own page following references. For APA formatting requirements, it’s easy to just type your own footnote references and notes. To format a footnote reference, select the number and then, on the Home tab, in the Styles galle</w:t>
-          </w:r>
-          <w:r>
-            <w:t xml:space="preserve">ry, click Footnote Reference. The body of a footnote, such as this example, uses the Normal text style. </w:t>
+            <w:t xml:space="preserve">[Add footnotes, if any, on their own page following references. For APA formatting requirements, it’s easy to just type your own footnote references and notes. To format a footnote reference, select the number and then, on the Home tab, in the Styles gallery, click Footnote Reference. The body of a footnote, such as this example, uses the Normal text style. </w:t>
           </w:r>
           <w:r>
             <w:rPr>
               <w:rStyle w:val="Emphasis"/>
             </w:rPr>
-            <w:t xml:space="preserve">(Note: If you delete this sample footnote, don’t forget to delete its in-text reference as well. That’s at the end of the sample Heading 2 paragraph on </w:t>
-          </w:r>
-          <w:r>
-            <w:rPr>
-              <w:rStyle w:val="Emphasis"/>
-            </w:rPr>
-            <w:t>the first page of body content in this template.)</w:t>
+            <w:t>(Note: If you delete this sample footnote, don’t forget to delete its in-text reference as well. That’s at the end of the sample Heading 2 paragraph on the first page of body content in this template.)</w:t>
           </w:r>
           <w:r>
             <w:t>]</w:t>
@@ -767,9 +730,6 @@
           <w:rStyle w:val="Emphasis"/>
         </w:rPr>
         <w:id w:val="1042324137"/>
-        <w:placeholder>
-          <w:docPart w:val="66BD7D7F8B9C454EB16C4A1C365EA3D7"/>
-        </w:placeholder>
         <w:temporary/>
         <w:showingPlcHdr/>
         <w:text/>
@@ -1156,10 +1116,7 @@
               <w:pStyle w:val="NoSpacing"/>
             </w:pPr>
             <w:r>
-              <w:t xml:space="preserve">Row </w:t>
-            </w:r>
-            <w:r>
-              <w:t>Head</w:t>
+              <w:t>Row Head</w:t>
             </w:r>
           </w:p>
         </w:tc>
@@ -1300,22 +1257,13 @@
       <w:sdt>
         <w:sdtPr>
           <w:id w:val="668988805"/>
-          <w:placeholder>
-            <w:docPart w:val="CC537D2FD92774439502B3260DE4EDC4"/>
-          </w:placeholder>
           <w:temporary/>
           <w:showingPlcHdr/>
         </w:sdtPr>
         <w:sdtEndPr/>
         <w:sdtContent>
           <w:r>
-            <w:t xml:space="preserve">[Place all tables for your paper in a tables section, following references (and, if applicable, footnotes). Start a new page for each table, include a table number and table title for each, as shown on </w:t>
-          </w:r>
-          <w:r>
-            <w:t>this page. All explanatory text appears in a table note that follows the table, such as this one. Use the Table/Figure style, available on the Home tab, in the Styles gallery, to get the spacing between table and note. Tables in APA format can use single o</w:t>
-          </w:r>
-          <w:r>
-            <w:t>r 1.5 line spacing. Include a heading for every row and column, even if the content seems obvious. A default table style has been setup for this template that fits APA guidelines. To insert a table, on the Insert tab, click Table.]</w:t>
+            <w:t>[Place all tables for your paper in a tables section, following references (and, if applicable, footnotes). Start a new page for each table, include a table number and table title for each, as shown on this page. All explanatory text appears in a table note that follows the table, such as this one. Use the Table/Figure style, available on the Home tab, in the Styles gallery, to get the spacing between table and note. Tables in APA format can use single or 1.5 line spacing. Include a heading for every row and column, even if the content seems obvious. A default table style has been setup for this template that fits APA guidelines. To insert a table, on the Insert tab, click Table.]</w:t>
           </w:r>
         </w:sdtContent>
       </w:sdt>
@@ -1338,14 +1286,14 @@
           <w:lang w:eastAsia="en-US"/>
         </w:rPr>
         <w:drawing>
-          <wp:inline distT="0" distB="0" distL="0" distR="0">
+          <wp:inline distT="0" distB="0" distL="0" distR="0" wp14:anchorId="116720E9" wp14:editId="3C664AEF">
             <wp:extent cx="5943600" cy="3200400"/>
             <wp:effectExtent l="0" t="0" r="0" b="0"/>
             <wp:docPr id="2" name="Chart 2"/>
             <wp:cNvGraphicFramePr/>
             <a:graphic xmlns:a="http://schemas.openxmlformats.org/drawingml/2006/main">
               <a:graphicData uri="http://schemas.openxmlformats.org/drawingml/2006/chart">
-                <c:chart xmlns:c="http://schemas.openxmlformats.org/drawingml/2006/chart" xmlns:r="http://schemas.openxmlformats.org/officeDocument/2006/relationships" r:id="rId10"/>
+                <c:chart xmlns:c="http://schemas.openxmlformats.org/drawingml/2006/chart" xmlns:r="http://schemas.openxmlformats.org/officeDocument/2006/relationships" r:id="rId9"/>
               </a:graphicData>
             </a:graphic>
           </wp:inline>
@@ -1368,9 +1316,6 @@
       <w:sdt>
         <w:sdtPr>
           <w:id w:val="1420302148"/>
-          <w:placeholder>
-            <w:docPart w:val="4A9C37BB496C174CBE728759B4A61720"/>
-          </w:placeholder>
           <w:temporary/>
           <w:showingPlcHdr/>
           <w:text/>
@@ -1388,10 +1333,7 @@
         <w:pStyle w:val="TableFigure"/>
       </w:pPr>
       <w:r>
-        <w:t>For more information about all</w:t>
-      </w:r>
-      <w:r>
-        <w:t xml:space="preserve"> elements of APA formatting, please consult the </w:t>
+        <w:t xml:space="preserve">For more information about all elements of APA formatting, please consult the </w:t>
       </w:r>
       <w:r>
         <w:rPr>
@@ -1404,8 +1346,10 @@
       </w:r>
     </w:p>
     <w:sectPr>
-      <w:headerReference w:type="default" r:id="rId11"/>
-      <w:headerReference w:type="first" r:id="rId12"/>
+      <w:headerReference w:type="default" r:id="rId10"/>
+      <w:footerReference w:type="even" r:id="rId11"/>
+      <w:footerReference w:type="default" r:id="rId12"/>
+      <w:headerReference w:type="first" r:id="rId13"/>
       <w:footnotePr>
         <w:pos w:val="beneathText"/>
       </w:footnotePr>
@@ -1420,7 +1364,7 @@
 </file>
 
 <file path=word/endnotes.xml><?xml version="1.0" encoding="utf-8"?>
-<w:endnotes xmlns:wpc="http://schemas.microsoft.com/office/word/2010/wordprocessingCanvas" xmlns:mo="http://schemas.microsoft.com/office/mac/office/2008/main" xmlns:mc="http://schemas.openxmlformats.org/markup-compatibility/2006" xmlns:mv="urn:schemas-microsoft-com:mac:vml" xmlns:o="urn:schemas-microsoft-com:office:office" xmlns:r="http://schemas.openxmlformats.org/officeDocument/2006/relationships" xmlns:m="http://schemas.openxmlformats.org/officeDocument/2006/math" xmlns:v="urn:schemas-microsoft-com:vml" xmlns:wp14="http://schemas.microsoft.com/office/word/2010/wordprocessingDrawing" xmlns:wp="http://schemas.openxmlformats.org/drawingml/2006/wordprocessingDrawing" xmlns:w10="urn:schemas-microsoft-com:office:word" xmlns:w="http://schemas.openxmlformats.org/wordprocessingml/2006/main" xmlns:w14="http://schemas.microsoft.com/office/word/2010/wordml" xmlns:wpg="http://schemas.microsoft.com/office/word/2010/wordprocessingGroup" xmlns:wpi="http://schemas.microsoft.com/office/word/2010/wordprocessingInk" xmlns:wne="http://schemas.microsoft.com/office/word/2006/wordml" xmlns:wps="http://schemas.microsoft.com/office/word/2010/wordprocessingShape" mc:Ignorable="w14 wp14">
+<w:endnotes xmlns:wpc="http://schemas.microsoft.com/office/word/2010/wordprocessingCanvas" xmlns:mo="http://schemas.microsoft.com/office/mac/office/2008/main" xmlns:mc="http://schemas.openxmlformats.org/markup-compatibility/2006" xmlns:mv="urn:schemas-microsoft-com:mac:vml" xmlns:o="urn:schemas-microsoft-com:office:office" xmlns:r="http://schemas.openxmlformats.org/officeDocument/2006/relationships" xmlns:m="http://schemas.openxmlformats.org/officeDocument/2006/math" xmlns:v="urn:schemas-microsoft-com:vml" xmlns:wp14="http://schemas.microsoft.com/office/word/2010/wordprocessingDrawing" xmlns:wp="http://schemas.openxmlformats.org/drawingml/2006/wordprocessingDrawing" xmlns:w10="urn:schemas-microsoft-com:office:word" xmlns:w="http://schemas.openxmlformats.org/wordprocessingml/2006/main" xmlns:w14="http://schemas.microsoft.com/office/word/2010/wordml" xmlns:w15="http://schemas.microsoft.com/office/word/2012/wordml" xmlns:wpg="http://schemas.microsoft.com/office/word/2010/wordprocessingGroup" xmlns:wpi="http://schemas.microsoft.com/office/word/2010/wordprocessingInk" xmlns:wne="http://schemas.microsoft.com/office/word/2006/wordml" xmlns:wps="http://schemas.microsoft.com/office/word/2010/wordprocessingShape" mc:Ignorable="w14 w15 wp14">
   <w:endnote w:type="separator" w:id="-1">
     <w:p>
       <w:pPr>
@@ -1444,8 +1388,97 @@
 </w:endnotes>
 </file>
 
+<file path=word/footer1.xml><?xml version="1.0" encoding="utf-8"?>
+<w:ftr xmlns:wpc="http://schemas.microsoft.com/office/word/2010/wordprocessingCanvas" xmlns:mo="http://schemas.microsoft.com/office/mac/office/2008/main" xmlns:mc="http://schemas.openxmlformats.org/markup-compatibility/2006" xmlns:mv="urn:schemas-microsoft-com:mac:vml" xmlns:o="urn:schemas-microsoft-com:office:office" xmlns:r="http://schemas.openxmlformats.org/officeDocument/2006/relationships" xmlns:m="http://schemas.openxmlformats.org/officeDocument/2006/math" xmlns:v="urn:schemas-microsoft-com:vml" xmlns:wp14="http://schemas.microsoft.com/office/word/2010/wordprocessingDrawing" xmlns:wp="http://schemas.openxmlformats.org/drawingml/2006/wordprocessingDrawing" xmlns:w10="urn:schemas-microsoft-com:office:word" xmlns:w="http://schemas.openxmlformats.org/wordprocessingml/2006/main" xmlns:w14="http://schemas.microsoft.com/office/word/2010/wordml" xmlns:w15="http://schemas.microsoft.com/office/word/2012/wordml" xmlns:wpg="http://schemas.microsoft.com/office/word/2010/wordprocessingGroup" xmlns:wpi="http://schemas.microsoft.com/office/word/2010/wordprocessingInk" xmlns:wne="http://schemas.microsoft.com/office/word/2006/wordml" xmlns:wps="http://schemas.microsoft.com/office/word/2010/wordprocessingShape" mc:Ignorable="w14 w15 wp14">
+  <w:p>
+    <w:pPr>
+      <w:pStyle w:val="Footer"/>
+      <w:framePr w:wrap="none" w:vAnchor="text" w:hAnchor="margin" w:xAlign="right" w:y="1"/>
+      <w:rPr>
+        <w:rStyle w:val="PageNumber"/>
+      </w:rPr>
+    </w:pPr>
+    <w:r>
+      <w:rPr>
+        <w:rStyle w:val="PageNumber"/>
+      </w:rPr>
+      <w:fldChar w:fldCharType="begin"/>
+    </w:r>
+    <w:r>
+      <w:rPr>
+        <w:rStyle w:val="PageNumber"/>
+      </w:rPr>
+      <w:instrText xml:space="preserve">PAGE  </w:instrText>
+    </w:r>
+    <w:r>
+      <w:rPr>
+        <w:rStyle w:val="PageNumber"/>
+      </w:rPr>
+      <w:fldChar w:fldCharType="end"/>
+    </w:r>
+  </w:p>
+  <w:p>
+    <w:pPr>
+      <w:pStyle w:val="Footer"/>
+      <w:ind w:right="360"/>
+    </w:pPr>
+  </w:p>
+</w:ftr>
+</file>
+
+<file path=word/footer2.xml><?xml version="1.0" encoding="utf-8"?>
+<w:ftr xmlns:wpc="http://schemas.microsoft.com/office/word/2010/wordprocessingCanvas" xmlns:mo="http://schemas.microsoft.com/office/mac/office/2008/main" xmlns:mc="http://schemas.openxmlformats.org/markup-compatibility/2006" xmlns:mv="urn:schemas-microsoft-com:mac:vml" xmlns:o="urn:schemas-microsoft-com:office:office" xmlns:r="http://schemas.openxmlformats.org/officeDocument/2006/relationships" xmlns:m="http://schemas.openxmlformats.org/officeDocument/2006/math" xmlns:v="urn:schemas-microsoft-com:vml" xmlns:wp14="http://schemas.microsoft.com/office/word/2010/wordprocessingDrawing" xmlns:wp="http://schemas.openxmlformats.org/drawingml/2006/wordprocessingDrawing" xmlns:w10="urn:schemas-microsoft-com:office:word" xmlns:w="http://schemas.openxmlformats.org/wordprocessingml/2006/main" xmlns:w14="http://schemas.microsoft.com/office/word/2010/wordml" xmlns:w15="http://schemas.microsoft.com/office/word/2012/wordml" xmlns:wpg="http://schemas.microsoft.com/office/word/2010/wordprocessingGroup" xmlns:wpi="http://schemas.microsoft.com/office/word/2010/wordprocessingInk" xmlns:wne="http://schemas.microsoft.com/office/word/2006/wordml" xmlns:wps="http://schemas.microsoft.com/office/word/2010/wordprocessingShape" mc:Ignorable="w14 w15 wp14">
+  <w:p>
+    <w:pPr>
+      <w:pStyle w:val="Footer"/>
+      <w:framePr w:wrap="none" w:vAnchor="text" w:hAnchor="margin" w:xAlign="right" w:y="1"/>
+      <w:rPr>
+        <w:rStyle w:val="PageNumber"/>
+      </w:rPr>
+    </w:pPr>
+    <w:r>
+      <w:rPr>
+        <w:rStyle w:val="PageNumber"/>
+      </w:rPr>
+      <w:fldChar w:fldCharType="begin"/>
+    </w:r>
+    <w:r>
+      <w:rPr>
+        <w:rStyle w:val="PageNumber"/>
+      </w:rPr>
+      <w:instrText xml:space="preserve">PAGE  </w:instrText>
+    </w:r>
+    <w:r>
+      <w:rPr>
+        <w:rStyle w:val="PageNumber"/>
+      </w:rPr>
+      <w:fldChar w:fldCharType="separate"/>
+    </w:r>
+    <w:r>
+      <w:rPr>
+        <w:rStyle w:val="PageNumber"/>
+        <w:noProof/>
+      </w:rPr>
+      <w:t>2</w:t>
+    </w:r>
+    <w:r>
+      <w:rPr>
+        <w:rStyle w:val="PageNumber"/>
+      </w:rPr>
+      <w:fldChar w:fldCharType="end"/>
+    </w:r>
+  </w:p>
+  <w:p>
+    <w:pPr>
+      <w:pStyle w:val="Footer"/>
+      <w:ind w:right="360"/>
+    </w:pPr>
+  </w:p>
+</w:ftr>
+</file>
+
 <file path=word/footnotes.xml><?xml version="1.0" encoding="utf-8"?>
-<w:footnotes xmlns:wpc="http://schemas.microsoft.com/office/word/2010/wordprocessingCanvas" xmlns:mo="http://schemas.microsoft.com/office/mac/office/2008/main" xmlns:mc="http://schemas.openxmlformats.org/markup-compatibility/2006" xmlns:mv="urn:schemas-microsoft-com:mac:vml" xmlns:o="urn:schemas-microsoft-com:office:office" xmlns:r="http://schemas.openxmlformats.org/officeDocument/2006/relationships" xmlns:m="http://schemas.openxmlformats.org/officeDocument/2006/math" xmlns:v="urn:schemas-microsoft-com:vml" xmlns:wp14="http://schemas.microsoft.com/office/word/2010/wordprocessingDrawing" xmlns:wp="http://schemas.openxmlformats.org/drawingml/2006/wordprocessingDrawing" xmlns:w10="urn:schemas-microsoft-com:office:word" xmlns:w="http://schemas.openxmlformats.org/wordprocessingml/2006/main" xmlns:w14="http://schemas.microsoft.com/office/word/2010/wordml" xmlns:wpg="http://schemas.microsoft.com/office/word/2010/wordprocessingGroup" xmlns:wpi="http://schemas.microsoft.com/office/word/2010/wordprocessingInk" xmlns:wne="http://schemas.microsoft.com/office/word/2006/wordml" xmlns:wps="http://schemas.microsoft.com/office/word/2010/wordprocessingShape" mc:Ignorable="w14 wp14">
+<w:footnotes xmlns:wpc="http://schemas.microsoft.com/office/word/2010/wordprocessingCanvas" xmlns:mo="http://schemas.microsoft.com/office/mac/office/2008/main" xmlns:mc="http://schemas.openxmlformats.org/markup-compatibility/2006" xmlns:mv="urn:schemas-microsoft-com:mac:vml" xmlns:o="urn:schemas-microsoft-com:office:office" xmlns:r="http://schemas.openxmlformats.org/officeDocument/2006/relationships" xmlns:m="http://schemas.openxmlformats.org/officeDocument/2006/math" xmlns:v="urn:schemas-microsoft-com:vml" xmlns:wp14="http://schemas.microsoft.com/office/word/2010/wordprocessingDrawing" xmlns:wp="http://schemas.openxmlformats.org/drawingml/2006/wordprocessingDrawing" xmlns:w10="urn:schemas-microsoft-com:office:word" xmlns:w="http://schemas.openxmlformats.org/wordprocessingml/2006/main" xmlns:w14="http://schemas.microsoft.com/office/word/2010/wordml" xmlns:w15="http://schemas.microsoft.com/office/word/2012/wordml" xmlns:wpg="http://schemas.microsoft.com/office/word/2010/wordprocessingGroup" xmlns:wpi="http://schemas.microsoft.com/office/word/2010/wordprocessingInk" xmlns:wne="http://schemas.microsoft.com/office/word/2006/wordml" xmlns:wps="http://schemas.microsoft.com/office/word/2010/wordprocessingShape" mc:Ignorable="w14 w15 wp14">
   <w:footnote w:type="separator" w:id="-1">
     <w:p>
       <w:pPr>
@@ -1470,7 +1503,7 @@
 </file>
 
 <file path=word/header1.xml><?xml version="1.0" encoding="utf-8"?>
-<w:hdr xmlns:wpc="http://schemas.microsoft.com/office/word/2010/wordprocessingCanvas" xmlns:mo="http://schemas.microsoft.com/office/mac/office/2008/main" xmlns:mc="http://schemas.openxmlformats.org/markup-compatibility/2006" xmlns:mv="urn:schemas-microsoft-com:mac:vml" xmlns:o="urn:schemas-microsoft-com:office:office" xmlns:r="http://schemas.openxmlformats.org/officeDocument/2006/relationships" xmlns:m="http://schemas.openxmlformats.org/officeDocument/2006/math" xmlns:v="urn:schemas-microsoft-com:vml" xmlns:wp14="http://schemas.microsoft.com/office/word/2010/wordprocessingDrawing" xmlns:wp="http://schemas.openxmlformats.org/drawingml/2006/wordprocessingDrawing" xmlns:w10="urn:schemas-microsoft-com:office:word" xmlns:w="http://schemas.openxmlformats.org/wordprocessingml/2006/main" xmlns:w14="http://schemas.microsoft.com/office/word/2010/wordml" xmlns:wpg="http://schemas.microsoft.com/office/word/2010/wordprocessingGroup" xmlns:wpi="http://schemas.microsoft.com/office/word/2010/wordprocessingInk" xmlns:wne="http://schemas.microsoft.com/office/word/2006/wordml" xmlns:wps="http://schemas.microsoft.com/office/word/2010/wordprocessingShape" mc:Ignorable="w14 wp14">
+<w:hdr xmlns:wpc="http://schemas.microsoft.com/office/word/2010/wordprocessingCanvas" xmlns:mo="http://schemas.microsoft.com/office/mac/office/2008/main" xmlns:mc="http://schemas.openxmlformats.org/markup-compatibility/2006" xmlns:mv="urn:schemas-microsoft-com:mac:vml" xmlns:o="urn:schemas-microsoft-com:office:office" xmlns:r="http://schemas.openxmlformats.org/officeDocument/2006/relationships" xmlns:m="http://schemas.openxmlformats.org/officeDocument/2006/math" xmlns:v="urn:schemas-microsoft-com:vml" xmlns:wp14="http://schemas.microsoft.com/office/word/2010/wordprocessingDrawing" xmlns:wp="http://schemas.openxmlformats.org/drawingml/2006/wordprocessingDrawing" xmlns:w10="urn:schemas-microsoft-com:office:word" xmlns:w="http://schemas.openxmlformats.org/wordprocessingml/2006/main" xmlns:w14="http://schemas.microsoft.com/office/word/2010/wordml" xmlns:w15="http://schemas.microsoft.com/office/word/2012/wordml" xmlns:wpg="http://schemas.microsoft.com/office/word/2010/wordprocessingGroup" xmlns:wpi="http://schemas.microsoft.com/office/word/2010/wordprocessingInk" xmlns:wne="http://schemas.microsoft.com/office/word/2006/wordml" xmlns:wps="http://schemas.microsoft.com/office/word/2010/wordprocessingShape" mc:Ignorable="w14 w15 wp14">
   <w:p>
     <w:pPr>
       <w:pStyle w:val="Header"/>
@@ -1498,7 +1531,7 @@
           <w:rPr>
             <w:rStyle w:val="Strong"/>
           </w:rPr>
-          <w:t>[Shortened Title up to 50 Characters]</w:t>
+          <w:t xml:space="preserve">     </w:t>
         </w:r>
       </w:sdtContent>
     </w:sdt>
@@ -1508,132 +1541,167 @@
       </w:rPr>
       <w:ptab w:relativeTo="margin" w:alignment="right" w:leader="none"/>
     </w:r>
-    <w:r>
-      <w:rPr>
-        <w:rStyle w:val="Strong"/>
-      </w:rPr>
-      <w:fldChar w:fldCharType="begin"/>
-    </w:r>
-    <w:r>
-      <w:rPr>
-        <w:rStyle w:val="Strong"/>
-      </w:rPr>
-      <w:instrText xml:space="preserve"> PAGE   \* MERGEFORMAT </w:instrText>
-    </w:r>
-    <w:r>
-      <w:rPr>
-        <w:rStyle w:val="Strong"/>
-      </w:rPr>
-      <w:fldChar w:fldCharType="separate"/>
-    </w:r>
-    <w:r>
-      <w:rPr>
-        <w:rStyle w:val="Strong"/>
-        <w:noProof/>
-      </w:rPr>
-      <w:t>7</w:t>
-    </w:r>
-    <w:r>
-      <w:rPr>
-        <w:rStyle w:val="Strong"/>
-        <w:noProof/>
-      </w:rPr>
-      <w:fldChar w:fldCharType="end"/>
-    </w:r>
   </w:p>
 </w:hdr>
 </file>
 
 <file path=word/header2.xml><?xml version="1.0" encoding="utf-8"?>
-<w:hdr xmlns:wpc="http://schemas.microsoft.com/office/word/2010/wordprocessingCanvas" xmlns:mo="http://schemas.microsoft.com/office/mac/office/2008/main" xmlns:mc="http://schemas.openxmlformats.org/markup-compatibility/2006" xmlns:mv="urn:schemas-microsoft-com:mac:vml" xmlns:o="urn:schemas-microsoft-com:office:office" xmlns:r="http://schemas.openxmlformats.org/officeDocument/2006/relationships" xmlns:m="http://schemas.openxmlformats.org/officeDocument/2006/math" xmlns:v="urn:schemas-microsoft-com:vml" xmlns:wp14="http://schemas.microsoft.com/office/word/2010/wordprocessingDrawing" xmlns:wp="http://schemas.openxmlformats.org/drawingml/2006/wordprocessingDrawing" xmlns:w10="urn:schemas-microsoft-com:office:word" xmlns:w="http://schemas.openxmlformats.org/wordprocessingml/2006/main" xmlns:w14="http://schemas.microsoft.com/office/word/2010/wordml" xmlns:wpg="http://schemas.microsoft.com/office/word/2010/wordprocessingGroup" xmlns:wpi="http://schemas.microsoft.com/office/word/2010/wordprocessingInk" xmlns:wne="http://schemas.microsoft.com/office/word/2006/wordml" xmlns:wps="http://schemas.microsoft.com/office/word/2010/wordprocessingShape" mc:Ignorable="w14 wp14">
+<w:hdr xmlns:wpc="http://schemas.microsoft.com/office/word/2010/wordprocessingCanvas" xmlns:mo="http://schemas.microsoft.com/office/mac/office/2008/main" xmlns:mc="http://schemas.openxmlformats.org/markup-compatibility/2006" xmlns:mv="urn:schemas-microsoft-com:mac:vml" xmlns:o="urn:schemas-microsoft-com:office:office" xmlns:r="http://schemas.openxmlformats.org/officeDocument/2006/relationships" xmlns:m="http://schemas.openxmlformats.org/officeDocument/2006/math" xmlns:v="urn:schemas-microsoft-com:vml" xmlns:wp14="http://schemas.microsoft.com/office/word/2010/wordprocessingDrawing" xmlns:wp="http://schemas.openxmlformats.org/drawingml/2006/wordprocessingDrawing" xmlns:w10="urn:schemas-microsoft-com:office:word" xmlns:w="http://schemas.openxmlformats.org/wordprocessingml/2006/main" xmlns:w14="http://schemas.microsoft.com/office/word/2010/wordml" xmlns:w15="http://schemas.microsoft.com/office/word/2012/wordml" xmlns:wpg="http://schemas.microsoft.com/office/word/2010/wordprocessingGroup" xmlns:wpi="http://schemas.microsoft.com/office/word/2010/wordprocessingInk" xmlns:wne="http://schemas.microsoft.com/office/word/2006/wordml" xmlns:wps="http://schemas.microsoft.com/office/word/2010/wordprocessingShape" mc:Ignorable="w14 w15 wp14">
   <w:p>
     <w:pPr>
       <w:pStyle w:val="Header"/>
+      <w:ind w:right="360"/>
       <w:rPr>
         <w:rStyle w:val="Strong"/>
       </w:rPr>
     </w:pPr>
-    <w:r>
-      <w:t xml:space="preserve">Running head: </w:t>
-    </w:r>
-    <w:sdt>
-      <w:sdtPr>
-        <w:rPr>
-          <w:rStyle w:val="Strong"/>
-        </w:rPr>
-        <w:alias w:val="Running head"/>
-        <w:tag w:val=""/>
-        <w:id w:val="-696842620"/>
-        <w:showingPlcHdr/>
-        <w:dataBinding w:prefixMappings="xmlns:ns0='http://schemas.microsoft.com/office/2006/coverPageProps' " w:xpath="/ns0:CoverPageProperties[1]/ns0:Abstract[1]" w:storeItemID="{55AF091B-3C7A-41E3-B477-F2FDAA23CFDA}"/>
-        <w:text/>
-      </w:sdtPr>
-      <w:sdtEndPr>
-        <w:rPr>
-          <w:rStyle w:val="DefaultParagraphFont"/>
-          <w:caps w:val="0"/>
-        </w:rPr>
-      </w:sdtEndPr>
-      <w:sdtContent>
-        <w:r>
-          <w:rPr>
-            <w:rStyle w:val="Strong"/>
-          </w:rPr>
-          <w:t>[Shortened Title up to 50</w:t>
-        </w:r>
-        <w:r>
-          <w:rPr>
-            <w:rStyle w:val="Strong"/>
-          </w:rPr>
-          <w:t xml:space="preserve"> Characters]</w:t>
-        </w:r>
-      </w:sdtContent>
-    </w:sdt>
-    <w:r>
-      <w:rPr>
-        <w:rStyle w:val="Strong"/>
-      </w:rPr>
-      <w:ptab w:relativeTo="margin" w:alignment="right" w:leader="none"/>
-    </w:r>
-    <w:r>
-      <w:rPr>
-        <w:rStyle w:val="Strong"/>
-      </w:rPr>
-      <w:fldChar w:fldCharType="begin"/>
-    </w:r>
-    <w:r>
-      <w:rPr>
-        <w:rStyle w:val="Strong"/>
-      </w:rPr>
-      <w:instrText xml:space="preserve"> PAGE   \* MERGEFORMAT </w:instrText>
-    </w:r>
-    <w:r>
-      <w:rPr>
-        <w:rStyle w:val="Strong"/>
-      </w:rPr>
-      <w:fldChar w:fldCharType="separate"/>
-    </w:r>
-    <w:r>
-      <w:rPr>
-        <w:rStyle w:val="Strong"/>
-        <w:noProof/>
-      </w:rPr>
-      <w:t>1</w:t>
-    </w:r>
-    <w:r>
-      <w:rPr>
-        <w:rStyle w:val="Strong"/>
-        <w:noProof/>
-      </w:rPr>
-      <w:fldChar w:fldCharType="end"/>
-    </w:r>
   </w:p>
 </w:hdr>
 </file>
 
 <file path=word/numbering.xml><?xml version="1.0" encoding="utf-8"?>
-<w:numbering xmlns:wpc="http://schemas.microsoft.com/office/word/2010/wordprocessingCanvas" xmlns:mo="http://schemas.microsoft.com/office/mac/office/2008/main" xmlns:mc="http://schemas.openxmlformats.org/markup-compatibility/2006" xmlns:mv="urn:schemas-microsoft-com:mac:vml" xmlns:o="urn:schemas-microsoft-com:office:office" xmlns:r="http://schemas.openxmlformats.org/officeDocument/2006/relationships" xmlns:m="http://schemas.openxmlformats.org/officeDocument/2006/math" xmlns:v="urn:schemas-microsoft-com:vml" xmlns:wp14="http://schemas.microsoft.com/office/word/2010/wordprocessingDrawing" xmlns:wp="http://schemas.openxmlformats.org/drawingml/2006/wordprocessingDrawing" xmlns:w10="urn:schemas-microsoft-com:office:word" xmlns:w="http://schemas.openxmlformats.org/wordprocessingml/2006/main" xmlns:w14="http://schemas.microsoft.com/office/word/2010/wordml" xmlns:wpg="http://schemas.microsoft.com/office/word/2010/wordprocessingGroup" xmlns:wpi="http://schemas.microsoft.com/office/word/2010/wordprocessingInk" xmlns:wne="http://schemas.microsoft.com/office/word/2006/wordml" xmlns:wps="http://schemas.microsoft.com/office/word/2010/wordprocessingShape" mc:Ignorable="w14 wp14">
+<w:numbering xmlns:wpc="http://schemas.microsoft.com/office/word/2010/wordprocessingCanvas" xmlns:mo="http://schemas.microsoft.com/office/mac/office/2008/main" xmlns:mc="http://schemas.openxmlformats.org/markup-compatibility/2006" xmlns:mv="urn:schemas-microsoft-com:mac:vml" xmlns:o="urn:schemas-microsoft-com:office:office" xmlns:r="http://schemas.openxmlformats.org/officeDocument/2006/relationships" xmlns:m="http://schemas.openxmlformats.org/officeDocument/2006/math" xmlns:v="urn:schemas-microsoft-com:vml" xmlns:wp14="http://schemas.microsoft.com/office/word/2010/wordprocessingDrawing" xmlns:wp="http://schemas.openxmlformats.org/drawingml/2006/wordprocessingDrawing" xmlns:w10="urn:schemas-microsoft-com:office:word" xmlns:w="http://schemas.openxmlformats.org/wordprocessingml/2006/main" xmlns:w14="http://schemas.microsoft.com/office/word/2010/wordml" xmlns:w15="http://schemas.microsoft.com/office/word/2012/wordml" xmlns:wpg="http://schemas.microsoft.com/office/word/2010/wordprocessingGroup" xmlns:wpi="http://schemas.microsoft.com/office/word/2010/wordprocessingInk" xmlns:wne="http://schemas.microsoft.com/office/word/2006/wordml" xmlns:wps="http://schemas.microsoft.com/office/word/2010/wordprocessingShape" mc:Ignorable="w14 w15 wp14">
   <w:abstractNum w:abstractNumId="0">
+    <w:nsid w:val="FFFFFF1D"/>
+    <w:multiLevelType w:val="multilevel"/>
+    <w:tmpl w:val="BE3E053E"/>
+    <w:lvl w:ilvl="0">
+      <w:start w:val="1"/>
+      <w:numFmt w:val="bullet"/>
+      <w:lvlText w:val=""/>
+      <w:lvlJc w:val="left"/>
+      <w:pPr>
+        <w:tabs>
+          <w:tab w:val="num" w:pos="0"/>
+        </w:tabs>
+        <w:ind w:left="0" w:firstLine="0"/>
+      </w:pPr>
+      <w:rPr>
+        <w:rFonts w:ascii="Symbol" w:hAnsi="Symbol" w:hint="default"/>
+      </w:rPr>
+    </w:lvl>
+    <w:lvl w:ilvl="1">
+      <w:start w:val="1"/>
+      <w:numFmt w:val="bullet"/>
+      <w:lvlText w:val=""/>
+      <w:lvlJc w:val="left"/>
+      <w:pPr>
+        <w:tabs>
+          <w:tab w:val="num" w:pos="720"/>
+        </w:tabs>
+        <w:ind w:left="1080" w:hanging="360"/>
+      </w:pPr>
+      <w:rPr>
+        <w:rFonts w:ascii="Symbol" w:hAnsi="Symbol" w:hint="default"/>
+      </w:rPr>
+    </w:lvl>
+    <w:lvl w:ilvl="2">
+      <w:start w:val="1"/>
+      <w:numFmt w:val="bullet"/>
+      <w:lvlText w:val="o"/>
+      <w:lvlJc w:val="left"/>
+      <w:pPr>
+        <w:tabs>
+          <w:tab w:val="num" w:pos="1440"/>
+        </w:tabs>
+        <w:ind w:left="1800" w:hanging="360"/>
+      </w:pPr>
+      <w:rPr>
+        <w:rFonts w:ascii="Courier New" w:hAnsi="Courier New" w:cs="Courier New" w:hint="default"/>
+      </w:rPr>
+    </w:lvl>
+    <w:lvl w:ilvl="3">
+      <w:start w:val="1"/>
+      <w:numFmt w:val="bullet"/>
+      <w:lvlText w:val=""/>
+      <w:lvlJc w:val="left"/>
+      <w:pPr>
+        <w:tabs>
+          <w:tab w:val="num" w:pos="2160"/>
+        </w:tabs>
+        <w:ind w:left="2520" w:hanging="360"/>
+      </w:pPr>
+      <w:rPr>
+        <w:rFonts w:ascii="Wingdings" w:hAnsi="Wingdings" w:hint="default"/>
+      </w:rPr>
+    </w:lvl>
+    <w:lvl w:ilvl="4">
+      <w:start w:val="1"/>
+      <w:numFmt w:val="bullet"/>
+      <w:lvlText w:val=""/>
+      <w:lvlJc w:val="left"/>
+      <w:pPr>
+        <w:tabs>
+          <w:tab w:val="num" w:pos="2880"/>
+        </w:tabs>
+        <w:ind w:left="3240" w:hanging="360"/>
+      </w:pPr>
+      <w:rPr>
+        <w:rFonts w:ascii="Wingdings" w:hAnsi="Wingdings" w:hint="default"/>
+      </w:rPr>
+    </w:lvl>
+    <w:lvl w:ilvl="5">
+      <w:start w:val="1"/>
+      <w:numFmt w:val="bullet"/>
+      <w:lvlText w:val=""/>
+      <w:lvlJc w:val="left"/>
+      <w:pPr>
+        <w:tabs>
+          <w:tab w:val="num" w:pos="3600"/>
+        </w:tabs>
+        <w:ind w:left="3960" w:hanging="360"/>
+      </w:pPr>
+      <w:rPr>
+        <w:rFonts w:ascii="Symbol" w:hAnsi="Symbol" w:hint="default"/>
+      </w:rPr>
+    </w:lvl>
+    <w:lvl w:ilvl="6">
+      <w:start w:val="1"/>
+      <w:numFmt w:val="bullet"/>
+      <w:lvlText w:val="o"/>
+      <w:lvlJc w:val="left"/>
+      <w:pPr>
+        <w:tabs>
+          <w:tab w:val="num" w:pos="4320"/>
+        </w:tabs>
+        <w:ind w:left="4680" w:hanging="360"/>
+      </w:pPr>
+      <w:rPr>
+        <w:rFonts w:ascii="Courier New" w:hAnsi="Courier New" w:cs="Courier New" w:hint="default"/>
+      </w:rPr>
+    </w:lvl>
+    <w:lvl w:ilvl="7">
+      <w:start w:val="1"/>
+      <w:numFmt w:val="bullet"/>
+      <w:lvlText w:val=""/>
+      <w:lvlJc w:val="left"/>
+      <w:pPr>
+        <w:tabs>
+          <w:tab w:val="num" w:pos="5040"/>
+        </w:tabs>
+        <w:ind w:left="5400" w:hanging="360"/>
+      </w:pPr>
+      <w:rPr>
+        <w:rFonts w:ascii="Wingdings" w:hAnsi="Wingdings" w:hint="default"/>
+      </w:rPr>
+    </w:lvl>
+    <w:lvl w:ilvl="8">
+      <w:start w:val="1"/>
+      <w:numFmt w:val="bullet"/>
+      <w:lvlText w:val=""/>
+      <w:lvlJc w:val="left"/>
+      <w:pPr>
+        <w:tabs>
+          <w:tab w:val="num" w:pos="5760"/>
+        </w:tabs>
+        <w:ind w:left="6120" w:hanging="360"/>
+      </w:pPr>
+      <w:rPr>
+        <w:rFonts w:ascii="Wingdings" w:hAnsi="Wingdings" w:hint="default"/>
+      </w:rPr>
+    </w:lvl>
+  </w:abstractNum>
+  <w:abstractNum w:abstractNumId="1">
     <w:nsid w:val="FFFFFF7C"/>
     <w:multiLevelType w:val="singleLevel"/>
     <w:tmpl w:val="6ED08D94"/>
@@ -1651,7 +1719,7 @@
       </w:pPr>
     </w:lvl>
   </w:abstractNum>
-  <w:abstractNum w:abstractNumId="1">
+  <w:abstractNum w:abstractNumId="2">
     <w:nsid w:val="FFFFFF7D"/>
     <w:multiLevelType w:val="singleLevel"/>
     <w:tmpl w:val="3D5203EE"/>
@@ -1669,7 +1737,7 @@
       </w:pPr>
     </w:lvl>
   </w:abstractNum>
-  <w:abstractNum w:abstractNumId="2">
+  <w:abstractNum w:abstractNumId="3">
     <w:nsid w:val="FFFFFF7E"/>
     <w:multiLevelType w:val="singleLevel"/>
     <w:tmpl w:val="F2DC96EC"/>
@@ -1687,7 +1755,7 @@
       </w:pPr>
     </w:lvl>
   </w:abstractNum>
-  <w:abstractNum w:abstractNumId="3">
+  <w:abstractNum w:abstractNumId="4">
     <w:nsid w:val="FFFFFF7F"/>
     <w:multiLevelType w:val="singleLevel"/>
     <w:tmpl w:val="94D2CA36"/>
@@ -1705,7 +1773,7 @@
       </w:pPr>
     </w:lvl>
   </w:abstractNum>
-  <w:abstractNum w:abstractNumId="4">
+  <w:abstractNum w:abstractNumId="5">
     <w:nsid w:val="FFFFFF80"/>
     <w:multiLevelType w:val="singleLevel"/>
     <w:tmpl w:val="17BCEBA6"/>
@@ -1726,7 +1794,7 @@
       </w:rPr>
     </w:lvl>
   </w:abstractNum>
-  <w:abstractNum w:abstractNumId="5">
+  <w:abstractNum w:abstractNumId="6">
     <w:nsid w:val="FFFFFF81"/>
     <w:multiLevelType w:val="singleLevel"/>
     <w:tmpl w:val="7D386FFE"/>
@@ -1747,7 +1815,7 @@
       </w:rPr>
     </w:lvl>
   </w:abstractNum>
-  <w:abstractNum w:abstractNumId="6">
+  <w:abstractNum w:abstractNumId="7">
     <w:nsid w:val="FFFFFF82"/>
     <w:multiLevelType w:val="singleLevel"/>
     <w:tmpl w:val="D73A80FE"/>
@@ -1768,7 +1836,7 @@
       </w:rPr>
     </w:lvl>
   </w:abstractNum>
-  <w:abstractNum w:abstractNumId="7">
+  <w:abstractNum w:abstractNumId="8">
     <w:nsid w:val="FFFFFF83"/>
     <w:multiLevelType w:val="singleLevel"/>
     <w:tmpl w:val="0AB08068"/>
@@ -1789,7 +1857,7 @@
       </w:rPr>
     </w:lvl>
   </w:abstractNum>
-  <w:abstractNum w:abstractNumId="8">
+  <w:abstractNum w:abstractNumId="9">
     <w:nsid w:val="FFFFFF88"/>
     <w:multiLevelType w:val="singleLevel"/>
     <w:tmpl w:val="D6E00290"/>
@@ -1810,7 +1878,7 @@
       </w:rPr>
     </w:lvl>
   </w:abstractNum>
-  <w:abstractNum w:abstractNumId="9">
+  <w:abstractNum w:abstractNumId="10">
     <w:nsid w:val="FFFFFF89"/>
     <w:multiLevelType w:val="singleLevel"/>
     <w:tmpl w:val="D6FC344C"/>
@@ -1832,46 +1900,49 @@
     </w:lvl>
   </w:abstractNum>
   <w:num w:numId="1">
+    <w:abstractNumId w:val="10"/>
+  </w:num>
+  <w:num w:numId="2">
+    <w:abstractNumId w:val="8"/>
+  </w:num>
+  <w:num w:numId="3">
+    <w:abstractNumId w:val="7"/>
+  </w:num>
+  <w:num w:numId="4">
+    <w:abstractNumId w:val="6"/>
+  </w:num>
+  <w:num w:numId="5">
+    <w:abstractNumId w:val="5"/>
+  </w:num>
+  <w:num w:numId="6">
     <w:abstractNumId w:val="9"/>
   </w:num>
-  <w:num w:numId="2">
-    <w:abstractNumId w:val="7"/>
-  </w:num>
-  <w:num w:numId="3">
-    <w:abstractNumId w:val="6"/>
-  </w:num>
-  <w:num w:numId="4">
-    <w:abstractNumId w:val="5"/>
-  </w:num>
-  <w:num w:numId="5">
+  <w:num w:numId="7">
     <w:abstractNumId w:val="4"/>
   </w:num>
-  <w:num w:numId="6">
-    <w:abstractNumId w:val="8"/>
-  </w:num>
-  <w:num w:numId="7">
+  <w:num w:numId="8">
     <w:abstractNumId w:val="3"/>
   </w:num>
-  <w:num w:numId="8">
+  <w:num w:numId="9">
     <w:abstractNumId w:val="2"/>
   </w:num>
-  <w:num w:numId="9">
+  <w:num w:numId="10">
     <w:abstractNumId w:val="1"/>
   </w:num>
-  <w:num w:numId="10">
-    <w:abstractNumId w:val="0"/>
-  </w:num>
   <w:num w:numId="11">
-    <w:abstractNumId w:val="9"/>
+    <w:abstractNumId w:val="10"/>
     <w:lvlOverride w:ilvl="0">
       <w:startOverride w:val="1"/>
     </w:lvlOverride>
+  </w:num>
+  <w:num w:numId="12">
+    <w:abstractNumId w:val="0"/>
   </w:num>
 </w:numbering>
 </file>
 
 <file path=word/styles.xml><?xml version="1.0" encoding="utf-8"?>
-<w:styles xmlns:mc="http://schemas.openxmlformats.org/markup-compatibility/2006" xmlns:r="http://schemas.openxmlformats.org/officeDocument/2006/relationships" xmlns:w="http://schemas.openxmlformats.org/wordprocessingml/2006/main" xmlns:w14="http://schemas.microsoft.com/office/word/2010/wordml" mc:Ignorable="w14">
+<w:styles xmlns:mc="http://schemas.openxmlformats.org/markup-compatibility/2006" xmlns:r="http://schemas.openxmlformats.org/officeDocument/2006/relationships" xmlns:w="http://schemas.openxmlformats.org/wordprocessingml/2006/main" xmlns:w14="http://schemas.microsoft.com/office/word/2010/wordml" xmlns:w15="http://schemas.microsoft.com/office/word/2012/wordml" mc:Ignorable="w14 w15">
   <w:docDefaults>
     <w:rPrDefault>
       <w:rPr>
@@ -1888,158 +1959,378 @@
       </w:pPr>
     </w:pPrDefault>
   </w:docDefaults>
-  <w:latentStyles w:defLockedState="0" w:defUIPriority="99" w:defSemiHidden="1" w:defUnhideWhenUsed="1" w:defQFormat="0" w:count="276">
-    <w:lsdException w:name="Normal" w:semiHidden="0" w:uiPriority="0" w:unhideWhenUsed="0" w:qFormat="1"/>
-    <w:lsdException w:name="heading 1" w:semiHidden="0" w:uiPriority="9" w:unhideWhenUsed="0" w:qFormat="1"/>
-    <w:lsdException w:name="heading 2" w:uiPriority="3" w:qFormat="1"/>
-    <w:lsdException w:name="heading 3" w:uiPriority="3" w:qFormat="1"/>
-    <w:lsdException w:name="heading 4" w:uiPriority="3" w:qFormat="1"/>
-    <w:lsdException w:name="heading 5" w:uiPriority="3" w:qFormat="1"/>
-    <w:lsdException w:name="heading 6" w:uiPriority="9" w:unhideWhenUsed="0" w:qFormat="1"/>
-    <w:lsdException w:name="heading 7" w:uiPriority="9" w:unhideWhenUsed="0" w:qFormat="1"/>
-    <w:lsdException w:name="heading 8" w:uiPriority="9" w:unhideWhenUsed="0" w:qFormat="1"/>
-    <w:lsdException w:name="heading 9" w:uiPriority="9" w:unhideWhenUsed="0" w:qFormat="1"/>
-    <w:lsdException w:name="toc 1" w:uiPriority="39"/>
-    <w:lsdException w:name="toc 2" w:uiPriority="39"/>
-    <w:lsdException w:name="toc 3" w:uiPriority="39"/>
-    <w:lsdException w:name="toc 4" w:uiPriority="39"/>
-    <w:lsdException w:name="toc 5" w:uiPriority="39"/>
-    <w:lsdException w:name="toc 6" w:uiPriority="39"/>
-    <w:lsdException w:name="toc 7" w:uiPriority="39"/>
-    <w:lsdException w:name="toc 8" w:uiPriority="39"/>
-    <w:lsdException w:name="toc 9" w:uiPriority="39"/>
-    <w:lsdException w:name="header" w:qFormat="1"/>
-    <w:lsdException w:name="caption" w:uiPriority="35" w:qFormat="1"/>
-    <w:lsdException w:name="footnote reference" w:qFormat="1"/>
-    <w:lsdException w:name="endnote text" w:qFormat="1"/>
-    <w:lsdException w:name="List Bullet" w:qFormat="1"/>
-    <w:lsdException w:name="List Number" w:qFormat="1"/>
-    <w:lsdException w:name="Title" w:semiHidden="0" w:uiPriority="10" w:unhideWhenUsed="0" w:qFormat="1"/>
-    <w:lsdException w:name="Default Paragraph Font" w:uiPriority="1"/>
+  <w:latentStyles w:defLockedState="0" w:defUIPriority="99" w:defSemiHidden="0" w:defUnhideWhenUsed="0" w:defQFormat="0" w:count="380">
+    <w:lsdException w:name="Normal" w:uiPriority="0" w:qFormat="1"/>
+    <w:lsdException w:name="heading 1" w:uiPriority="9" w:qFormat="1"/>
+    <w:lsdException w:name="heading 2" w:semiHidden="1" w:uiPriority="3" w:unhideWhenUsed="1" w:qFormat="1"/>
+    <w:lsdException w:name="heading 3" w:semiHidden="1" w:uiPriority="3" w:unhideWhenUsed="1" w:qFormat="1"/>
+    <w:lsdException w:name="heading 4" w:semiHidden="1" w:uiPriority="3" w:unhideWhenUsed="1" w:qFormat="1"/>
+    <w:lsdException w:name="heading 5" w:semiHidden="1" w:uiPriority="3" w:unhideWhenUsed="1" w:qFormat="1"/>
+    <w:lsdException w:name="heading 6" w:semiHidden="1" w:uiPriority="9" w:qFormat="1"/>
+    <w:lsdException w:name="heading 7" w:semiHidden="1" w:uiPriority="9" w:qFormat="1"/>
+    <w:lsdException w:name="heading 8" w:semiHidden="1" w:uiPriority="9" w:qFormat="1"/>
+    <w:lsdException w:name="heading 9" w:semiHidden="1" w:uiPriority="9" w:qFormat="1"/>
+    <w:lsdException w:name="index 1" w:semiHidden="1" w:unhideWhenUsed="1"/>
+    <w:lsdException w:name="index 2" w:semiHidden="1" w:unhideWhenUsed="1"/>
+    <w:lsdException w:name="index 3" w:semiHidden="1" w:unhideWhenUsed="1"/>
+    <w:lsdException w:name="index 4" w:semiHidden="1" w:unhideWhenUsed="1"/>
+    <w:lsdException w:name="index 5" w:semiHidden="1" w:unhideWhenUsed="1"/>
+    <w:lsdException w:name="index 6" w:semiHidden="1" w:unhideWhenUsed="1"/>
+    <w:lsdException w:name="index 7" w:semiHidden="1" w:unhideWhenUsed="1"/>
+    <w:lsdException w:name="index 8" w:semiHidden="1" w:unhideWhenUsed="1"/>
+    <w:lsdException w:name="index 9" w:semiHidden="1" w:unhideWhenUsed="1"/>
+    <w:lsdException w:name="toc 1" w:semiHidden="1" w:uiPriority="39" w:unhideWhenUsed="1"/>
+    <w:lsdException w:name="toc 2" w:semiHidden="1" w:uiPriority="39" w:unhideWhenUsed="1"/>
+    <w:lsdException w:name="toc 3" w:semiHidden="1" w:uiPriority="39" w:unhideWhenUsed="1"/>
+    <w:lsdException w:name="toc 4" w:semiHidden="1" w:uiPriority="39" w:unhideWhenUsed="1"/>
+    <w:lsdException w:name="toc 5" w:semiHidden="1" w:uiPriority="39" w:unhideWhenUsed="1"/>
+    <w:lsdException w:name="toc 6" w:semiHidden="1" w:uiPriority="39" w:unhideWhenUsed="1"/>
+    <w:lsdException w:name="toc 7" w:semiHidden="1" w:uiPriority="39" w:unhideWhenUsed="1"/>
+    <w:lsdException w:name="toc 8" w:semiHidden="1" w:uiPriority="39" w:unhideWhenUsed="1"/>
+    <w:lsdException w:name="toc 9" w:semiHidden="1" w:uiPriority="39" w:unhideWhenUsed="1"/>
+    <w:lsdException w:name="Normal Indent" w:semiHidden="1" w:unhideWhenUsed="1"/>
+    <w:lsdException w:name="footnote text" w:semiHidden="1" w:unhideWhenUsed="1"/>
+    <w:lsdException w:name="annotation text" w:semiHidden="1" w:unhideWhenUsed="1"/>
+    <w:lsdException w:name="header" w:semiHidden="1" w:unhideWhenUsed="1" w:qFormat="1"/>
+    <w:lsdException w:name="footer" w:semiHidden="1" w:unhideWhenUsed="1"/>
+    <w:lsdException w:name="index heading" w:semiHidden="1" w:unhideWhenUsed="1"/>
+    <w:lsdException w:name="caption" w:semiHidden="1" w:uiPriority="35" w:unhideWhenUsed="1" w:qFormat="1"/>
+    <w:lsdException w:name="table of figures" w:semiHidden="1" w:unhideWhenUsed="1"/>
+    <w:lsdException w:name="envelope address" w:semiHidden="1" w:unhideWhenUsed="1"/>
+    <w:lsdException w:name="envelope return" w:semiHidden="1" w:unhideWhenUsed="1"/>
+    <w:lsdException w:name="footnote reference" w:semiHidden="1" w:unhideWhenUsed="1" w:qFormat="1"/>
+    <w:lsdException w:name="annotation reference" w:semiHidden="1" w:unhideWhenUsed="1"/>
+    <w:lsdException w:name="line number" w:semiHidden="1" w:unhideWhenUsed="1"/>
+    <w:lsdException w:name="page number" w:semiHidden="1" w:unhideWhenUsed="1"/>
+    <w:lsdException w:name="endnote reference" w:semiHidden="1" w:unhideWhenUsed="1"/>
+    <w:lsdException w:name="endnote text" w:semiHidden="1" w:unhideWhenUsed="1" w:qFormat="1"/>
+    <w:lsdException w:name="table of authorities" w:semiHidden="1" w:unhideWhenUsed="1"/>
+    <w:lsdException w:name="macro" w:semiHidden="1" w:unhideWhenUsed="1"/>
+    <w:lsdException w:name="toa heading" w:semiHidden="1" w:unhideWhenUsed="1"/>
+    <w:lsdException w:name="List" w:semiHidden="1" w:unhideWhenUsed="1"/>
+    <w:lsdException w:name="List Bullet" w:semiHidden="1" w:unhideWhenUsed="1" w:qFormat="1"/>
+    <w:lsdException w:name="List Number" w:semiHidden="1" w:unhideWhenUsed="1" w:qFormat="1"/>
+    <w:lsdException w:name="List 2" w:semiHidden="1" w:unhideWhenUsed="1"/>
+    <w:lsdException w:name="List 3" w:semiHidden="1" w:unhideWhenUsed="1"/>
+    <w:lsdException w:name="List 4" w:semiHidden="1" w:unhideWhenUsed="1"/>
+    <w:lsdException w:name="List 5" w:semiHidden="1" w:unhideWhenUsed="1"/>
+    <w:lsdException w:name="List Bullet 2" w:semiHidden="1" w:unhideWhenUsed="1"/>
+    <w:lsdException w:name="List Bullet 3" w:semiHidden="1" w:unhideWhenUsed="1"/>
+    <w:lsdException w:name="List Bullet 4" w:semiHidden="1" w:unhideWhenUsed="1"/>
+    <w:lsdException w:name="List Bullet 5" w:semiHidden="1" w:unhideWhenUsed="1"/>
+    <w:lsdException w:name="List Number 2" w:semiHidden="1" w:unhideWhenUsed="1"/>
+    <w:lsdException w:name="List Number 3" w:semiHidden="1" w:unhideWhenUsed="1"/>
+    <w:lsdException w:name="List Number 4" w:semiHidden="1" w:unhideWhenUsed="1"/>
+    <w:lsdException w:name="List Number 5" w:semiHidden="1" w:unhideWhenUsed="1"/>
+    <w:lsdException w:name="Title" w:uiPriority="10" w:qFormat="1"/>
+    <w:lsdException w:name="Closing" w:semiHidden="1" w:unhideWhenUsed="1"/>
+    <w:lsdException w:name="Signature" w:semiHidden="1" w:unhideWhenUsed="1"/>
+    <w:lsdException w:name="Default Paragraph Font" w:semiHidden="1" w:uiPriority="1" w:unhideWhenUsed="1"/>
+    <w:lsdException w:name="Body Text" w:semiHidden="1" w:unhideWhenUsed="1"/>
+    <w:lsdException w:name="Body Text Indent" w:semiHidden="1" w:unhideWhenUsed="1"/>
+    <w:lsdException w:name="List Continue" w:semiHidden="1" w:unhideWhenUsed="1"/>
+    <w:lsdException w:name="List Continue 2" w:semiHidden="1" w:unhideWhenUsed="1"/>
+    <w:lsdException w:name="List Continue 3" w:semiHidden="1" w:unhideWhenUsed="1"/>
+    <w:lsdException w:name="List Continue 4" w:semiHidden="1" w:unhideWhenUsed="1"/>
+    <w:lsdException w:name="List Continue 5" w:semiHidden="1" w:unhideWhenUsed="1"/>
+    <w:lsdException w:name="Message Header" w:semiHidden="1" w:unhideWhenUsed="1"/>
     <w:lsdException w:name="Subtitle" w:uiPriority="18" w:qFormat="1"/>
+    <w:lsdException w:name="Salutation" w:semiHidden="1" w:unhideWhenUsed="1"/>
+    <w:lsdException w:name="Date" w:semiHidden="1" w:unhideWhenUsed="1"/>
+    <w:lsdException w:name="Body Text First Indent" w:semiHidden="1" w:unhideWhenUsed="1"/>
+    <w:lsdException w:name="Body Text First Indent 2" w:semiHidden="1" w:unhideWhenUsed="1"/>
+    <w:lsdException w:name="Note Heading" w:semiHidden="1" w:unhideWhenUsed="1"/>
+    <w:lsdException w:name="Body Text 2" w:semiHidden="1" w:unhideWhenUsed="1"/>
+    <w:lsdException w:name="Body Text 3" w:semiHidden="1" w:unhideWhenUsed="1"/>
+    <w:lsdException w:name="Body Text Indent 2" w:semiHidden="1" w:unhideWhenUsed="1"/>
+    <w:lsdException w:name="Body Text Indent 3" w:semiHidden="1" w:unhideWhenUsed="1"/>
+    <w:lsdException w:name="Block Text" w:semiHidden="1" w:unhideWhenUsed="1" w:qFormat="1"/>
+    <w:lsdException w:name="Hyperlink" w:semiHidden="1" w:unhideWhenUsed="1"/>
+    <w:lsdException w:name="FollowedHyperlink" w:semiHidden="1" w:unhideWhenUsed="1"/>
     <w:lsdException w:name="Strong" w:uiPriority="22" w:qFormat="1"/>
     <w:lsdException w:name="Emphasis" w:uiPriority="20" w:qFormat="1"/>
-    <w:lsdException w:name="Table Grid" w:semiHidden="0" w:uiPriority="39" w:unhideWhenUsed="0"/>
-    <w:lsdException w:name="Note Level 1" w:semiHidden="0" w:unhideWhenUsed="0"/>
-    <w:lsdException w:name="Note Level 2" w:semiHidden="0" w:unhideWhenUsed="0"/>
-    <w:lsdException w:name="Note Level 3" w:semiHidden="0" w:unhideWhenUsed="0"/>
-    <w:lsdException w:name="Note Level 4" w:semiHidden="0" w:unhideWhenUsed="0"/>
-    <w:lsdException w:name="Note Level 5" w:semiHidden="0" w:unhideWhenUsed="0"/>
-    <w:lsdException w:name="Note Level 6" w:semiHidden="0" w:unhideWhenUsed="0"/>
-    <w:lsdException w:name="Note Level 7" w:semiHidden="0" w:unhideWhenUsed="0"/>
-    <w:lsdException w:name="Note Level 8" w:semiHidden="0" w:unhideWhenUsed="0"/>
-    <w:lsdException w:name="Note Level 9" w:semiHidden="0" w:unhideWhenUsed="0"/>
-    <w:lsdException w:name="Placeholder Text" w:unhideWhenUsed="0"/>
-    <w:lsdException w:name="No Spacing" w:semiHidden="0" w:uiPriority="1" w:unhideWhenUsed="0" w:qFormat="1"/>
-    <w:lsdException w:name="Light Shading" w:semiHidden="0" w:uiPriority="60" w:unhideWhenUsed="0"/>
-    <w:lsdException w:name="Light List" w:semiHidden="0" w:uiPriority="61" w:unhideWhenUsed="0"/>
-    <w:lsdException w:name="Light Grid" w:semiHidden="0" w:uiPriority="62" w:unhideWhenUsed="0"/>
-    <w:lsdException w:name="Medium Shading 1" w:semiHidden="0" w:uiPriority="63" w:unhideWhenUsed="0"/>
-    <w:lsdException w:name="Medium Shading 2" w:semiHidden="0" w:uiPriority="64" w:unhideWhenUsed="0"/>
-    <w:lsdException w:name="Medium List 1" w:semiHidden="0" w:uiPriority="65" w:unhideWhenUsed="0"/>
-    <w:lsdException w:name="Medium List 2" w:semiHidden="0" w:uiPriority="66" w:unhideWhenUsed="0"/>
-    <w:lsdException w:name="Medium Grid 1" w:semiHidden="0" w:uiPriority="67" w:unhideWhenUsed="0"/>
-    <w:lsdException w:name="Medium Grid 2" w:semiHidden="0" w:uiPriority="68" w:unhideWhenUsed="0"/>
-    <w:lsdException w:name="Medium Grid 3" w:semiHidden="0" w:uiPriority="69" w:unhideWhenUsed="0"/>
-    <w:lsdException w:name="Dark List" w:semiHidden="0" w:uiPriority="70" w:unhideWhenUsed="0"/>
-    <w:lsdException w:name="Colorful Shading" w:semiHidden="0" w:uiPriority="71" w:unhideWhenUsed="0"/>
-    <w:lsdException w:name="Colorful List" w:semiHidden="0" w:uiPriority="72" w:unhideWhenUsed="0"/>
-    <w:lsdException w:name="Colorful Grid" w:semiHidden="0" w:uiPriority="73" w:unhideWhenUsed="0"/>
-    <w:lsdException w:name="Light Shading Accent 1" w:semiHidden="0" w:uiPriority="60" w:unhideWhenUsed="0"/>
-    <w:lsdException w:name="Light List Accent 1" w:semiHidden="0" w:uiPriority="61" w:unhideWhenUsed="0"/>
-    <w:lsdException w:name="Light Grid Accent 1" w:semiHidden="0" w:uiPriority="62" w:unhideWhenUsed="0"/>
-    <w:lsdException w:name="Medium Shading 1 Accent 1" w:semiHidden="0" w:uiPriority="63" w:unhideWhenUsed="0"/>
-    <w:lsdException w:name="Medium Shading 2 Accent 1" w:semiHidden="0" w:uiPriority="64" w:unhideWhenUsed="0"/>
-    <w:lsdException w:name="Medium List 1 Accent 1" w:semiHidden="0" w:uiPriority="65" w:unhideWhenUsed="0"/>
-    <w:lsdException w:name="Revision" w:unhideWhenUsed="0"/>
+    <w:lsdException w:name="Document Map" w:semiHidden="1" w:unhideWhenUsed="1"/>
+    <w:lsdException w:name="Plain Text" w:semiHidden="1" w:unhideWhenUsed="1"/>
+    <w:lsdException w:name="E-mail Signature" w:semiHidden="1" w:unhideWhenUsed="1"/>
+    <w:lsdException w:name="HTML Top of Form" w:semiHidden="1" w:unhideWhenUsed="1"/>
+    <w:lsdException w:name="HTML Bottom of Form" w:semiHidden="1" w:unhideWhenUsed="1"/>
+    <w:lsdException w:name="Normal (Web)" w:semiHidden="1" w:unhideWhenUsed="1"/>
+    <w:lsdException w:name="HTML Acronym" w:semiHidden="1" w:unhideWhenUsed="1"/>
+    <w:lsdException w:name="HTML Address" w:semiHidden="1" w:unhideWhenUsed="1"/>
+    <w:lsdException w:name="HTML Cite" w:semiHidden="1" w:unhideWhenUsed="1"/>
+    <w:lsdException w:name="HTML Code" w:semiHidden="1" w:unhideWhenUsed="1"/>
+    <w:lsdException w:name="HTML Definition" w:semiHidden="1" w:unhideWhenUsed="1"/>
+    <w:lsdException w:name="HTML Keyboard" w:semiHidden="1" w:unhideWhenUsed="1"/>
+    <w:lsdException w:name="HTML Preformatted" w:semiHidden="1" w:unhideWhenUsed="1"/>
+    <w:lsdException w:name="HTML Sample" w:semiHidden="1" w:unhideWhenUsed="1"/>
+    <w:lsdException w:name="HTML Typewriter" w:semiHidden="1" w:unhideWhenUsed="1"/>
+    <w:lsdException w:name="HTML Variable" w:semiHidden="1" w:unhideWhenUsed="1"/>
+    <w:lsdException w:name="Normal Table" w:semiHidden="1" w:unhideWhenUsed="1"/>
+    <w:lsdException w:name="annotation subject" w:semiHidden="1" w:unhideWhenUsed="1"/>
+    <w:lsdException w:name="No List" w:semiHidden="1" w:unhideWhenUsed="1"/>
+    <w:lsdException w:name="Outline List 1" w:semiHidden="1" w:unhideWhenUsed="1"/>
+    <w:lsdException w:name="Outline List 2" w:semiHidden="1" w:unhideWhenUsed="1"/>
+    <w:lsdException w:name="Outline List 3" w:semiHidden="1" w:unhideWhenUsed="1"/>
+    <w:lsdException w:name="Table Simple 1" w:semiHidden="1" w:unhideWhenUsed="1"/>
+    <w:lsdException w:name="Table Simple 2" w:semiHidden="1" w:unhideWhenUsed="1"/>
+    <w:lsdException w:name="Table Simple 3" w:semiHidden="1" w:unhideWhenUsed="1"/>
+    <w:lsdException w:name="Table Classic 1" w:semiHidden="1" w:unhideWhenUsed="1"/>
+    <w:lsdException w:name="Table Classic 2" w:semiHidden="1" w:unhideWhenUsed="1"/>
+    <w:lsdException w:name="Table Classic 3" w:semiHidden="1" w:unhideWhenUsed="1"/>
+    <w:lsdException w:name="Table Classic 4" w:semiHidden="1" w:unhideWhenUsed="1"/>
+    <w:lsdException w:name="Table Colorful 1" w:semiHidden="1" w:unhideWhenUsed="1"/>
+    <w:lsdException w:name="Table Colorful 2" w:semiHidden="1" w:unhideWhenUsed="1"/>
+    <w:lsdException w:name="Table Colorful 3" w:semiHidden="1" w:unhideWhenUsed="1"/>
+    <w:lsdException w:name="Table Columns 1" w:semiHidden="1" w:unhideWhenUsed="1"/>
+    <w:lsdException w:name="Table Columns 2" w:semiHidden="1" w:unhideWhenUsed="1"/>
+    <w:lsdException w:name="Table Columns 3" w:semiHidden="1" w:unhideWhenUsed="1"/>
+    <w:lsdException w:name="Table Columns 4" w:semiHidden="1" w:unhideWhenUsed="1"/>
+    <w:lsdException w:name="Table Columns 5" w:semiHidden="1" w:unhideWhenUsed="1"/>
+    <w:lsdException w:name="Table Grid 1" w:semiHidden="1" w:unhideWhenUsed="1"/>
+    <w:lsdException w:name="Table Grid 2" w:semiHidden="1" w:unhideWhenUsed="1"/>
+    <w:lsdException w:name="Table Grid 3" w:semiHidden="1" w:unhideWhenUsed="1"/>
+    <w:lsdException w:name="Table Grid 4" w:semiHidden="1" w:unhideWhenUsed="1"/>
+    <w:lsdException w:name="Table Grid 5" w:semiHidden="1" w:unhideWhenUsed="1"/>
+    <w:lsdException w:name="Table Grid 6" w:semiHidden="1" w:unhideWhenUsed="1"/>
+    <w:lsdException w:name="Table Grid 7" w:semiHidden="1" w:unhideWhenUsed="1"/>
+    <w:lsdException w:name="Table Grid 8" w:semiHidden="1" w:unhideWhenUsed="1"/>
+    <w:lsdException w:name="Table List 1" w:semiHidden="1" w:unhideWhenUsed="1"/>
+    <w:lsdException w:name="Table List 2" w:semiHidden="1" w:unhideWhenUsed="1"/>
+    <w:lsdException w:name="Table List 3" w:semiHidden="1" w:unhideWhenUsed="1"/>
+    <w:lsdException w:name="Table List 4" w:semiHidden="1" w:unhideWhenUsed="1"/>
+    <w:lsdException w:name="Table List 5" w:semiHidden="1" w:unhideWhenUsed="1"/>
+    <w:lsdException w:name="Table List 6" w:semiHidden="1" w:unhideWhenUsed="1"/>
+    <w:lsdException w:name="Table List 7" w:semiHidden="1" w:unhideWhenUsed="1"/>
+    <w:lsdException w:name="Table List 8" w:semiHidden="1" w:unhideWhenUsed="1"/>
+    <w:lsdException w:name="Table 3D effects 1" w:semiHidden="1" w:unhideWhenUsed="1"/>
+    <w:lsdException w:name="Table 3D effects 2" w:semiHidden="1" w:unhideWhenUsed="1"/>
+    <w:lsdException w:name="Table 3D effects 3" w:semiHidden="1" w:unhideWhenUsed="1"/>
+    <w:lsdException w:name="Table Contemporary" w:semiHidden="1" w:unhideWhenUsed="1"/>
+    <w:lsdException w:name="Table Elegant" w:semiHidden="1" w:unhideWhenUsed="1"/>
+    <w:lsdException w:name="Table Professional" w:semiHidden="1" w:unhideWhenUsed="1"/>
+    <w:lsdException w:name="Table Subtle 1" w:semiHidden="1" w:unhideWhenUsed="1"/>
+    <w:lsdException w:name="Table Subtle 2" w:semiHidden="1" w:unhideWhenUsed="1"/>
+    <w:lsdException w:name="Table Web 1" w:semiHidden="1" w:unhideWhenUsed="1"/>
+    <w:lsdException w:name="Table Web 2" w:semiHidden="1" w:unhideWhenUsed="1"/>
+    <w:lsdException w:name="Table Web 3" w:semiHidden="1" w:unhideWhenUsed="1"/>
+    <w:lsdException w:name="Balloon Text" w:semiHidden="1" w:unhideWhenUsed="1"/>
+    <w:lsdException w:name="Table Grid" w:uiPriority="39"/>
+    <w:lsdException w:name="Table Theme" w:semiHidden="1" w:unhideWhenUsed="1"/>
+    <w:lsdException w:name="Placeholder Text" w:semiHidden="1"/>
+    <w:lsdException w:name="No Spacing" w:uiPriority="1" w:qFormat="1"/>
+    <w:lsdException w:name="Light Shading" w:uiPriority="60"/>
+    <w:lsdException w:name="Light List" w:uiPriority="61"/>
+    <w:lsdException w:name="Light Grid" w:uiPriority="62"/>
+    <w:lsdException w:name="Medium Shading 1" w:uiPriority="63"/>
+    <w:lsdException w:name="Medium Shading 2" w:uiPriority="64"/>
+    <w:lsdException w:name="Medium List 1" w:uiPriority="65"/>
+    <w:lsdException w:name="Medium List 2" w:uiPriority="66"/>
+    <w:lsdException w:name="Medium Grid 1" w:uiPriority="67"/>
+    <w:lsdException w:name="Medium Grid 2" w:uiPriority="68"/>
+    <w:lsdException w:name="Medium Grid 3" w:uiPriority="69"/>
+    <w:lsdException w:name="Dark List" w:uiPriority="70"/>
+    <w:lsdException w:name="Colorful Shading" w:uiPriority="71"/>
+    <w:lsdException w:name="Colorful List" w:uiPriority="72"/>
+    <w:lsdException w:name="Colorful Grid" w:uiPriority="73"/>
+    <w:lsdException w:name="Light Shading Accent 1" w:uiPriority="60"/>
+    <w:lsdException w:name="Light List Accent 1" w:uiPriority="61"/>
+    <w:lsdException w:name="Light Grid Accent 1" w:uiPriority="62"/>
+    <w:lsdException w:name="Medium Shading 1 Accent 1" w:uiPriority="63"/>
+    <w:lsdException w:name="Medium Shading 2 Accent 1" w:uiPriority="64"/>
+    <w:lsdException w:name="Medium List 1 Accent 1" w:uiPriority="65"/>
+    <w:lsdException w:name="Revision" w:semiHidden="1"/>
     <w:lsdException w:name="List Paragraph" w:uiPriority="34" w:qFormat="1"/>
     <w:lsdException w:name="Quote" w:uiPriority="29" w:qFormat="1"/>
     <w:lsdException w:name="Intense Quote" w:uiPriority="30" w:qFormat="1"/>
-    <w:lsdException w:name="Medium List 2 Accent 1" w:semiHidden="0" w:uiPriority="66" w:unhideWhenUsed="0"/>
-    <w:lsdException w:name="Medium Grid 1 Accent 1" w:semiHidden="0" w:uiPriority="67" w:unhideWhenUsed="0"/>
-    <w:lsdException w:name="Medium Grid 2 Accent 1" w:semiHidden="0" w:uiPriority="68" w:unhideWhenUsed="0"/>
-    <w:lsdException w:name="Medium Grid 3 Accent 1" w:semiHidden="0" w:uiPriority="69" w:unhideWhenUsed="0"/>
-    <w:lsdException w:name="Dark List Accent 1" w:semiHidden="0" w:uiPriority="70" w:unhideWhenUsed="0"/>
-    <w:lsdException w:name="Colorful Shading Accent 1" w:semiHidden="0" w:uiPriority="71" w:unhideWhenUsed="0"/>
-    <w:lsdException w:name="Colorful List Accent 1" w:semiHidden="0" w:uiPriority="72" w:unhideWhenUsed="0"/>
-    <w:lsdException w:name="Colorful Grid Accent 1" w:semiHidden="0" w:uiPriority="73" w:unhideWhenUsed="0"/>
-    <w:lsdException w:name="Light Shading Accent 2" w:semiHidden="0" w:uiPriority="60" w:unhideWhenUsed="0"/>
-    <w:lsdException w:name="Light List Accent 2" w:semiHidden="0" w:uiPriority="61" w:unhideWhenUsed="0"/>
-    <w:lsdException w:name="Light Grid Accent 2" w:semiHidden="0" w:uiPriority="62" w:unhideWhenUsed="0"/>
-    <w:lsdException w:name="Medium Shading 1 Accent 2" w:semiHidden="0" w:uiPriority="63" w:unhideWhenUsed="0"/>
-    <w:lsdException w:name="Medium Shading 2 Accent 2" w:semiHidden="0" w:uiPriority="64" w:unhideWhenUsed="0"/>
-    <w:lsdException w:name="Medium List 1 Accent 2" w:semiHidden="0" w:uiPriority="65" w:unhideWhenUsed="0"/>
-    <w:lsdException w:name="Medium List 2 Accent 2" w:semiHidden="0" w:uiPriority="66" w:unhideWhenUsed="0"/>
-    <w:lsdException w:name="Medium Grid 1 Accent 2" w:semiHidden="0" w:uiPriority="67" w:unhideWhenUsed="0"/>
-    <w:lsdException w:name="Medium Grid 2 Accent 2" w:semiHidden="0" w:uiPriority="68" w:unhideWhenUsed="0"/>
-    <w:lsdException w:name="Medium Grid 3 Accent 2" w:semiHidden="0" w:uiPriority="69" w:unhideWhenUsed="0"/>
-    <w:lsdException w:name="Dark List Accent 2" w:semiHidden="0" w:uiPriority="70" w:unhideWhenUsed="0"/>
-    <w:lsdException w:name="Colorful Shading Accent 2" w:semiHidden="0" w:uiPriority="71" w:unhideWhenUsed="0"/>
-    <w:lsdException w:name="Colorful List Accent 2" w:semiHidden="0" w:uiPriority="72" w:unhideWhenUsed="0"/>
-    <w:lsdException w:name="Colorful Grid Accent 2" w:semiHidden="0" w:uiPriority="73" w:unhideWhenUsed="0"/>
-    <w:lsdException w:name="Light Shading Accent 3" w:semiHidden="0" w:uiPriority="60" w:unhideWhenUsed="0"/>
-    <w:lsdException w:name="Light List Accent 3" w:semiHidden="0" w:uiPriority="61" w:unhideWhenUsed="0"/>
-    <w:lsdException w:name="Light Grid Accent 3" w:semiHidden="0" w:uiPriority="62" w:unhideWhenUsed="0"/>
-    <w:lsdException w:name="Medium Shading 1 Accent 3" w:semiHidden="0" w:uiPriority="63" w:unhideWhenUsed="0"/>
-    <w:lsdException w:name="Medium Shading 2 Accent 3" w:semiHidden="0" w:uiPriority="64" w:unhideWhenUsed="0"/>
-    <w:lsdException w:name="Medium List 1 Accent 3" w:semiHidden="0" w:uiPriority="65" w:unhideWhenUsed="0"/>
-    <w:lsdException w:name="Medium List 2 Accent 3" w:semiHidden="0" w:uiPriority="66" w:unhideWhenUsed="0"/>
-    <w:lsdException w:name="Medium Grid 1 Accent 3" w:semiHidden="0" w:uiPriority="67" w:unhideWhenUsed="0"/>
-    <w:lsdException w:name="Medium Grid 2 Accent 3" w:semiHidden="0" w:uiPriority="68" w:unhideWhenUsed="0"/>
-    <w:lsdException w:name="Medium Grid 3 Accent 3" w:semiHidden="0" w:uiPriority="69" w:unhideWhenUsed="0"/>
-    <w:lsdException w:name="Dark List Accent 3" w:semiHidden="0" w:uiPriority="70" w:unhideWhenUsed="0"/>
-    <w:lsdException w:name="Colorful Shading Accent 3" w:semiHidden="0" w:uiPriority="71" w:unhideWhenUsed="0"/>
-    <w:lsdException w:name="Colorful List Accent 3" w:semiHidden="0" w:uiPriority="72" w:unhideWhenUsed="0"/>
-    <w:lsdException w:name="Colorful Grid Accent 3" w:semiHidden="0" w:uiPriority="73" w:unhideWhenUsed="0"/>
-    <w:lsdException w:name="Light Shading Accent 4" w:semiHidden="0" w:uiPriority="60" w:unhideWhenUsed="0"/>
-    <w:lsdException w:name="Light List Accent 4" w:semiHidden="0" w:uiPriority="61" w:unhideWhenUsed="0"/>
-    <w:lsdException w:name="Light Grid Accent 4" w:semiHidden="0" w:uiPriority="62" w:unhideWhenUsed="0"/>
-    <w:lsdException w:name="Medium Shading 1 Accent 4" w:semiHidden="0" w:uiPriority="63" w:unhideWhenUsed="0"/>
-    <w:lsdException w:name="Medium Shading 2 Accent 4" w:semiHidden="0" w:uiPriority="64" w:unhideWhenUsed="0"/>
-    <w:lsdException w:name="Medium List 1 Accent 4" w:semiHidden="0" w:uiPriority="65" w:unhideWhenUsed="0"/>
-    <w:lsdException w:name="Medium List 2 Accent 4" w:semiHidden="0" w:uiPriority="66" w:unhideWhenUsed="0"/>
-    <w:lsdException w:name="Medium Grid 1 Accent 4" w:semiHidden="0" w:uiPriority="67" w:unhideWhenUsed="0"/>
-    <w:lsdException w:name="Medium Grid 2 Accent 4" w:semiHidden="0" w:uiPriority="68" w:unhideWhenUsed="0"/>
-    <w:lsdException w:name="Medium Grid 3 Accent 4" w:semiHidden="0" w:uiPriority="69" w:unhideWhenUsed="0"/>
-    <w:lsdException w:name="Dark List Accent 4" w:semiHidden="0" w:uiPriority="70" w:unhideWhenUsed="0"/>
-    <w:lsdException w:name="Colorful Shading Accent 4" w:semiHidden="0" w:uiPriority="71" w:unhideWhenUsed="0"/>
-    <w:lsdException w:name="Colorful List Accent 4" w:semiHidden="0" w:uiPriority="72" w:unhideWhenUsed="0"/>
-    <w:lsdException w:name="Colorful Grid Accent 4" w:semiHidden="0" w:uiPriority="73" w:unhideWhenUsed="0"/>
-    <w:lsdException w:name="Light Shading Accent 5" w:semiHidden="0" w:uiPriority="60" w:unhideWhenUsed="0"/>
-    <w:lsdException w:name="Light List Accent 5" w:semiHidden="0" w:uiPriority="61" w:unhideWhenUsed="0"/>
-    <w:lsdException w:name="Light Grid Accent 5" w:semiHidden="0" w:uiPriority="62" w:unhideWhenUsed="0"/>
-    <w:lsdException w:name="Medium Shading 1 Accent 5" w:semiHidden="0" w:uiPriority="63" w:unhideWhenUsed="0"/>
-    <w:lsdException w:name="Medium Shading 2 Accent 5" w:semiHidden="0" w:uiPriority="64" w:unhideWhenUsed="0"/>
-    <w:lsdException w:name="Medium List 1 Accent 5" w:semiHidden="0" w:uiPriority="65" w:unhideWhenUsed="0"/>
-    <w:lsdException w:name="Medium List 2 Accent 5" w:semiHidden="0" w:uiPriority="66" w:unhideWhenUsed="0"/>
-    <w:lsdException w:name="Medium Grid 1 Accent 5" w:semiHidden="0" w:uiPriority="67" w:unhideWhenUsed="0"/>
-    <w:lsdException w:name="Medium Grid 2 Accent 5" w:semiHidden="0" w:uiPriority="68" w:unhideWhenUsed="0"/>
-    <w:lsdException w:name="Medium Grid 3 Accent 5" w:semiHidden="0" w:uiPriority="69" w:unhideWhenUsed="0"/>
-    <w:lsdException w:name="Dark List Accent 5" w:semiHidden="0" w:uiPriority="70" w:unhideWhenUsed="0"/>
-    <w:lsdException w:name="Colorful Shading Accent 5" w:semiHidden="0" w:uiPriority="71" w:unhideWhenUsed="0"/>
-    <w:lsdException w:name="Colorful List Accent 5" w:semiHidden="0" w:uiPriority="72" w:unhideWhenUsed="0"/>
-    <w:lsdException w:name="Colorful Grid Accent 5" w:semiHidden="0" w:uiPriority="73" w:unhideWhenUsed="0"/>
-    <w:lsdException w:name="Light Shading Accent 6" w:semiHidden="0" w:uiPriority="60" w:unhideWhenUsed="0"/>
-    <w:lsdException w:name="Light List Accent 6" w:semiHidden="0" w:uiPriority="61" w:unhideWhenUsed="0"/>
-    <w:lsdException w:name="Light Grid Accent 6" w:semiHidden="0" w:uiPriority="62" w:unhideWhenUsed="0"/>
-    <w:lsdException w:name="Medium Shading 1 Accent 6" w:semiHidden="0" w:uiPriority="63" w:unhideWhenUsed="0"/>
-    <w:lsdException w:name="Medium Shading 2 Accent 6" w:semiHidden="0" w:uiPriority="64" w:unhideWhenUsed="0"/>
-    <w:lsdException w:name="Medium List 1 Accent 6" w:semiHidden="0" w:uiPriority="65" w:unhideWhenUsed="0"/>
-    <w:lsdException w:name="Medium List 2 Accent 6" w:semiHidden="0" w:uiPriority="66" w:unhideWhenUsed="0"/>
-    <w:lsdException w:name="Medium Grid 1 Accent 6" w:semiHidden="0" w:uiPriority="67" w:unhideWhenUsed="0"/>
-    <w:lsdException w:name="Medium Grid 2 Accent 6" w:semiHidden="0" w:uiPriority="68" w:unhideWhenUsed="0"/>
-    <w:lsdException w:name="Medium Grid 3 Accent 6" w:semiHidden="0" w:uiPriority="69" w:unhideWhenUsed="0"/>
-    <w:lsdException w:name="Dark List Accent 6" w:semiHidden="0" w:uiPriority="70" w:unhideWhenUsed="0"/>
-    <w:lsdException w:name="Colorful Shading Accent 6" w:semiHidden="0" w:uiPriority="71" w:unhideWhenUsed="0"/>
-    <w:lsdException w:name="Colorful List Accent 6" w:semiHidden="0" w:uiPriority="72" w:unhideWhenUsed="0"/>
-    <w:lsdException w:name="Colorful Grid Accent 6" w:semiHidden="0" w:uiPriority="73" w:unhideWhenUsed="0"/>
+    <w:lsdException w:name="Medium List 2 Accent 1" w:uiPriority="66"/>
+    <w:lsdException w:name="Medium Grid 1 Accent 1" w:uiPriority="67"/>
+    <w:lsdException w:name="Medium Grid 2 Accent 1" w:uiPriority="68"/>
+    <w:lsdException w:name="Medium Grid 3 Accent 1" w:uiPriority="69"/>
+    <w:lsdException w:name="Dark List Accent 1" w:uiPriority="70"/>
+    <w:lsdException w:name="Colorful Shading Accent 1" w:uiPriority="71"/>
+    <w:lsdException w:name="Colorful List Accent 1" w:uiPriority="72"/>
+    <w:lsdException w:name="Colorful Grid Accent 1" w:uiPriority="73"/>
+    <w:lsdException w:name="Light Shading Accent 2" w:uiPriority="60"/>
+    <w:lsdException w:name="Light List Accent 2" w:uiPriority="61"/>
+    <w:lsdException w:name="Light Grid Accent 2" w:uiPriority="62"/>
+    <w:lsdException w:name="Medium Shading 1 Accent 2" w:uiPriority="63"/>
+    <w:lsdException w:name="Medium Shading 2 Accent 2" w:uiPriority="64"/>
+    <w:lsdException w:name="Medium List 1 Accent 2" w:uiPriority="65"/>
+    <w:lsdException w:name="Medium List 2 Accent 2" w:uiPriority="66"/>
+    <w:lsdException w:name="Medium Grid 1 Accent 2" w:uiPriority="67"/>
+    <w:lsdException w:name="Medium Grid 2 Accent 2" w:uiPriority="68"/>
+    <w:lsdException w:name="Medium Grid 3 Accent 2" w:uiPriority="69"/>
+    <w:lsdException w:name="Dark List Accent 2" w:uiPriority="70"/>
+    <w:lsdException w:name="Colorful Shading Accent 2" w:uiPriority="71"/>
+    <w:lsdException w:name="Colorful List Accent 2" w:uiPriority="72"/>
+    <w:lsdException w:name="Colorful Grid Accent 2" w:uiPriority="73"/>
+    <w:lsdException w:name="Light Shading Accent 3" w:uiPriority="60"/>
+    <w:lsdException w:name="Light List Accent 3" w:uiPriority="61"/>
+    <w:lsdException w:name="Light Grid Accent 3" w:uiPriority="62"/>
+    <w:lsdException w:name="Medium Shading 1 Accent 3" w:uiPriority="63"/>
+    <w:lsdException w:name="Medium Shading 2 Accent 3" w:uiPriority="64"/>
+    <w:lsdException w:name="Medium List 1 Accent 3" w:uiPriority="65"/>
+    <w:lsdException w:name="Medium List 2 Accent 3" w:uiPriority="66"/>
+    <w:lsdException w:name="Medium Grid 1 Accent 3" w:uiPriority="67"/>
+    <w:lsdException w:name="Medium Grid 2 Accent 3" w:uiPriority="68"/>
+    <w:lsdException w:name="Medium Grid 3 Accent 3" w:uiPriority="69"/>
+    <w:lsdException w:name="Dark List Accent 3" w:uiPriority="70"/>
+    <w:lsdException w:name="Colorful Shading Accent 3" w:uiPriority="71"/>
+    <w:lsdException w:name="Colorful List Accent 3" w:uiPriority="72"/>
+    <w:lsdException w:name="Colorful Grid Accent 3" w:uiPriority="73"/>
+    <w:lsdException w:name="Light Shading Accent 4" w:uiPriority="60"/>
+    <w:lsdException w:name="Light List Accent 4" w:uiPriority="61"/>
+    <w:lsdException w:name="Light Grid Accent 4" w:uiPriority="62"/>
+    <w:lsdException w:name="Medium Shading 1 Accent 4" w:uiPriority="63"/>
+    <w:lsdException w:name="Medium Shading 2 Accent 4" w:uiPriority="64"/>
+    <w:lsdException w:name="Medium List 1 Accent 4" w:uiPriority="65"/>
+    <w:lsdException w:name="Medium List 2 Accent 4" w:uiPriority="66"/>
+    <w:lsdException w:name="Medium Grid 1 Accent 4" w:uiPriority="67"/>
+    <w:lsdException w:name="Medium Grid 2 Accent 4" w:uiPriority="68"/>
+    <w:lsdException w:name="Medium Grid 3 Accent 4" w:uiPriority="69"/>
+    <w:lsdException w:name="Dark List Accent 4" w:uiPriority="70"/>
+    <w:lsdException w:name="Colorful Shading Accent 4" w:uiPriority="71"/>
+    <w:lsdException w:name="Colorful List Accent 4" w:uiPriority="72"/>
+    <w:lsdException w:name="Colorful Grid Accent 4" w:uiPriority="73"/>
+    <w:lsdException w:name="Light Shading Accent 5" w:uiPriority="60"/>
+    <w:lsdException w:name="Light List Accent 5" w:uiPriority="61"/>
+    <w:lsdException w:name="Light Grid Accent 5" w:uiPriority="62"/>
+    <w:lsdException w:name="Medium Shading 1 Accent 5" w:uiPriority="63"/>
+    <w:lsdException w:name="Medium Shading 2 Accent 5" w:uiPriority="64"/>
+    <w:lsdException w:name="Medium List 1 Accent 5" w:uiPriority="65"/>
+    <w:lsdException w:name="Medium List 2 Accent 5" w:uiPriority="66"/>
+    <w:lsdException w:name="Medium Grid 1 Accent 5" w:uiPriority="67"/>
+    <w:lsdException w:name="Medium Grid 2 Accent 5" w:uiPriority="68"/>
+    <w:lsdException w:name="Medium Grid 3 Accent 5" w:uiPriority="69"/>
+    <w:lsdException w:name="Dark List Accent 5" w:uiPriority="70"/>
+    <w:lsdException w:name="Colorful Shading Accent 5" w:uiPriority="71"/>
+    <w:lsdException w:name="Colorful List Accent 5" w:uiPriority="72"/>
+    <w:lsdException w:name="Colorful Grid Accent 5" w:uiPriority="73"/>
+    <w:lsdException w:name="Light Shading Accent 6" w:uiPriority="60"/>
+    <w:lsdException w:name="Light List Accent 6" w:uiPriority="61"/>
+    <w:lsdException w:name="Light Grid Accent 6" w:uiPriority="62"/>
+    <w:lsdException w:name="Medium Shading 1 Accent 6" w:uiPriority="63"/>
+    <w:lsdException w:name="Medium Shading 2 Accent 6" w:uiPriority="64"/>
+    <w:lsdException w:name="Medium List 1 Accent 6" w:uiPriority="65"/>
+    <w:lsdException w:name="Medium List 2 Accent 6" w:uiPriority="66"/>
+    <w:lsdException w:name="Medium Grid 1 Accent 6" w:uiPriority="67"/>
+    <w:lsdException w:name="Medium Grid 2 Accent 6" w:uiPriority="68"/>
+    <w:lsdException w:name="Medium Grid 3 Accent 6" w:uiPriority="69"/>
+    <w:lsdException w:name="Dark List Accent 6" w:uiPriority="70"/>
+    <w:lsdException w:name="Colorful Shading Accent 6" w:uiPriority="71"/>
+    <w:lsdException w:name="Colorful List Accent 6" w:uiPriority="72"/>
+    <w:lsdException w:name="Colorful Grid Accent 6" w:uiPriority="73"/>
     <w:lsdException w:name="Subtle Emphasis" w:uiPriority="19" w:qFormat="1"/>
     <w:lsdException w:name="Intense Emphasis" w:uiPriority="21" w:qFormat="1"/>
     <w:lsdException w:name="Subtle Reference" w:uiPriority="31" w:qFormat="1"/>
     <w:lsdException w:name="Intense Reference" w:uiPriority="32" w:qFormat="1"/>
     <w:lsdException w:name="Book Title" w:uiPriority="33" w:qFormat="1"/>
-    <w:lsdException w:name="Bibliography" w:uiPriority="37" w:qFormat="1"/>
-    <w:lsdException w:name="TOC Heading" w:uiPriority="39" w:qFormat="1"/>
+    <w:lsdException w:name="Bibliography" w:semiHidden="1" w:uiPriority="37" w:unhideWhenUsed="1" w:qFormat="1"/>
+    <w:lsdException w:name="TOC Heading" w:semiHidden="1" w:uiPriority="39" w:unhideWhenUsed="1" w:qFormat="1"/>
+    <w:lsdException w:name="Plain Table 1" w:uiPriority="41"/>
+    <w:lsdException w:name="Plain Table 2" w:uiPriority="42"/>
+    <w:lsdException w:name="Plain Table 3" w:uiPriority="43"/>
+    <w:lsdException w:name="Plain Table 4" w:uiPriority="44"/>
+    <w:lsdException w:name="Plain Table 5" w:uiPriority="45"/>
+    <w:lsdException w:name="Grid Table Light" w:uiPriority="40"/>
+    <w:lsdException w:name="Grid Table 1 Light" w:uiPriority="46"/>
+    <w:lsdException w:name="Grid Table 2" w:uiPriority="47"/>
+    <w:lsdException w:name="Grid Table 3" w:uiPriority="48"/>
+    <w:lsdException w:name="Grid Table 4" w:uiPriority="49"/>
+    <w:lsdException w:name="Grid Table 5 Dark" w:uiPriority="50"/>
+    <w:lsdException w:name="Grid Table 6 Colorful" w:uiPriority="51"/>
+    <w:lsdException w:name="Grid Table 7 Colorful" w:uiPriority="52"/>
+    <w:lsdException w:name="Grid Table 1 Light Accent 1" w:uiPriority="46"/>
+    <w:lsdException w:name="Grid Table 2 Accent 1" w:uiPriority="47"/>
+    <w:lsdException w:name="Grid Table 3 Accent 1" w:uiPriority="48"/>
+    <w:lsdException w:name="Grid Table 4 Accent 1" w:uiPriority="49"/>
+    <w:lsdException w:name="Grid Table 5 Dark Accent 1" w:uiPriority="50"/>
+    <w:lsdException w:name="Grid Table 6 Colorful Accent 1" w:uiPriority="51"/>
+    <w:lsdException w:name="Grid Table 7 Colorful Accent 1" w:uiPriority="52"/>
+    <w:lsdException w:name="Grid Table 1 Light Accent 2" w:uiPriority="46"/>
+    <w:lsdException w:name="Grid Table 2 Accent 2" w:uiPriority="47"/>
+    <w:lsdException w:name="Grid Table 3 Accent 2" w:uiPriority="48"/>
+    <w:lsdException w:name="Grid Table 4 Accent 2" w:uiPriority="49"/>
+    <w:lsdException w:name="Grid Table 5 Dark Accent 2" w:uiPriority="50"/>
+    <w:lsdException w:name="Grid Table 6 Colorful Accent 2" w:uiPriority="51"/>
+    <w:lsdException w:name="Grid Table 7 Colorful Accent 2" w:uiPriority="52"/>
+    <w:lsdException w:name="Grid Table 1 Light Accent 3" w:uiPriority="46"/>
+    <w:lsdException w:name="Grid Table 2 Accent 3" w:uiPriority="47"/>
+    <w:lsdException w:name="Grid Table 3 Accent 3" w:uiPriority="48"/>
+    <w:lsdException w:name="Grid Table 4 Accent 3" w:uiPriority="49"/>
+    <w:lsdException w:name="Grid Table 5 Dark Accent 3" w:uiPriority="50"/>
+    <w:lsdException w:name="Grid Table 6 Colorful Accent 3" w:uiPriority="51"/>
+    <w:lsdException w:name="Grid Table 7 Colorful Accent 3" w:uiPriority="52"/>
+    <w:lsdException w:name="Grid Table 1 Light Accent 4" w:uiPriority="46"/>
+    <w:lsdException w:name="Grid Table 2 Accent 4" w:uiPriority="47"/>
+    <w:lsdException w:name="Grid Table 3 Accent 4" w:uiPriority="48"/>
+    <w:lsdException w:name="Grid Table 4 Accent 4" w:uiPriority="49"/>
+    <w:lsdException w:name="Grid Table 5 Dark Accent 4" w:uiPriority="50"/>
+    <w:lsdException w:name="Grid Table 6 Colorful Accent 4" w:uiPriority="51"/>
+    <w:lsdException w:name="Grid Table 7 Colorful Accent 4" w:uiPriority="52"/>
+    <w:lsdException w:name="Grid Table 1 Light Accent 5" w:uiPriority="46"/>
+    <w:lsdException w:name="Grid Table 2 Accent 5" w:uiPriority="47"/>
+    <w:lsdException w:name="Grid Table 3 Accent 5" w:uiPriority="48"/>
+    <w:lsdException w:name="Grid Table 4 Accent 5" w:uiPriority="49"/>
+    <w:lsdException w:name="Grid Table 5 Dark Accent 5" w:uiPriority="50"/>
+    <w:lsdException w:name="Grid Table 6 Colorful Accent 5" w:uiPriority="51"/>
+    <w:lsdException w:name="Grid Table 7 Colorful Accent 5" w:uiPriority="52"/>
+    <w:lsdException w:name="Grid Table 1 Light Accent 6" w:uiPriority="46"/>
+    <w:lsdException w:name="Grid Table 2 Accent 6" w:uiPriority="47"/>
+    <w:lsdException w:name="Grid Table 3 Accent 6" w:uiPriority="48"/>
+    <w:lsdException w:name="Grid Table 4 Accent 6" w:uiPriority="49"/>
+    <w:lsdException w:name="Grid Table 5 Dark Accent 6" w:uiPriority="50"/>
+    <w:lsdException w:name="Grid Table 6 Colorful Accent 6" w:uiPriority="51"/>
+    <w:lsdException w:name="Grid Table 7 Colorful Accent 6" w:uiPriority="52"/>
+    <w:lsdException w:name="List Table 1 Light" w:uiPriority="46"/>
+    <w:lsdException w:name="List Table 2" w:uiPriority="47"/>
+    <w:lsdException w:name="List Table 3" w:uiPriority="48"/>
+    <w:lsdException w:name="List Table 4" w:uiPriority="49"/>
+    <w:lsdException w:name="List Table 5 Dark" w:uiPriority="50"/>
+    <w:lsdException w:name="List Table 6 Colorful" w:uiPriority="51"/>
+    <w:lsdException w:name="List Table 7 Colorful" w:uiPriority="52"/>
+    <w:lsdException w:name="List Table 1 Light Accent 1" w:uiPriority="46"/>
+    <w:lsdException w:name="List Table 2 Accent 1" w:uiPriority="47"/>
+    <w:lsdException w:name="List Table 3 Accent 1" w:uiPriority="48"/>
+    <w:lsdException w:name="List Table 4 Accent 1" w:uiPriority="49"/>
+    <w:lsdException w:name="List Table 5 Dark Accent 1" w:uiPriority="50"/>
+    <w:lsdException w:name="List Table 6 Colorful Accent 1" w:uiPriority="51"/>
+    <w:lsdException w:name="List Table 7 Colorful Accent 1" w:uiPriority="52"/>
+    <w:lsdException w:name="List Table 1 Light Accent 2" w:uiPriority="46"/>
+    <w:lsdException w:name="List Table 2 Accent 2" w:uiPriority="47"/>
+    <w:lsdException w:name="List Table 3 Accent 2" w:uiPriority="48"/>
+    <w:lsdException w:name="List Table 4 Accent 2" w:uiPriority="49"/>
+    <w:lsdException w:name="List Table 5 Dark Accent 2" w:uiPriority="50"/>
+    <w:lsdException w:name="List Table 6 Colorful Accent 2" w:uiPriority="51"/>
+    <w:lsdException w:name="List Table 7 Colorful Accent 2" w:uiPriority="52"/>
+    <w:lsdException w:name="List Table 1 Light Accent 3" w:uiPriority="46"/>
+    <w:lsdException w:name="List Table 2 Accent 3" w:uiPriority="47"/>
+    <w:lsdException w:name="List Table 3 Accent 3" w:uiPriority="48"/>
+    <w:lsdException w:name="List Table 4 Accent 3" w:uiPriority="49"/>
+    <w:lsdException w:name="List Table 5 Dark Accent 3" w:uiPriority="50"/>
+    <w:lsdException w:name="List Table 6 Colorful Accent 3" w:uiPriority="51"/>
+    <w:lsdException w:name="List Table 7 Colorful Accent 3" w:uiPriority="52"/>
+    <w:lsdException w:name="List Table 1 Light Accent 4" w:uiPriority="46"/>
+    <w:lsdException w:name="List Table 2 Accent 4" w:uiPriority="47"/>
+    <w:lsdException w:name="List Table 3 Accent 4" w:uiPriority="48"/>
+    <w:lsdException w:name="List Table 4 Accent 4" w:uiPriority="49"/>
+    <w:lsdException w:name="List Table 5 Dark Accent 4" w:uiPriority="50"/>
+    <w:lsdException w:name="List Table 6 Colorful Accent 4" w:uiPriority="51"/>
+    <w:lsdException w:name="List Table 7 Colorful Accent 4" w:uiPriority="52"/>
+    <w:lsdException w:name="List Table 1 Light Accent 5" w:uiPriority="46"/>
+    <w:lsdException w:name="List Table 2 Accent 5" w:uiPriority="47"/>
+    <w:lsdException w:name="List Table 3 Accent 5" w:uiPriority="48"/>
+    <w:lsdException w:name="List Table 4 Accent 5" w:uiPriority="49"/>
+    <w:lsdException w:name="List Table 5 Dark Accent 5" w:uiPriority="50"/>
+    <w:lsdException w:name="List Table 6 Colorful Accent 5" w:uiPriority="51"/>
+    <w:lsdException w:name="List Table 7 Colorful Accent 5" w:uiPriority="52"/>
+    <w:lsdException w:name="List Table 1 Light Accent 6" w:uiPriority="46"/>
+    <w:lsdException w:name="List Table 2 Accent 6" w:uiPriority="47"/>
+    <w:lsdException w:name="List Table 3 Accent 6" w:uiPriority="48"/>
+    <w:lsdException w:name="List Table 4 Accent 6" w:uiPriority="49"/>
+    <w:lsdException w:name="List Table 5 Dark Accent 6" w:uiPriority="50"/>
+    <w:lsdException w:name="List Table 6 Colorful Accent 6" w:uiPriority="51"/>
+    <w:lsdException w:name="List Table 7 Colorful Accent 6" w:uiPriority="52"/>
   </w:latentStyles>
   <w:style w:type="paragraph" w:default="1" w:styleId="Normal">
     <w:name w:val="Normal"/>
@@ -2474,22 +2765,20 @@
   <w:style w:type="paragraph" w:styleId="BlockText">
     <w:name w:val="Block Text"/>
     <w:basedOn w:val="Normal"/>
-    <w:uiPriority w:val="99"/>
-    <w:semiHidden/>
-    <w:unhideWhenUsed/>
-    <w:pPr>
-      <w:pBdr>
-        <w:top w:val="single" w:sz="2" w:space="10" w:color="DDDDDD" w:themeColor="accent1" w:shadow="1"/>
-        <w:left w:val="single" w:sz="2" w:space="10" w:color="DDDDDD" w:themeColor="accent1" w:shadow="1"/>
-        <w:bottom w:val="single" w:sz="2" w:space="10" w:color="DDDDDD" w:themeColor="accent1" w:shadow="1"/>
-        <w:right w:val="single" w:sz="2" w:space="10" w:color="DDDDDD" w:themeColor="accent1" w:shadow="1"/>
-      </w:pBdr>
-      <w:ind w:left="1152" w:right="1152" w:firstLine="0"/>
-    </w:pPr>
-    <w:rPr>
-      <w:i/>
+    <w:autoRedefine/>
+    <w:uiPriority w:val="99"/>
+    <w:semiHidden/>
+    <w:unhideWhenUsed/>
+    <w:qFormat/>
+    <w:rsid w:val="00D221C1"/>
+    <w:pPr>
+      <w:spacing w:before="120" w:after="120" w:line="240" w:lineRule="auto"/>
+      <w:ind w:left="1440" w:right="1440" w:firstLine="0"/>
+      <w:jc w:val="center"/>
+    </w:pPr>
+    <w:rPr>
       <w:iCs/>
-      <w:color w:val="DDDDDD" w:themeColor="accent1"/>
+      <w:sz w:val="20"/>
     </w:rPr>
   </w:style>
   <w:style w:type="paragraph" w:styleId="BodyText">
@@ -2956,8 +3245,8 @@
       </w:tblCellMar>
     </w:tblPr>
   </w:style>
-  <w:style w:type="table" w:customStyle="1" w:styleId="GridTableLight">
-    <w:name w:val="Grid Table Light"/>
+  <w:style w:type="table" w:customStyle="1" w:styleId="TableGridLight1">
+    <w:name w:val="Table Grid Light1"/>
     <w:basedOn w:val="TableNormal"/>
     <w:uiPriority w:val="40"/>
     <w:pPr>
@@ -3952,2090 +4241,13 @@
       <w:contextualSpacing/>
     </w:pPr>
   </w:style>
-</w:styles>
-</file>
-
-<file path=word/stylesWithEffects.xml><?xml version="1.0" encoding="utf-8"?>
-<w:styles xmlns:wpc="http://schemas.microsoft.com/office/word/2010/wordprocessingCanvas" xmlns:mo="http://schemas.microsoft.com/office/mac/office/2008/main" xmlns:mc="http://schemas.openxmlformats.org/markup-compatibility/2006" xmlns:mv="urn:schemas-microsoft-com:mac:vml" xmlns:o="urn:schemas-microsoft-com:office:office" xmlns:r="http://schemas.openxmlformats.org/officeDocument/2006/relationships" xmlns:m="http://schemas.openxmlformats.org/officeDocument/2006/math" xmlns:v="urn:schemas-microsoft-com:vml" xmlns:wp14="http://schemas.microsoft.com/office/word/2010/wordprocessingDrawing" xmlns:wp="http://schemas.openxmlformats.org/drawingml/2006/wordprocessingDrawing" xmlns:w10="urn:schemas-microsoft-com:office:word" xmlns:w="http://schemas.openxmlformats.org/wordprocessingml/2006/main" xmlns:w14="http://schemas.microsoft.com/office/word/2010/wordml" xmlns:wpg="http://schemas.microsoft.com/office/word/2010/wordprocessingGroup" xmlns:wpi="http://schemas.microsoft.com/office/word/2010/wordprocessingInk" xmlns:wne="http://schemas.microsoft.com/office/word/2006/wordml" xmlns:wps="http://schemas.microsoft.com/office/word/2010/wordprocessingShape" mc:Ignorable="w14 wp14">
-  <w:docDefaults>
-    <w:rPrDefault>
-      <w:rPr>
-        <w:rFonts w:asciiTheme="minorHAnsi" w:eastAsiaTheme="minorEastAsia" w:hAnsiTheme="minorHAnsi" w:cstheme="minorBidi"/>
-        <w:sz w:val="24"/>
-        <w:szCs w:val="24"/>
-        <w:lang w:val="en-US" w:eastAsia="ja-JP" w:bidi="ar-SA"/>
-      </w:rPr>
-    </w:rPrDefault>
-    <w:pPrDefault>
-      <w:pPr>
-        <w:spacing w:line="480" w:lineRule="auto"/>
-        <w:ind w:firstLine="720"/>
-      </w:pPr>
-    </w:pPrDefault>
-  </w:docDefaults>
-  <w:latentStyles w:defLockedState="0" w:defUIPriority="99" w:defSemiHidden="1" w:defUnhideWhenUsed="1" w:defQFormat="0" w:count="276">
-    <w:lsdException w:name="Normal" w:semiHidden="0" w:uiPriority="0" w:unhideWhenUsed="0" w:qFormat="1"/>
-    <w:lsdException w:name="heading 1" w:semiHidden="0" w:uiPriority="9" w:unhideWhenUsed="0" w:qFormat="1"/>
-    <w:lsdException w:name="heading 2" w:uiPriority="3" w:qFormat="1"/>
-    <w:lsdException w:name="heading 3" w:uiPriority="3" w:qFormat="1"/>
-    <w:lsdException w:name="heading 4" w:uiPriority="3" w:qFormat="1"/>
-    <w:lsdException w:name="heading 5" w:uiPriority="3" w:qFormat="1"/>
-    <w:lsdException w:name="heading 6" w:uiPriority="9" w:unhideWhenUsed="0" w:qFormat="1"/>
-    <w:lsdException w:name="heading 7" w:uiPriority="9" w:unhideWhenUsed="0" w:qFormat="1"/>
-    <w:lsdException w:name="heading 8" w:uiPriority="9" w:unhideWhenUsed="0" w:qFormat="1"/>
-    <w:lsdException w:name="heading 9" w:uiPriority="9" w:unhideWhenUsed="0" w:qFormat="1"/>
-    <w:lsdException w:name="toc 1" w:uiPriority="39"/>
-    <w:lsdException w:name="toc 2" w:uiPriority="39"/>
-    <w:lsdException w:name="toc 3" w:uiPriority="39"/>
-    <w:lsdException w:name="toc 4" w:uiPriority="39"/>
-    <w:lsdException w:name="toc 5" w:uiPriority="39"/>
-    <w:lsdException w:name="toc 6" w:uiPriority="39"/>
-    <w:lsdException w:name="toc 7" w:uiPriority="39"/>
-    <w:lsdException w:name="toc 8" w:uiPriority="39"/>
-    <w:lsdException w:name="toc 9" w:uiPriority="39"/>
-    <w:lsdException w:name="header" w:qFormat="1"/>
-    <w:lsdException w:name="caption" w:uiPriority="35" w:qFormat="1"/>
-    <w:lsdException w:name="footnote reference" w:qFormat="1"/>
-    <w:lsdException w:name="endnote text" w:qFormat="1"/>
-    <w:lsdException w:name="List Bullet" w:qFormat="1"/>
-    <w:lsdException w:name="List Number" w:qFormat="1"/>
-    <w:lsdException w:name="Title" w:semiHidden="0" w:uiPriority="10" w:unhideWhenUsed="0" w:qFormat="1"/>
-    <w:lsdException w:name="Default Paragraph Font" w:uiPriority="1"/>
-    <w:lsdException w:name="Subtitle" w:uiPriority="18" w:qFormat="1"/>
-    <w:lsdException w:name="Strong" w:uiPriority="22" w:qFormat="1"/>
-    <w:lsdException w:name="Emphasis" w:uiPriority="20" w:qFormat="1"/>
-    <w:lsdException w:name="Table Grid" w:semiHidden="0" w:uiPriority="39" w:unhideWhenUsed="0"/>
-    <w:lsdException w:name="Note Level 1" w:semiHidden="0" w:unhideWhenUsed="0"/>
-    <w:lsdException w:name="Note Level 2" w:semiHidden="0" w:unhideWhenUsed="0"/>
-    <w:lsdException w:name="Note Level 3" w:semiHidden="0" w:unhideWhenUsed="0"/>
-    <w:lsdException w:name="Note Level 4" w:semiHidden="0" w:unhideWhenUsed="0"/>
-    <w:lsdException w:name="Note Level 5" w:semiHidden="0" w:unhideWhenUsed="0"/>
-    <w:lsdException w:name="Note Level 6" w:semiHidden="0" w:unhideWhenUsed="0"/>
-    <w:lsdException w:name="Note Level 7" w:semiHidden="0" w:unhideWhenUsed="0"/>
-    <w:lsdException w:name="Note Level 8" w:semiHidden="0" w:unhideWhenUsed="0"/>
-    <w:lsdException w:name="Note Level 9" w:semiHidden="0" w:unhideWhenUsed="0"/>
-    <w:lsdException w:name="Placeholder Text" w:unhideWhenUsed="0"/>
-    <w:lsdException w:name="No Spacing" w:semiHidden="0" w:uiPriority="1" w:unhideWhenUsed="0" w:qFormat="1"/>
-    <w:lsdException w:name="Light Shading" w:semiHidden="0" w:uiPriority="60" w:unhideWhenUsed="0"/>
-    <w:lsdException w:name="Light List" w:semiHidden="0" w:uiPriority="61" w:unhideWhenUsed="0"/>
-    <w:lsdException w:name="Light Grid" w:semiHidden="0" w:uiPriority="62" w:unhideWhenUsed="0"/>
-    <w:lsdException w:name="Medium Shading 1" w:semiHidden="0" w:uiPriority="63" w:unhideWhenUsed="0"/>
-    <w:lsdException w:name="Medium Shading 2" w:semiHidden="0" w:uiPriority="64" w:unhideWhenUsed="0"/>
-    <w:lsdException w:name="Medium List 1" w:semiHidden="0" w:uiPriority="65" w:unhideWhenUsed="0"/>
-    <w:lsdException w:name="Medium List 2" w:semiHidden="0" w:uiPriority="66" w:unhideWhenUsed="0"/>
-    <w:lsdException w:name="Medium Grid 1" w:semiHidden="0" w:uiPriority="67" w:unhideWhenUsed="0"/>
-    <w:lsdException w:name="Medium Grid 2" w:semiHidden="0" w:uiPriority="68" w:unhideWhenUsed="0"/>
-    <w:lsdException w:name="Medium Grid 3" w:semiHidden="0" w:uiPriority="69" w:unhideWhenUsed="0"/>
-    <w:lsdException w:name="Dark List" w:semiHidden="0" w:uiPriority="70" w:unhideWhenUsed="0"/>
-    <w:lsdException w:name="Colorful Shading" w:semiHidden="0" w:uiPriority="71" w:unhideWhenUsed="0"/>
-    <w:lsdException w:name="Colorful List" w:semiHidden="0" w:uiPriority="72" w:unhideWhenUsed="0"/>
-    <w:lsdException w:name="Colorful Grid" w:semiHidden="0" w:uiPriority="73" w:unhideWhenUsed="0"/>
-    <w:lsdException w:name="Light Shading Accent 1" w:semiHidden="0" w:uiPriority="60" w:unhideWhenUsed="0"/>
-    <w:lsdException w:name="Light List Accent 1" w:semiHidden="0" w:uiPriority="61" w:unhideWhenUsed="0"/>
-    <w:lsdException w:name="Light Grid Accent 1" w:semiHidden="0" w:uiPriority="62" w:unhideWhenUsed="0"/>
-    <w:lsdException w:name="Medium Shading 1 Accent 1" w:semiHidden="0" w:uiPriority="63" w:unhideWhenUsed="0"/>
-    <w:lsdException w:name="Medium Shading 2 Accent 1" w:semiHidden="0" w:uiPriority="64" w:unhideWhenUsed="0"/>
-    <w:lsdException w:name="Medium List 1 Accent 1" w:semiHidden="0" w:uiPriority="65" w:unhideWhenUsed="0"/>
-    <w:lsdException w:name="Revision" w:unhideWhenUsed="0"/>
-    <w:lsdException w:name="List Paragraph" w:uiPriority="34" w:qFormat="1"/>
-    <w:lsdException w:name="Quote" w:uiPriority="29" w:qFormat="1"/>
-    <w:lsdException w:name="Intense Quote" w:uiPriority="30" w:qFormat="1"/>
-    <w:lsdException w:name="Medium List 2 Accent 1" w:semiHidden="0" w:uiPriority="66" w:unhideWhenUsed="0"/>
-    <w:lsdException w:name="Medium Grid 1 Accent 1" w:semiHidden="0" w:uiPriority="67" w:unhideWhenUsed="0"/>
-    <w:lsdException w:name="Medium Grid 2 Accent 1" w:semiHidden="0" w:uiPriority="68" w:unhideWhenUsed="0"/>
-    <w:lsdException w:name="Medium Grid 3 Accent 1" w:semiHidden="0" w:uiPriority="69" w:unhideWhenUsed="0"/>
-    <w:lsdException w:name="Dark List Accent 1" w:semiHidden="0" w:uiPriority="70" w:unhideWhenUsed="0"/>
-    <w:lsdException w:name="Colorful Shading Accent 1" w:semiHidden="0" w:uiPriority="71" w:unhideWhenUsed="0"/>
-    <w:lsdException w:name="Colorful List Accent 1" w:semiHidden="0" w:uiPriority="72" w:unhideWhenUsed="0"/>
-    <w:lsdException w:name="Colorful Grid Accent 1" w:semiHidden="0" w:uiPriority="73" w:unhideWhenUsed="0"/>
-    <w:lsdException w:name="Light Shading Accent 2" w:semiHidden="0" w:uiPriority="60" w:unhideWhenUsed="0"/>
-    <w:lsdException w:name="Light List Accent 2" w:semiHidden="0" w:uiPriority="61" w:unhideWhenUsed="0"/>
-    <w:lsdException w:name="Light Grid Accent 2" w:semiHidden="0" w:uiPriority="62" w:unhideWhenUsed="0"/>
-    <w:lsdException w:name="Medium Shading 1 Accent 2" w:semiHidden="0" w:uiPriority="63" w:unhideWhenUsed="0"/>
-    <w:lsdException w:name="Medium Shading 2 Accent 2" w:semiHidden="0" w:uiPriority="64" w:unhideWhenUsed="0"/>
-    <w:lsdException w:name="Medium List 1 Accent 2" w:semiHidden="0" w:uiPriority="65" w:unhideWhenUsed="0"/>
-    <w:lsdException w:name="Medium List 2 Accent 2" w:semiHidden="0" w:uiPriority="66" w:unhideWhenUsed="0"/>
-    <w:lsdException w:name="Medium Grid 1 Accent 2" w:semiHidden="0" w:uiPriority="67" w:unhideWhenUsed="0"/>
-    <w:lsdException w:name="Medium Grid 2 Accent 2" w:semiHidden="0" w:uiPriority="68" w:unhideWhenUsed="0"/>
-    <w:lsdException w:name="Medium Grid 3 Accent 2" w:semiHidden="0" w:uiPriority="69" w:unhideWhenUsed="0"/>
-    <w:lsdException w:name="Dark List Accent 2" w:semiHidden="0" w:uiPriority="70" w:unhideWhenUsed="0"/>
-    <w:lsdException w:name="Colorful Shading Accent 2" w:semiHidden="0" w:uiPriority="71" w:unhideWhenUsed="0"/>
-    <w:lsdException w:name="Colorful List Accent 2" w:semiHidden="0" w:uiPriority="72" w:unhideWhenUsed="0"/>
-    <w:lsdException w:name="Colorful Grid Accent 2" w:semiHidden="0" w:uiPriority="73" w:unhideWhenUsed="0"/>
-    <w:lsdException w:name="Light Shading Accent 3" w:semiHidden="0" w:uiPriority="60" w:unhideWhenUsed="0"/>
-    <w:lsdException w:name="Light List Accent 3" w:semiHidden="0" w:uiPriority="61" w:unhideWhenUsed="0"/>
-    <w:lsdException w:name="Light Grid Accent 3" w:semiHidden="0" w:uiPriority="62" w:unhideWhenUsed="0"/>
-    <w:lsdException w:name="Medium Shading 1 Accent 3" w:semiHidden="0" w:uiPriority="63" w:unhideWhenUsed="0"/>
-    <w:lsdException w:name="Medium Shading 2 Accent 3" w:semiHidden="0" w:uiPriority="64" w:unhideWhenUsed="0"/>
-    <w:lsdException w:name="Medium List 1 Accent 3" w:semiHidden="0" w:uiPriority="65" w:unhideWhenUsed="0"/>
-    <w:lsdException w:name="Medium List 2 Accent 3" w:semiHidden="0" w:uiPriority="66" w:unhideWhenUsed="0"/>
-    <w:lsdException w:name="Medium Grid 1 Accent 3" w:semiHidden="0" w:uiPriority="67" w:unhideWhenUsed="0"/>
-    <w:lsdException w:name="Medium Grid 2 Accent 3" w:semiHidden="0" w:uiPriority="68" w:unhideWhenUsed="0"/>
-    <w:lsdException w:name="Medium Grid 3 Accent 3" w:semiHidden="0" w:uiPriority="69" w:unhideWhenUsed="0"/>
-    <w:lsdException w:name="Dark List Accent 3" w:semiHidden="0" w:uiPriority="70" w:unhideWhenUsed="0"/>
-    <w:lsdException w:name="Colorful Shading Accent 3" w:semiHidden="0" w:uiPriority="71" w:unhideWhenUsed="0"/>
-    <w:lsdException w:name="Colorful List Accent 3" w:semiHidden="0" w:uiPriority="72" w:unhideWhenUsed="0"/>
-    <w:lsdException w:name="Colorful Grid Accent 3" w:semiHidden="0" w:uiPriority="73" w:unhideWhenUsed="0"/>
-    <w:lsdException w:name="Light Shading Accent 4" w:semiHidden="0" w:uiPriority="60" w:unhideWhenUsed="0"/>
-    <w:lsdException w:name="Light List Accent 4" w:semiHidden="0" w:uiPriority="61" w:unhideWhenUsed="0"/>
-    <w:lsdException w:name="Light Grid Accent 4" w:semiHidden="0" w:uiPriority="62" w:unhideWhenUsed="0"/>
-    <w:lsdException w:name="Medium Shading 1 Accent 4" w:semiHidden="0" w:uiPriority="63" w:unhideWhenUsed="0"/>
-    <w:lsdException w:name="Medium Shading 2 Accent 4" w:semiHidden="0" w:uiPriority="64" w:unhideWhenUsed="0"/>
-    <w:lsdException w:name="Medium List 1 Accent 4" w:semiHidden="0" w:uiPriority="65" w:unhideWhenUsed="0"/>
-    <w:lsdException w:name="Medium List 2 Accent 4" w:semiHidden="0" w:uiPriority="66" w:unhideWhenUsed="0"/>
-    <w:lsdException w:name="Medium Grid 1 Accent 4" w:semiHidden="0" w:uiPriority="67" w:unhideWhenUsed="0"/>
-    <w:lsdException w:name="Medium Grid 2 Accent 4" w:semiHidden="0" w:uiPriority="68" w:unhideWhenUsed="0"/>
-    <w:lsdException w:name="Medium Grid 3 Accent 4" w:semiHidden="0" w:uiPriority="69" w:unhideWhenUsed="0"/>
-    <w:lsdException w:name="Dark List Accent 4" w:semiHidden="0" w:uiPriority="70" w:unhideWhenUsed="0"/>
-    <w:lsdException w:name="Colorful Shading Accent 4" w:semiHidden="0" w:uiPriority="71" w:unhideWhenUsed="0"/>
-    <w:lsdException w:name="Colorful List Accent 4" w:semiHidden="0" w:uiPriority="72" w:unhideWhenUsed="0"/>
-    <w:lsdException w:name="Colorful Grid Accent 4" w:semiHidden="0" w:uiPriority="73" w:unhideWhenUsed="0"/>
-    <w:lsdException w:name="Light Shading Accent 5" w:semiHidden="0" w:uiPriority="60" w:unhideWhenUsed="0"/>
-    <w:lsdException w:name="Light List Accent 5" w:semiHidden="0" w:uiPriority="61" w:unhideWhenUsed="0"/>
-    <w:lsdException w:name="Light Grid Accent 5" w:semiHidden="0" w:uiPriority="62" w:unhideWhenUsed="0"/>
-    <w:lsdException w:name="Medium Shading 1 Accent 5" w:semiHidden="0" w:uiPriority="63" w:unhideWhenUsed="0"/>
-    <w:lsdException w:name="Medium Shading 2 Accent 5" w:semiHidden="0" w:uiPriority="64" w:unhideWhenUsed="0"/>
-    <w:lsdException w:name="Medium List 1 Accent 5" w:semiHidden="0" w:uiPriority="65" w:unhideWhenUsed="0"/>
-    <w:lsdException w:name="Medium List 2 Accent 5" w:semiHidden="0" w:uiPriority="66" w:unhideWhenUsed="0"/>
-    <w:lsdException w:name="Medium Grid 1 Accent 5" w:semiHidden="0" w:uiPriority="67" w:unhideWhenUsed="0"/>
-    <w:lsdException w:name="Medium Grid 2 Accent 5" w:semiHidden="0" w:uiPriority="68" w:unhideWhenUsed="0"/>
-    <w:lsdException w:name="Medium Grid 3 Accent 5" w:semiHidden="0" w:uiPriority="69" w:unhideWhenUsed="0"/>
-    <w:lsdException w:name="Dark List Accent 5" w:semiHidden="0" w:uiPriority="70" w:unhideWhenUsed="0"/>
-    <w:lsdException w:name="Colorful Shading Accent 5" w:semiHidden="0" w:uiPriority="71" w:unhideWhenUsed="0"/>
-    <w:lsdException w:name="Colorful List Accent 5" w:semiHidden="0" w:uiPriority="72" w:unhideWhenUsed="0"/>
-    <w:lsdException w:name="Colorful Grid Accent 5" w:semiHidden="0" w:uiPriority="73" w:unhideWhenUsed="0"/>
-    <w:lsdException w:name="Light Shading Accent 6" w:semiHidden="0" w:uiPriority="60" w:unhideWhenUsed="0"/>
-    <w:lsdException w:name="Light List Accent 6" w:semiHidden="0" w:uiPriority="61" w:unhideWhenUsed="0"/>
-    <w:lsdException w:name="Light Grid Accent 6" w:semiHidden="0" w:uiPriority="62" w:unhideWhenUsed="0"/>
-    <w:lsdException w:name="Medium Shading 1 Accent 6" w:semiHidden="0" w:uiPriority="63" w:unhideWhenUsed="0"/>
-    <w:lsdException w:name="Medium Shading 2 Accent 6" w:semiHidden="0" w:uiPriority="64" w:unhideWhenUsed="0"/>
-    <w:lsdException w:name="Medium List 1 Accent 6" w:semiHidden="0" w:uiPriority="65" w:unhideWhenUsed="0"/>
-    <w:lsdException w:name="Medium List 2 Accent 6" w:semiHidden="0" w:uiPriority="66" w:unhideWhenUsed="0"/>
-    <w:lsdException w:name="Medium Grid 1 Accent 6" w:semiHidden="0" w:uiPriority="67" w:unhideWhenUsed="0"/>
-    <w:lsdException w:name="Medium Grid 2 Accent 6" w:semiHidden="0" w:uiPriority="68" w:unhideWhenUsed="0"/>
-    <w:lsdException w:name="Medium Grid 3 Accent 6" w:semiHidden="0" w:uiPriority="69" w:unhideWhenUsed="0"/>
-    <w:lsdException w:name="Dark List Accent 6" w:semiHidden="0" w:uiPriority="70" w:unhideWhenUsed="0"/>
-    <w:lsdException w:name="Colorful Shading Accent 6" w:semiHidden="0" w:uiPriority="71" w:unhideWhenUsed="0"/>
-    <w:lsdException w:name="Colorful List Accent 6" w:semiHidden="0" w:uiPriority="72" w:unhideWhenUsed="0"/>
-    <w:lsdException w:name="Colorful Grid Accent 6" w:semiHidden="0" w:uiPriority="73" w:unhideWhenUsed="0"/>
-    <w:lsdException w:name="Subtle Emphasis" w:uiPriority="19" w:qFormat="1"/>
-    <w:lsdException w:name="Intense Emphasis" w:uiPriority="21" w:qFormat="1"/>
-    <w:lsdException w:name="Subtle Reference" w:uiPriority="31" w:qFormat="1"/>
-    <w:lsdException w:name="Intense Reference" w:uiPriority="32" w:qFormat="1"/>
-    <w:lsdException w:name="Book Title" w:uiPriority="33" w:qFormat="1"/>
-    <w:lsdException w:name="Bibliography" w:uiPriority="37" w:qFormat="1"/>
-    <w:lsdException w:name="TOC Heading" w:uiPriority="39" w:qFormat="1"/>
-  </w:latentStyles>
-  <w:style w:type="paragraph" w:default="1" w:styleId="Normal">
-    <w:name w:val="Normal"/>
-    <w:qFormat/>
-    <w:rPr>
-      <w:kern w:val="24"/>
-    </w:rPr>
-  </w:style>
-  <w:style w:type="paragraph" w:styleId="Heading1">
-    <w:name w:val="heading 1"/>
-    <w:basedOn w:val="Normal"/>
-    <w:next w:val="Normal"/>
-    <w:link w:val="Heading1Char"/>
-    <w:uiPriority w:val="3"/>
-    <w:qFormat/>
-    <w:pPr>
-      <w:keepNext/>
-      <w:keepLines/>
-      <w:ind w:firstLine="0"/>
-      <w:jc w:val="center"/>
-      <w:outlineLvl w:val="0"/>
-    </w:pPr>
-    <w:rPr>
-      <w:rFonts w:asciiTheme="majorHAnsi" w:eastAsiaTheme="majorEastAsia" w:hAnsiTheme="majorHAnsi" w:cstheme="majorBidi"/>
-      <w:b/>
-      <w:bCs/>
-    </w:rPr>
-  </w:style>
-  <w:style w:type="paragraph" w:styleId="Heading2">
-    <w:name w:val="heading 2"/>
-    <w:basedOn w:val="Normal"/>
-    <w:next w:val="Normal"/>
-    <w:link w:val="Heading2Char"/>
-    <w:uiPriority w:val="3"/>
-    <w:unhideWhenUsed/>
-    <w:qFormat/>
-    <w:pPr>
-      <w:keepNext/>
-      <w:keepLines/>
-      <w:ind w:firstLine="0"/>
-      <w:outlineLvl w:val="1"/>
-    </w:pPr>
-    <w:rPr>
-      <w:rFonts w:asciiTheme="majorHAnsi" w:eastAsiaTheme="majorEastAsia" w:hAnsiTheme="majorHAnsi" w:cstheme="majorBidi"/>
-      <w:b/>
-      <w:bCs/>
-    </w:rPr>
-  </w:style>
-  <w:style w:type="paragraph" w:styleId="Heading3">
-    <w:name w:val="heading 3"/>
-    <w:basedOn w:val="Normal"/>
-    <w:next w:val="Normal"/>
-    <w:link w:val="Heading3Char"/>
-    <w:uiPriority w:val="3"/>
-    <w:unhideWhenUsed/>
-    <w:qFormat/>
-    <w:pPr>
-      <w:keepNext/>
-      <w:keepLines/>
-      <w:outlineLvl w:val="2"/>
-    </w:pPr>
-    <w:rPr>
-      <w:rFonts w:asciiTheme="majorHAnsi" w:eastAsiaTheme="majorEastAsia" w:hAnsiTheme="majorHAnsi" w:cstheme="majorBidi"/>
-      <w:b/>
-      <w:bCs/>
-    </w:rPr>
-  </w:style>
-  <w:style w:type="paragraph" w:styleId="Heading4">
-    <w:name w:val="heading 4"/>
-    <w:basedOn w:val="Normal"/>
-    <w:next w:val="Normal"/>
-    <w:link w:val="Heading4Char"/>
-    <w:uiPriority w:val="3"/>
-    <w:unhideWhenUsed/>
-    <w:qFormat/>
-    <w:pPr>
-      <w:keepNext/>
-      <w:keepLines/>
-      <w:outlineLvl w:val="3"/>
-    </w:pPr>
-    <w:rPr>
-      <w:rFonts w:asciiTheme="majorHAnsi" w:eastAsiaTheme="majorEastAsia" w:hAnsiTheme="majorHAnsi" w:cstheme="majorBidi"/>
-      <w:b/>
-      <w:bCs/>
-      <w:i/>
-      <w:iCs/>
-    </w:rPr>
-  </w:style>
-  <w:style w:type="paragraph" w:styleId="Heading5">
-    <w:name w:val="heading 5"/>
-    <w:basedOn w:val="Normal"/>
-    <w:next w:val="Normal"/>
-    <w:link w:val="Heading5Char"/>
-    <w:uiPriority w:val="3"/>
-    <w:unhideWhenUsed/>
-    <w:qFormat/>
-    <w:pPr>
-      <w:keepNext/>
-      <w:keepLines/>
-      <w:outlineLvl w:val="4"/>
-    </w:pPr>
-    <w:rPr>
-      <w:rFonts w:asciiTheme="majorHAnsi" w:eastAsiaTheme="majorEastAsia" w:hAnsiTheme="majorHAnsi" w:cstheme="majorBidi"/>
-      <w:i/>
-      <w:iCs/>
-    </w:rPr>
-  </w:style>
-  <w:style w:type="paragraph" w:styleId="Heading6">
-    <w:name w:val="heading 6"/>
-    <w:basedOn w:val="Normal"/>
-    <w:next w:val="Normal"/>
-    <w:link w:val="Heading6Char"/>
-    <w:uiPriority w:val="9"/>
-    <w:semiHidden/>
-    <w:qFormat/>
-    <w:pPr>
-      <w:keepNext/>
-      <w:keepLines/>
-      <w:spacing w:before="40"/>
-      <w:ind w:firstLine="0"/>
-      <w:outlineLvl w:val="5"/>
-    </w:pPr>
-    <w:rPr>
-      <w:rFonts w:asciiTheme="majorHAnsi" w:eastAsiaTheme="majorEastAsia" w:hAnsiTheme="majorHAnsi" w:cstheme="majorBidi"/>
-      <w:color w:val="6E6E6E" w:themeColor="accent1" w:themeShade="7F"/>
-    </w:rPr>
-  </w:style>
-  <w:style w:type="paragraph" w:styleId="Heading7">
-    <w:name w:val="heading 7"/>
-    <w:basedOn w:val="Normal"/>
-    <w:next w:val="Normal"/>
-    <w:link w:val="Heading7Char"/>
-    <w:uiPriority w:val="9"/>
-    <w:semiHidden/>
-    <w:qFormat/>
-    <w:pPr>
-      <w:keepNext/>
-      <w:keepLines/>
-      <w:spacing w:before="40"/>
-      <w:ind w:firstLine="0"/>
-      <w:outlineLvl w:val="6"/>
-    </w:pPr>
-    <w:rPr>
-      <w:rFonts w:asciiTheme="majorHAnsi" w:eastAsiaTheme="majorEastAsia" w:hAnsiTheme="majorHAnsi" w:cstheme="majorBidi"/>
-      <w:i/>
-      <w:iCs/>
-      <w:color w:val="6E6E6E" w:themeColor="accent1" w:themeShade="7F"/>
-    </w:rPr>
-  </w:style>
-  <w:style w:type="paragraph" w:styleId="Heading8">
-    <w:name w:val="heading 8"/>
-    <w:basedOn w:val="Normal"/>
-    <w:next w:val="Normal"/>
-    <w:link w:val="Heading8Char"/>
-    <w:uiPriority w:val="9"/>
-    <w:semiHidden/>
-    <w:qFormat/>
-    <w:pPr>
-      <w:keepNext/>
-      <w:keepLines/>
-      <w:spacing w:before="40"/>
-      <w:ind w:firstLine="0"/>
-      <w:outlineLvl w:val="7"/>
-    </w:pPr>
-    <w:rPr>
-      <w:rFonts w:asciiTheme="majorHAnsi" w:eastAsiaTheme="majorEastAsia" w:hAnsiTheme="majorHAnsi" w:cstheme="majorBidi"/>
-      <w:color w:val="272727" w:themeColor="text1" w:themeTint="D8"/>
-      <w:sz w:val="21"/>
-      <w:szCs w:val="21"/>
-    </w:rPr>
-  </w:style>
-  <w:style w:type="paragraph" w:styleId="Heading9">
-    <w:name w:val="heading 9"/>
-    <w:basedOn w:val="Normal"/>
-    <w:next w:val="Normal"/>
-    <w:link w:val="Heading9Char"/>
-    <w:uiPriority w:val="9"/>
-    <w:semiHidden/>
-    <w:qFormat/>
-    <w:pPr>
-      <w:keepNext/>
-      <w:keepLines/>
-      <w:spacing w:before="40"/>
-      <w:ind w:firstLine="0"/>
-      <w:outlineLvl w:val="8"/>
-    </w:pPr>
-    <w:rPr>
-      <w:rFonts w:asciiTheme="majorHAnsi" w:eastAsiaTheme="majorEastAsia" w:hAnsiTheme="majorHAnsi" w:cstheme="majorBidi"/>
-      <w:i/>
-      <w:iCs/>
-      <w:color w:val="272727" w:themeColor="text1" w:themeTint="D8"/>
-      <w:sz w:val="21"/>
-      <w:szCs w:val="21"/>
-    </w:rPr>
-  </w:style>
-  <w:style w:type="character" w:default="1" w:styleId="DefaultParagraphFont">
-    <w:name w:val="Default Paragraph Font"/>
-    <w:uiPriority w:val="1"/>
-    <w:semiHidden/>
-    <w:unhideWhenUsed/>
-  </w:style>
-  <w:style w:type="table" w:default="1" w:styleId="TableNormal">
-    <w:name w:val="Normal Table"/>
-    <w:uiPriority w:val="99"/>
-    <w:semiHidden/>
-    <w:unhideWhenUsed/>
-    <w:tblPr>
-      <w:tblInd w:w="0" w:type="dxa"/>
-      <w:tblCellMar>
-        <w:top w:w="0" w:type="dxa"/>
-        <w:left w:w="108" w:type="dxa"/>
-        <w:bottom w:w="0" w:type="dxa"/>
-        <w:right w:w="108" w:type="dxa"/>
-      </w:tblCellMar>
-    </w:tblPr>
-  </w:style>
-  <w:style w:type="numbering" w:default="1" w:styleId="NoList">
-    <w:name w:val="No List"/>
-    <w:uiPriority w:val="99"/>
-    <w:semiHidden/>
-    <w:unhideWhenUsed/>
-  </w:style>
-  <w:style w:type="paragraph" w:customStyle="1" w:styleId="SectionTitle">
-    <w:name w:val="Section Title"/>
-    <w:basedOn w:val="Normal"/>
-    <w:next w:val="Normal"/>
-    <w:uiPriority w:val="2"/>
-    <w:qFormat/>
-    <w:pPr>
-      <w:pageBreakBefore/>
-      <w:ind w:firstLine="0"/>
-      <w:jc w:val="center"/>
-      <w:outlineLvl w:val="0"/>
-    </w:pPr>
-    <w:rPr>
-      <w:rFonts w:asciiTheme="majorHAnsi" w:eastAsiaTheme="majorEastAsia" w:hAnsiTheme="majorHAnsi" w:cstheme="majorBidi"/>
-    </w:rPr>
-  </w:style>
-  <w:style w:type="paragraph" w:styleId="Header">
-    <w:name w:val="header"/>
-    <w:basedOn w:val="Normal"/>
-    <w:link w:val="HeaderChar"/>
-    <w:uiPriority w:val="99"/>
-    <w:unhideWhenUsed/>
-    <w:qFormat/>
-    <w:pPr>
-      <w:spacing w:line="240" w:lineRule="auto"/>
-      <w:ind w:firstLine="0"/>
-    </w:pPr>
-  </w:style>
-  <w:style w:type="character" w:customStyle="1" w:styleId="HeaderChar">
-    <w:name w:val="Header Char"/>
+  <w:style w:type="character" w:styleId="PageNumber">
+    <w:name w:val="page number"/>
     <w:basedOn w:val="DefaultParagraphFont"/>
-    <w:link w:val="Header"/>
-    <w:uiPriority w:val="99"/>
-    <w:rPr>
-      <w:kern w:val="24"/>
-    </w:rPr>
-  </w:style>
-  <w:style w:type="character" w:styleId="Strong">
-    <w:name w:val="Strong"/>
-    <w:basedOn w:val="DefaultParagraphFont"/>
-    <w:uiPriority w:val="22"/>
-    <w:unhideWhenUsed/>
-    <w:qFormat/>
-    <w:rPr>
-      <w:b w:val="0"/>
-      <w:bCs w:val="0"/>
-      <w:caps/>
-      <w:smallCaps w:val="0"/>
-    </w:rPr>
-  </w:style>
-  <w:style w:type="character" w:styleId="PlaceholderText">
-    <w:name w:val="Placeholder Text"/>
-    <w:basedOn w:val="DefaultParagraphFont"/>
-    <w:uiPriority w:val="99"/>
-    <w:semiHidden/>
-    <w:rPr>
-      <w:color w:val="808080"/>
-    </w:rPr>
-  </w:style>
-  <w:style w:type="paragraph" w:styleId="NoSpacing">
-    <w:name w:val="No Spacing"/>
-    <w:aliases w:val="No Indent"/>
-    <w:uiPriority w:val="1"/>
-    <w:qFormat/>
-    <w:pPr>
-      <w:ind w:firstLine="0"/>
-    </w:pPr>
-  </w:style>
-  <w:style w:type="character" w:customStyle="1" w:styleId="Heading1Char">
-    <w:name w:val="Heading 1 Char"/>
-    <w:basedOn w:val="DefaultParagraphFont"/>
-    <w:link w:val="Heading1"/>
-    <w:uiPriority w:val="3"/>
-    <w:rPr>
-      <w:rFonts w:asciiTheme="majorHAnsi" w:eastAsiaTheme="majorEastAsia" w:hAnsiTheme="majorHAnsi" w:cstheme="majorBidi"/>
-      <w:b/>
-      <w:bCs/>
-      <w:kern w:val="24"/>
-    </w:rPr>
-  </w:style>
-  <w:style w:type="character" w:customStyle="1" w:styleId="Heading2Char">
-    <w:name w:val="Heading 2 Char"/>
-    <w:basedOn w:val="DefaultParagraphFont"/>
-    <w:link w:val="Heading2"/>
-    <w:uiPriority w:val="3"/>
-    <w:rPr>
-      <w:rFonts w:asciiTheme="majorHAnsi" w:eastAsiaTheme="majorEastAsia" w:hAnsiTheme="majorHAnsi" w:cstheme="majorBidi"/>
-      <w:b/>
-      <w:bCs/>
-      <w:kern w:val="24"/>
-    </w:rPr>
-  </w:style>
-  <w:style w:type="paragraph" w:styleId="Title">
-    <w:name w:val="Title"/>
-    <w:basedOn w:val="Normal"/>
-    <w:next w:val="Normal"/>
-    <w:link w:val="TitleChar"/>
-    <w:uiPriority w:val="10"/>
-    <w:qFormat/>
-    <w:pPr>
-      <w:spacing w:before="2400"/>
-      <w:ind w:firstLine="0"/>
-      <w:contextualSpacing/>
-      <w:jc w:val="center"/>
-    </w:pPr>
-    <w:rPr>
-      <w:rFonts w:asciiTheme="majorHAnsi" w:eastAsiaTheme="majorEastAsia" w:hAnsiTheme="majorHAnsi" w:cstheme="majorBidi"/>
-    </w:rPr>
-  </w:style>
-  <w:style w:type="character" w:customStyle="1" w:styleId="TitleChar">
-    <w:name w:val="Title Char"/>
-    <w:basedOn w:val="DefaultParagraphFont"/>
-    <w:link w:val="Title"/>
-    <w:uiPriority w:val="10"/>
-    <w:rPr>
-      <w:rFonts w:asciiTheme="majorHAnsi" w:eastAsiaTheme="majorEastAsia" w:hAnsiTheme="majorHAnsi" w:cstheme="majorBidi"/>
-      <w:kern w:val="24"/>
-    </w:rPr>
-  </w:style>
-  <w:style w:type="character" w:styleId="Emphasis">
-    <w:name w:val="Emphasis"/>
-    <w:basedOn w:val="DefaultParagraphFont"/>
-    <w:uiPriority w:val="20"/>
-    <w:unhideWhenUsed/>
-    <w:qFormat/>
-    <w:rPr>
-      <w:i/>
-      <w:iCs/>
-    </w:rPr>
-  </w:style>
-  <w:style w:type="character" w:customStyle="1" w:styleId="Heading3Char">
-    <w:name w:val="Heading 3 Char"/>
-    <w:basedOn w:val="DefaultParagraphFont"/>
-    <w:link w:val="Heading3"/>
-    <w:uiPriority w:val="3"/>
-    <w:rPr>
-      <w:rFonts w:asciiTheme="majorHAnsi" w:eastAsiaTheme="majorEastAsia" w:hAnsiTheme="majorHAnsi" w:cstheme="majorBidi"/>
-      <w:b/>
-      <w:bCs/>
-      <w:kern w:val="24"/>
-    </w:rPr>
-  </w:style>
-  <w:style w:type="character" w:customStyle="1" w:styleId="Heading4Char">
-    <w:name w:val="Heading 4 Char"/>
-    <w:basedOn w:val="DefaultParagraphFont"/>
-    <w:link w:val="Heading4"/>
-    <w:uiPriority w:val="3"/>
-    <w:rPr>
-      <w:rFonts w:asciiTheme="majorHAnsi" w:eastAsiaTheme="majorEastAsia" w:hAnsiTheme="majorHAnsi" w:cstheme="majorBidi"/>
-      <w:b/>
-      <w:bCs/>
-      <w:i/>
-      <w:iCs/>
-      <w:kern w:val="24"/>
-    </w:rPr>
-  </w:style>
-  <w:style w:type="character" w:customStyle="1" w:styleId="Heading5Char">
-    <w:name w:val="Heading 5 Char"/>
-    <w:basedOn w:val="DefaultParagraphFont"/>
-    <w:link w:val="Heading5"/>
-    <w:uiPriority w:val="3"/>
-    <w:rPr>
-      <w:rFonts w:asciiTheme="majorHAnsi" w:eastAsiaTheme="majorEastAsia" w:hAnsiTheme="majorHAnsi" w:cstheme="majorBidi"/>
-      <w:i/>
-      <w:iCs/>
-      <w:kern w:val="24"/>
-    </w:rPr>
-  </w:style>
-  <w:style w:type="paragraph" w:styleId="BalloonText">
-    <w:name w:val="Balloon Text"/>
-    <w:basedOn w:val="Normal"/>
-    <w:link w:val="BalloonTextChar"/>
-    <w:uiPriority w:val="99"/>
-    <w:semiHidden/>
-    <w:unhideWhenUsed/>
-    <w:pPr>
-      <w:spacing w:line="240" w:lineRule="auto"/>
-      <w:ind w:firstLine="0"/>
-    </w:pPr>
-    <w:rPr>
-      <w:rFonts w:ascii="Segoe UI" w:hAnsi="Segoe UI" w:cs="Segoe UI"/>
-      <w:sz w:val="18"/>
-      <w:szCs w:val="18"/>
-    </w:rPr>
-  </w:style>
-  <w:style w:type="character" w:customStyle="1" w:styleId="BalloonTextChar">
-    <w:name w:val="Balloon Text Char"/>
-    <w:basedOn w:val="DefaultParagraphFont"/>
-    <w:link w:val="BalloonText"/>
-    <w:uiPriority w:val="99"/>
-    <w:semiHidden/>
-    <w:rPr>
-      <w:rFonts w:ascii="Segoe UI" w:hAnsi="Segoe UI" w:cs="Segoe UI"/>
-      <w:kern w:val="24"/>
-      <w:sz w:val="18"/>
-      <w:szCs w:val="18"/>
-    </w:rPr>
-  </w:style>
-  <w:style w:type="paragraph" w:styleId="Bibliography">
-    <w:name w:val="Bibliography"/>
-    <w:basedOn w:val="Normal"/>
-    <w:next w:val="Normal"/>
-    <w:uiPriority w:val="37"/>
-    <w:unhideWhenUsed/>
-    <w:qFormat/>
-    <w:pPr>
-      <w:ind w:left="720" w:hanging="720"/>
-    </w:pPr>
-  </w:style>
-  <w:style w:type="paragraph" w:styleId="BlockText">
-    <w:name w:val="Block Text"/>
-    <w:basedOn w:val="Normal"/>
-    <w:uiPriority w:val="99"/>
-    <w:semiHidden/>
-    <w:unhideWhenUsed/>
-    <w:pPr>
-      <w:pBdr>
-        <w:top w:val="single" w:sz="2" w:space="10" w:color="DDDDDD" w:themeColor="accent1" w:shadow="1"/>
-        <w:left w:val="single" w:sz="2" w:space="10" w:color="DDDDDD" w:themeColor="accent1" w:shadow="1"/>
-        <w:bottom w:val="single" w:sz="2" w:space="10" w:color="DDDDDD" w:themeColor="accent1" w:shadow="1"/>
-        <w:right w:val="single" w:sz="2" w:space="10" w:color="DDDDDD" w:themeColor="accent1" w:shadow="1"/>
-      </w:pBdr>
-      <w:ind w:left="1152" w:right="1152" w:firstLine="0"/>
-    </w:pPr>
-    <w:rPr>
-      <w:i/>
-      <w:iCs/>
-      <w:color w:val="DDDDDD" w:themeColor="accent1"/>
-    </w:rPr>
-  </w:style>
-  <w:style w:type="paragraph" w:styleId="BodyText">
-    <w:name w:val="Body Text"/>
-    <w:basedOn w:val="Normal"/>
-    <w:link w:val="BodyTextChar"/>
-    <w:uiPriority w:val="99"/>
-    <w:semiHidden/>
-    <w:unhideWhenUsed/>
-    <w:pPr>
-      <w:spacing w:after="120"/>
-      <w:ind w:firstLine="0"/>
-    </w:pPr>
-  </w:style>
-  <w:style w:type="character" w:customStyle="1" w:styleId="BodyTextChar">
-    <w:name w:val="Body Text Char"/>
-    <w:basedOn w:val="DefaultParagraphFont"/>
-    <w:link w:val="BodyText"/>
-    <w:uiPriority w:val="99"/>
-    <w:semiHidden/>
-    <w:rPr>
-      <w:kern w:val="24"/>
-    </w:rPr>
-  </w:style>
-  <w:style w:type="paragraph" w:styleId="BodyText2">
-    <w:name w:val="Body Text 2"/>
-    <w:basedOn w:val="Normal"/>
-    <w:link w:val="BodyText2Char"/>
-    <w:uiPriority w:val="99"/>
-    <w:semiHidden/>
-    <w:unhideWhenUsed/>
-    <w:pPr>
-      <w:spacing w:after="120"/>
-      <w:ind w:firstLine="0"/>
-    </w:pPr>
-  </w:style>
-  <w:style w:type="character" w:customStyle="1" w:styleId="BodyText2Char">
-    <w:name w:val="Body Text 2 Char"/>
-    <w:basedOn w:val="DefaultParagraphFont"/>
-    <w:link w:val="BodyText2"/>
-    <w:uiPriority w:val="99"/>
-    <w:semiHidden/>
-    <w:rPr>
-      <w:kern w:val="24"/>
-    </w:rPr>
-  </w:style>
-  <w:style w:type="paragraph" w:styleId="BodyText3">
-    <w:name w:val="Body Text 3"/>
-    <w:basedOn w:val="Normal"/>
-    <w:link w:val="BodyText3Char"/>
-    <w:uiPriority w:val="99"/>
-    <w:semiHidden/>
-    <w:unhideWhenUsed/>
-    <w:pPr>
-      <w:spacing w:after="120"/>
-      <w:ind w:firstLine="0"/>
-    </w:pPr>
-    <w:rPr>
-      <w:sz w:val="16"/>
-      <w:szCs w:val="16"/>
-    </w:rPr>
-  </w:style>
-  <w:style w:type="character" w:customStyle="1" w:styleId="BodyText3Char">
-    <w:name w:val="Body Text 3 Char"/>
-    <w:basedOn w:val="DefaultParagraphFont"/>
-    <w:link w:val="BodyText3"/>
-    <w:uiPriority w:val="99"/>
-    <w:semiHidden/>
-    <w:rPr>
-      <w:kern w:val="24"/>
-      <w:sz w:val="16"/>
-      <w:szCs w:val="16"/>
-    </w:rPr>
-  </w:style>
-  <w:style w:type="paragraph" w:styleId="BodyTextFirstIndent">
-    <w:name w:val="Body Text First Indent"/>
-    <w:basedOn w:val="BodyText"/>
-    <w:link w:val="BodyTextFirstIndentChar"/>
-    <w:uiPriority w:val="99"/>
-    <w:semiHidden/>
-    <w:unhideWhenUsed/>
-    <w:pPr>
-      <w:spacing w:after="0"/>
-    </w:pPr>
-  </w:style>
-  <w:style w:type="character" w:customStyle="1" w:styleId="BodyTextFirstIndentChar">
-    <w:name w:val="Body Text First Indent Char"/>
-    <w:basedOn w:val="BodyTextChar"/>
-    <w:link w:val="BodyTextFirstIndent"/>
-    <w:uiPriority w:val="99"/>
-    <w:semiHidden/>
-    <w:rPr>
-      <w:kern w:val="24"/>
-    </w:rPr>
-  </w:style>
-  <w:style w:type="paragraph" w:styleId="BodyTextIndent">
-    <w:name w:val="Body Text Indent"/>
-    <w:basedOn w:val="Normal"/>
-    <w:link w:val="BodyTextIndentChar"/>
-    <w:uiPriority w:val="99"/>
-    <w:semiHidden/>
-    <w:unhideWhenUsed/>
-    <w:pPr>
-      <w:spacing w:after="120"/>
-      <w:ind w:left="360" w:firstLine="0"/>
-    </w:pPr>
-  </w:style>
-  <w:style w:type="character" w:customStyle="1" w:styleId="BodyTextIndentChar">
-    <w:name w:val="Body Text Indent Char"/>
-    <w:basedOn w:val="DefaultParagraphFont"/>
-    <w:link w:val="BodyTextIndent"/>
-    <w:uiPriority w:val="99"/>
-    <w:semiHidden/>
-    <w:rPr>
-      <w:kern w:val="24"/>
-    </w:rPr>
-  </w:style>
-  <w:style w:type="paragraph" w:styleId="BodyTextFirstIndent2">
-    <w:name w:val="Body Text First Indent 2"/>
-    <w:basedOn w:val="BodyTextIndent"/>
-    <w:link w:val="BodyTextFirstIndent2Char"/>
-    <w:uiPriority w:val="99"/>
-    <w:semiHidden/>
-    <w:unhideWhenUsed/>
-    <w:pPr>
-      <w:spacing w:after="0"/>
-    </w:pPr>
-  </w:style>
-  <w:style w:type="character" w:customStyle="1" w:styleId="BodyTextFirstIndent2Char">
-    <w:name w:val="Body Text First Indent 2 Char"/>
-    <w:basedOn w:val="BodyTextIndentChar"/>
-    <w:link w:val="BodyTextFirstIndent2"/>
-    <w:uiPriority w:val="99"/>
-    <w:semiHidden/>
-    <w:rPr>
-      <w:kern w:val="24"/>
-    </w:rPr>
-  </w:style>
-  <w:style w:type="paragraph" w:styleId="BodyTextIndent2">
-    <w:name w:val="Body Text Indent 2"/>
-    <w:basedOn w:val="Normal"/>
-    <w:link w:val="BodyTextIndent2Char"/>
-    <w:uiPriority w:val="99"/>
-    <w:semiHidden/>
-    <w:unhideWhenUsed/>
-    <w:pPr>
-      <w:spacing w:after="120"/>
-      <w:ind w:left="360" w:firstLine="0"/>
-    </w:pPr>
-  </w:style>
-  <w:style w:type="character" w:customStyle="1" w:styleId="BodyTextIndent2Char">
-    <w:name w:val="Body Text Indent 2 Char"/>
-    <w:basedOn w:val="DefaultParagraphFont"/>
-    <w:link w:val="BodyTextIndent2"/>
-    <w:uiPriority w:val="99"/>
-    <w:semiHidden/>
-    <w:rPr>
-      <w:kern w:val="24"/>
-    </w:rPr>
-  </w:style>
-  <w:style w:type="paragraph" w:styleId="BodyTextIndent3">
-    <w:name w:val="Body Text Indent 3"/>
-    <w:basedOn w:val="Normal"/>
-    <w:link w:val="BodyTextIndent3Char"/>
-    <w:uiPriority w:val="99"/>
-    <w:semiHidden/>
-    <w:unhideWhenUsed/>
-    <w:pPr>
-      <w:spacing w:after="120"/>
-      <w:ind w:left="360" w:firstLine="0"/>
-    </w:pPr>
-    <w:rPr>
-      <w:sz w:val="16"/>
-      <w:szCs w:val="16"/>
-    </w:rPr>
-  </w:style>
-  <w:style w:type="character" w:customStyle="1" w:styleId="BodyTextIndent3Char">
-    <w:name w:val="Body Text Indent 3 Char"/>
-    <w:basedOn w:val="DefaultParagraphFont"/>
-    <w:link w:val="BodyTextIndent3"/>
-    <w:uiPriority w:val="99"/>
-    <w:semiHidden/>
-    <w:rPr>
-      <w:kern w:val="24"/>
-      <w:sz w:val="16"/>
-      <w:szCs w:val="16"/>
-    </w:rPr>
-  </w:style>
-  <w:style w:type="paragraph" w:styleId="Caption">
-    <w:name w:val="caption"/>
-    <w:basedOn w:val="Normal"/>
-    <w:next w:val="Normal"/>
-    <w:uiPriority w:val="35"/>
-    <w:semiHidden/>
-    <w:unhideWhenUsed/>
-    <w:qFormat/>
-    <w:pPr>
-      <w:spacing w:after="200" w:line="240" w:lineRule="auto"/>
-      <w:ind w:firstLine="0"/>
-    </w:pPr>
-    <w:rPr>
-      <w:i/>
-      <w:iCs/>
-      <w:color w:val="000000" w:themeColor="text2"/>
-      <w:sz w:val="18"/>
-      <w:szCs w:val="18"/>
-    </w:rPr>
-  </w:style>
-  <w:style w:type="paragraph" w:styleId="Closing">
-    <w:name w:val="Closing"/>
-    <w:basedOn w:val="Normal"/>
-    <w:link w:val="ClosingChar"/>
-    <w:uiPriority w:val="99"/>
-    <w:semiHidden/>
-    <w:unhideWhenUsed/>
-    <w:pPr>
-      <w:spacing w:line="240" w:lineRule="auto"/>
-      <w:ind w:left="4320" w:firstLine="0"/>
-    </w:pPr>
-  </w:style>
-  <w:style w:type="character" w:customStyle="1" w:styleId="ClosingChar">
-    <w:name w:val="Closing Char"/>
-    <w:basedOn w:val="DefaultParagraphFont"/>
-    <w:link w:val="Closing"/>
-    <w:uiPriority w:val="99"/>
-    <w:semiHidden/>
-    <w:rPr>
-      <w:kern w:val="24"/>
-    </w:rPr>
-  </w:style>
-  <w:style w:type="paragraph" w:styleId="CommentText">
-    <w:name w:val="annotation text"/>
-    <w:basedOn w:val="Normal"/>
-    <w:link w:val="CommentTextChar"/>
-    <w:uiPriority w:val="99"/>
-    <w:semiHidden/>
-    <w:unhideWhenUsed/>
-    <w:pPr>
-      <w:spacing w:line="240" w:lineRule="auto"/>
-      <w:ind w:firstLine="0"/>
-    </w:pPr>
-    <w:rPr>
-      <w:sz w:val="20"/>
-      <w:szCs w:val="20"/>
-    </w:rPr>
-  </w:style>
-  <w:style w:type="character" w:customStyle="1" w:styleId="CommentTextChar">
-    <w:name w:val="Comment Text Char"/>
-    <w:basedOn w:val="DefaultParagraphFont"/>
-    <w:link w:val="CommentText"/>
-    <w:uiPriority w:val="99"/>
-    <w:semiHidden/>
-    <w:rPr>
-      <w:kern w:val="24"/>
-      <w:sz w:val="20"/>
-      <w:szCs w:val="20"/>
-    </w:rPr>
-  </w:style>
-  <w:style w:type="paragraph" w:styleId="CommentSubject">
-    <w:name w:val="annotation subject"/>
-    <w:basedOn w:val="CommentText"/>
-    <w:next w:val="CommentText"/>
-    <w:link w:val="CommentSubjectChar"/>
-    <w:uiPriority w:val="99"/>
-    <w:semiHidden/>
-    <w:unhideWhenUsed/>
-    <w:rPr>
-      <w:b/>
-      <w:bCs/>
-    </w:rPr>
-  </w:style>
-  <w:style w:type="character" w:customStyle="1" w:styleId="CommentSubjectChar">
-    <w:name w:val="Comment Subject Char"/>
-    <w:basedOn w:val="CommentTextChar"/>
-    <w:link w:val="CommentSubject"/>
-    <w:uiPriority w:val="99"/>
-    <w:semiHidden/>
-    <w:rPr>
-      <w:b/>
-      <w:bCs/>
-      <w:kern w:val="24"/>
-      <w:sz w:val="20"/>
-      <w:szCs w:val="20"/>
-    </w:rPr>
-  </w:style>
-  <w:style w:type="paragraph" w:styleId="Date">
-    <w:name w:val="Date"/>
-    <w:basedOn w:val="Normal"/>
-    <w:next w:val="Normal"/>
-    <w:link w:val="DateChar"/>
-    <w:uiPriority w:val="99"/>
-    <w:semiHidden/>
-    <w:unhideWhenUsed/>
-    <w:pPr>
-      <w:ind w:firstLine="0"/>
-    </w:pPr>
-  </w:style>
-  <w:style w:type="character" w:customStyle="1" w:styleId="DateChar">
-    <w:name w:val="Date Char"/>
-    <w:basedOn w:val="DefaultParagraphFont"/>
-    <w:link w:val="Date"/>
-    <w:uiPriority w:val="99"/>
-    <w:semiHidden/>
-    <w:rPr>
-      <w:kern w:val="24"/>
-    </w:rPr>
-  </w:style>
-  <w:style w:type="paragraph" w:styleId="DocumentMap">
-    <w:name w:val="Document Map"/>
-    <w:basedOn w:val="Normal"/>
-    <w:link w:val="DocumentMapChar"/>
-    <w:uiPriority w:val="99"/>
-    <w:semiHidden/>
-    <w:unhideWhenUsed/>
-    <w:pPr>
-      <w:spacing w:line="240" w:lineRule="auto"/>
-      <w:ind w:firstLine="0"/>
-    </w:pPr>
-    <w:rPr>
-      <w:rFonts w:ascii="Segoe UI" w:hAnsi="Segoe UI" w:cs="Segoe UI"/>
-      <w:sz w:val="16"/>
-      <w:szCs w:val="16"/>
-    </w:rPr>
-  </w:style>
-  <w:style w:type="character" w:customStyle="1" w:styleId="DocumentMapChar">
-    <w:name w:val="Document Map Char"/>
-    <w:basedOn w:val="DefaultParagraphFont"/>
-    <w:link w:val="DocumentMap"/>
-    <w:uiPriority w:val="99"/>
-    <w:semiHidden/>
-    <w:rPr>
-      <w:rFonts w:ascii="Segoe UI" w:hAnsi="Segoe UI" w:cs="Segoe UI"/>
-      <w:kern w:val="24"/>
-      <w:sz w:val="16"/>
-      <w:szCs w:val="16"/>
-    </w:rPr>
-  </w:style>
-  <w:style w:type="paragraph" w:styleId="E-mailSignature">
-    <w:name w:val="E-mail Signature"/>
-    <w:basedOn w:val="Normal"/>
-    <w:link w:val="E-mailSignatureChar"/>
-    <w:uiPriority w:val="99"/>
-    <w:semiHidden/>
-    <w:unhideWhenUsed/>
-    <w:pPr>
-      <w:spacing w:line="240" w:lineRule="auto"/>
-      <w:ind w:firstLine="0"/>
-    </w:pPr>
-  </w:style>
-  <w:style w:type="character" w:customStyle="1" w:styleId="E-mailSignatureChar">
-    <w:name w:val="E-mail Signature Char"/>
-    <w:basedOn w:val="DefaultParagraphFont"/>
-    <w:link w:val="E-mailSignature"/>
-    <w:uiPriority w:val="99"/>
-    <w:semiHidden/>
-    <w:rPr>
-      <w:kern w:val="24"/>
-    </w:rPr>
-  </w:style>
-  <w:style w:type="paragraph" w:styleId="FootnoteText">
-    <w:name w:val="footnote text"/>
-    <w:basedOn w:val="Normal"/>
-    <w:link w:val="FootnoteTextChar"/>
-    <w:uiPriority w:val="99"/>
-    <w:semiHidden/>
-    <w:unhideWhenUsed/>
-    <w:pPr>
-      <w:spacing w:line="240" w:lineRule="auto"/>
-    </w:pPr>
-    <w:rPr>
-      <w:sz w:val="20"/>
-      <w:szCs w:val="20"/>
-    </w:rPr>
-  </w:style>
-  <w:style w:type="character" w:customStyle="1" w:styleId="FootnoteTextChar">
-    <w:name w:val="Footnote Text Char"/>
-    <w:basedOn w:val="DefaultParagraphFont"/>
-    <w:link w:val="FootnoteText"/>
-    <w:uiPriority w:val="99"/>
-    <w:semiHidden/>
-    <w:rPr>
-      <w:kern w:val="24"/>
-      <w:sz w:val="20"/>
-      <w:szCs w:val="20"/>
-    </w:rPr>
-  </w:style>
-  <w:style w:type="paragraph" w:styleId="EnvelopeAddress">
-    <w:name w:val="envelope address"/>
-    <w:basedOn w:val="Normal"/>
-    <w:uiPriority w:val="99"/>
-    <w:semiHidden/>
-    <w:unhideWhenUsed/>
-    <w:pPr>
-      <w:framePr w:w="7920" w:h="1980" w:hRule="exact" w:hSpace="180" w:wrap="auto" w:hAnchor="page" w:xAlign="center" w:yAlign="bottom"/>
-      <w:spacing w:line="240" w:lineRule="auto"/>
-      <w:ind w:left="2880" w:firstLine="0"/>
-    </w:pPr>
-    <w:rPr>
-      <w:rFonts w:asciiTheme="majorHAnsi" w:eastAsiaTheme="majorEastAsia" w:hAnsiTheme="majorHAnsi" w:cstheme="majorBidi"/>
-    </w:rPr>
-  </w:style>
-  <w:style w:type="paragraph" w:styleId="EnvelopeReturn">
-    <w:name w:val="envelope return"/>
-    <w:basedOn w:val="Normal"/>
-    <w:uiPriority w:val="99"/>
-    <w:semiHidden/>
-    <w:unhideWhenUsed/>
-    <w:pPr>
-      <w:spacing w:line="240" w:lineRule="auto"/>
-      <w:ind w:firstLine="0"/>
-    </w:pPr>
-    <w:rPr>
-      <w:rFonts w:asciiTheme="majorHAnsi" w:eastAsiaTheme="majorEastAsia" w:hAnsiTheme="majorHAnsi" w:cstheme="majorBidi"/>
-      <w:sz w:val="20"/>
-      <w:szCs w:val="20"/>
-    </w:rPr>
-  </w:style>
-  <w:style w:type="paragraph" w:styleId="Footer">
-    <w:name w:val="footer"/>
-    <w:basedOn w:val="Normal"/>
-    <w:link w:val="FooterChar"/>
-    <w:uiPriority w:val="99"/>
-    <w:unhideWhenUsed/>
-    <w:pPr>
-      <w:tabs>
-        <w:tab w:val="center" w:pos="4680"/>
-        <w:tab w:val="right" w:pos="9360"/>
-      </w:tabs>
-      <w:spacing w:line="240" w:lineRule="auto"/>
-      <w:ind w:firstLine="0"/>
-    </w:pPr>
-  </w:style>
-  <w:style w:type="character" w:customStyle="1" w:styleId="FooterChar">
-    <w:name w:val="Footer Char"/>
-    <w:basedOn w:val="DefaultParagraphFont"/>
-    <w:link w:val="Footer"/>
-    <w:uiPriority w:val="99"/>
-    <w:rPr>
-      <w:kern w:val="24"/>
-    </w:rPr>
-  </w:style>
-  <w:style w:type="table" w:styleId="TableGrid">
-    <w:name w:val="Table Grid"/>
-    <w:basedOn w:val="TableNormal"/>
-    <w:uiPriority w:val="39"/>
-    <w:pPr>
-      <w:spacing w:line="240" w:lineRule="auto"/>
-    </w:pPr>
-    <w:tblPr>
-      <w:tblInd w:w="0" w:type="dxa"/>
-      <w:tblBorders>
-        <w:top w:val="single" w:sz="4" w:space="0" w:color="auto"/>
-        <w:left w:val="single" w:sz="4" w:space="0" w:color="auto"/>
-        <w:bottom w:val="single" w:sz="4" w:space="0" w:color="auto"/>
-        <w:right w:val="single" w:sz="4" w:space="0" w:color="auto"/>
-        <w:insideH w:val="single" w:sz="4" w:space="0" w:color="auto"/>
-        <w:insideV w:val="single" w:sz="4" w:space="0" w:color="auto"/>
-      </w:tblBorders>
-      <w:tblCellMar>
-        <w:top w:w="0" w:type="dxa"/>
-        <w:left w:w="108" w:type="dxa"/>
-        <w:bottom w:w="0" w:type="dxa"/>
-        <w:right w:w="108" w:type="dxa"/>
-      </w:tblCellMar>
-    </w:tblPr>
-  </w:style>
-  <w:style w:type="table" w:customStyle="1" w:styleId="GridTableLight">
-    <w:name w:val="Grid Table Light"/>
-    <w:basedOn w:val="TableNormal"/>
-    <w:uiPriority w:val="40"/>
-    <w:pPr>
-      <w:spacing w:line="240" w:lineRule="auto"/>
-    </w:pPr>
-    <w:tblPr>
-      <w:tblInd w:w="0" w:type="dxa"/>
-      <w:tblBorders>
-        <w:top w:val="single" w:sz="4" w:space="0" w:color="BFBFBF" w:themeColor="background1" w:themeShade="BF"/>
-        <w:left w:val="single" w:sz="4" w:space="0" w:color="BFBFBF" w:themeColor="background1" w:themeShade="BF"/>
-        <w:bottom w:val="single" w:sz="4" w:space="0" w:color="BFBFBF" w:themeColor="background1" w:themeShade="BF"/>
-        <w:right w:val="single" w:sz="4" w:space="0" w:color="BFBFBF" w:themeColor="background1" w:themeShade="BF"/>
-        <w:insideH w:val="single" w:sz="4" w:space="0" w:color="BFBFBF" w:themeColor="background1" w:themeShade="BF"/>
-        <w:insideV w:val="single" w:sz="4" w:space="0" w:color="BFBFBF" w:themeColor="background1" w:themeShade="BF"/>
-      </w:tblBorders>
-      <w:tblCellMar>
-        <w:top w:w="0" w:type="dxa"/>
-        <w:left w:w="108" w:type="dxa"/>
-        <w:bottom w:w="0" w:type="dxa"/>
-        <w:right w:w="108" w:type="dxa"/>
-      </w:tblCellMar>
-    </w:tblPr>
-  </w:style>
-  <w:style w:type="character" w:customStyle="1" w:styleId="Heading6Char">
-    <w:name w:val="Heading 6 Char"/>
-    <w:basedOn w:val="DefaultParagraphFont"/>
-    <w:link w:val="Heading6"/>
-    <w:uiPriority w:val="9"/>
-    <w:semiHidden/>
-    <w:rPr>
-      <w:rFonts w:asciiTheme="majorHAnsi" w:eastAsiaTheme="majorEastAsia" w:hAnsiTheme="majorHAnsi" w:cstheme="majorBidi"/>
-      <w:color w:val="6E6E6E" w:themeColor="accent1" w:themeShade="7F"/>
-      <w:kern w:val="24"/>
-    </w:rPr>
-  </w:style>
-  <w:style w:type="character" w:customStyle="1" w:styleId="Heading7Char">
-    <w:name w:val="Heading 7 Char"/>
-    <w:basedOn w:val="DefaultParagraphFont"/>
-    <w:link w:val="Heading7"/>
-    <w:uiPriority w:val="9"/>
-    <w:semiHidden/>
-    <w:rPr>
-      <w:rFonts w:asciiTheme="majorHAnsi" w:eastAsiaTheme="majorEastAsia" w:hAnsiTheme="majorHAnsi" w:cstheme="majorBidi"/>
-      <w:i/>
-      <w:iCs/>
-      <w:color w:val="6E6E6E" w:themeColor="accent1" w:themeShade="7F"/>
-      <w:kern w:val="24"/>
-    </w:rPr>
-  </w:style>
-  <w:style w:type="character" w:customStyle="1" w:styleId="Heading8Char">
-    <w:name w:val="Heading 8 Char"/>
-    <w:basedOn w:val="DefaultParagraphFont"/>
-    <w:link w:val="Heading8"/>
-    <w:uiPriority w:val="9"/>
-    <w:semiHidden/>
-    <w:rPr>
-      <w:rFonts w:asciiTheme="majorHAnsi" w:eastAsiaTheme="majorEastAsia" w:hAnsiTheme="majorHAnsi" w:cstheme="majorBidi"/>
-      <w:color w:val="272727" w:themeColor="text1" w:themeTint="D8"/>
-      <w:kern w:val="24"/>
-      <w:sz w:val="21"/>
-      <w:szCs w:val="21"/>
-    </w:rPr>
-  </w:style>
-  <w:style w:type="character" w:customStyle="1" w:styleId="Heading9Char">
-    <w:name w:val="Heading 9 Char"/>
-    <w:basedOn w:val="DefaultParagraphFont"/>
-    <w:link w:val="Heading9"/>
-    <w:uiPriority w:val="9"/>
-    <w:semiHidden/>
-    <w:rPr>
-      <w:rFonts w:asciiTheme="majorHAnsi" w:eastAsiaTheme="majorEastAsia" w:hAnsiTheme="majorHAnsi" w:cstheme="majorBidi"/>
-      <w:i/>
-      <w:iCs/>
-      <w:color w:val="272727" w:themeColor="text1" w:themeTint="D8"/>
-      <w:kern w:val="24"/>
-      <w:sz w:val="21"/>
-      <w:szCs w:val="21"/>
-    </w:rPr>
-  </w:style>
-  <w:style w:type="paragraph" w:styleId="HTMLAddress">
-    <w:name w:val="HTML Address"/>
-    <w:basedOn w:val="Normal"/>
-    <w:link w:val="HTMLAddressChar"/>
-    <w:uiPriority w:val="99"/>
-    <w:semiHidden/>
-    <w:unhideWhenUsed/>
-    <w:pPr>
-      <w:spacing w:line="240" w:lineRule="auto"/>
-      <w:ind w:firstLine="0"/>
-    </w:pPr>
-    <w:rPr>
-      <w:i/>
-      <w:iCs/>
-    </w:rPr>
-  </w:style>
-  <w:style w:type="character" w:customStyle="1" w:styleId="HTMLAddressChar">
-    <w:name w:val="HTML Address Char"/>
-    <w:basedOn w:val="DefaultParagraphFont"/>
-    <w:link w:val="HTMLAddress"/>
-    <w:uiPriority w:val="99"/>
-    <w:semiHidden/>
-    <w:rPr>
-      <w:i/>
-      <w:iCs/>
-      <w:kern w:val="24"/>
-    </w:rPr>
-  </w:style>
-  <w:style w:type="paragraph" w:styleId="HTMLPreformatted">
-    <w:name w:val="HTML Preformatted"/>
-    <w:basedOn w:val="Normal"/>
-    <w:link w:val="HTMLPreformattedChar"/>
-    <w:uiPriority w:val="99"/>
-    <w:semiHidden/>
-    <w:unhideWhenUsed/>
-    <w:pPr>
-      <w:spacing w:line="240" w:lineRule="auto"/>
-      <w:ind w:firstLine="0"/>
-    </w:pPr>
-    <w:rPr>
-      <w:rFonts w:ascii="Consolas" w:hAnsi="Consolas" w:cs="Consolas"/>
-      <w:sz w:val="20"/>
-      <w:szCs w:val="20"/>
-    </w:rPr>
-  </w:style>
-  <w:style w:type="character" w:customStyle="1" w:styleId="HTMLPreformattedChar">
-    <w:name w:val="HTML Preformatted Char"/>
-    <w:basedOn w:val="DefaultParagraphFont"/>
-    <w:link w:val="HTMLPreformatted"/>
-    <w:uiPriority w:val="99"/>
-    <w:semiHidden/>
-    <w:rPr>
-      <w:rFonts w:ascii="Consolas" w:hAnsi="Consolas" w:cs="Consolas"/>
-      <w:kern w:val="24"/>
-      <w:sz w:val="20"/>
-      <w:szCs w:val="20"/>
-    </w:rPr>
-  </w:style>
-  <w:style w:type="paragraph" w:styleId="Index1">
-    <w:name w:val="index 1"/>
-    <w:basedOn w:val="Normal"/>
-    <w:next w:val="Normal"/>
-    <w:autoRedefine/>
-    <w:uiPriority w:val="99"/>
-    <w:semiHidden/>
-    <w:unhideWhenUsed/>
-    <w:pPr>
-      <w:spacing w:line="240" w:lineRule="auto"/>
-      <w:ind w:left="240" w:firstLine="0"/>
-    </w:pPr>
-  </w:style>
-  <w:style w:type="paragraph" w:styleId="Index2">
-    <w:name w:val="index 2"/>
-    <w:basedOn w:val="Normal"/>
-    <w:next w:val="Normal"/>
-    <w:autoRedefine/>
-    <w:uiPriority w:val="99"/>
-    <w:semiHidden/>
-    <w:unhideWhenUsed/>
-    <w:pPr>
-      <w:spacing w:line="240" w:lineRule="auto"/>
-      <w:ind w:left="480" w:firstLine="0"/>
-    </w:pPr>
-  </w:style>
-  <w:style w:type="paragraph" w:styleId="Index3">
-    <w:name w:val="index 3"/>
-    <w:basedOn w:val="Normal"/>
-    <w:next w:val="Normal"/>
-    <w:autoRedefine/>
-    <w:uiPriority w:val="99"/>
-    <w:semiHidden/>
-    <w:unhideWhenUsed/>
-    <w:pPr>
-      <w:spacing w:line="240" w:lineRule="auto"/>
-      <w:ind w:left="720" w:firstLine="0"/>
-    </w:pPr>
-  </w:style>
-  <w:style w:type="paragraph" w:styleId="Index4">
-    <w:name w:val="index 4"/>
-    <w:basedOn w:val="Normal"/>
-    <w:next w:val="Normal"/>
-    <w:autoRedefine/>
-    <w:uiPriority w:val="99"/>
-    <w:semiHidden/>
-    <w:unhideWhenUsed/>
-    <w:pPr>
-      <w:spacing w:line="240" w:lineRule="auto"/>
-      <w:ind w:left="960" w:firstLine="0"/>
-    </w:pPr>
-  </w:style>
-  <w:style w:type="paragraph" w:styleId="Index5">
-    <w:name w:val="index 5"/>
-    <w:basedOn w:val="Normal"/>
-    <w:next w:val="Normal"/>
-    <w:autoRedefine/>
-    <w:uiPriority w:val="99"/>
-    <w:semiHidden/>
-    <w:unhideWhenUsed/>
-    <w:pPr>
-      <w:spacing w:line="240" w:lineRule="auto"/>
-      <w:ind w:left="1200" w:firstLine="0"/>
-    </w:pPr>
-  </w:style>
-  <w:style w:type="paragraph" w:styleId="Index6">
-    <w:name w:val="index 6"/>
-    <w:basedOn w:val="Normal"/>
-    <w:next w:val="Normal"/>
-    <w:autoRedefine/>
-    <w:uiPriority w:val="99"/>
-    <w:semiHidden/>
-    <w:unhideWhenUsed/>
-    <w:pPr>
-      <w:spacing w:line="240" w:lineRule="auto"/>
-      <w:ind w:left="1440" w:firstLine="0"/>
-    </w:pPr>
-  </w:style>
-  <w:style w:type="paragraph" w:styleId="Index7">
-    <w:name w:val="index 7"/>
-    <w:basedOn w:val="Normal"/>
-    <w:next w:val="Normal"/>
-    <w:autoRedefine/>
-    <w:uiPriority w:val="99"/>
-    <w:semiHidden/>
-    <w:unhideWhenUsed/>
-    <w:pPr>
-      <w:spacing w:line="240" w:lineRule="auto"/>
-      <w:ind w:left="1680" w:firstLine="0"/>
-    </w:pPr>
-  </w:style>
-  <w:style w:type="paragraph" w:styleId="Index8">
-    <w:name w:val="index 8"/>
-    <w:basedOn w:val="Normal"/>
-    <w:next w:val="Normal"/>
-    <w:autoRedefine/>
-    <w:uiPriority w:val="99"/>
-    <w:semiHidden/>
-    <w:unhideWhenUsed/>
-    <w:pPr>
-      <w:spacing w:line="240" w:lineRule="auto"/>
-      <w:ind w:left="1920" w:firstLine="0"/>
-    </w:pPr>
-  </w:style>
-  <w:style w:type="paragraph" w:styleId="Index9">
-    <w:name w:val="index 9"/>
-    <w:basedOn w:val="Normal"/>
-    <w:next w:val="Normal"/>
-    <w:autoRedefine/>
-    <w:uiPriority w:val="99"/>
-    <w:semiHidden/>
-    <w:unhideWhenUsed/>
-    <w:pPr>
-      <w:spacing w:line="240" w:lineRule="auto"/>
-      <w:ind w:left="2160" w:firstLine="0"/>
-    </w:pPr>
-  </w:style>
-  <w:style w:type="paragraph" w:styleId="IndexHeading">
-    <w:name w:val="index heading"/>
-    <w:basedOn w:val="Normal"/>
-    <w:next w:val="Index1"/>
-    <w:uiPriority w:val="99"/>
-    <w:semiHidden/>
-    <w:unhideWhenUsed/>
-    <w:pPr>
-      <w:ind w:firstLine="0"/>
-    </w:pPr>
-    <w:rPr>
-      <w:rFonts w:asciiTheme="majorHAnsi" w:eastAsiaTheme="majorEastAsia" w:hAnsiTheme="majorHAnsi" w:cstheme="majorBidi"/>
-      <w:b/>
-      <w:bCs/>
-    </w:rPr>
-  </w:style>
-  <w:style w:type="paragraph" w:styleId="IntenseQuote">
-    <w:name w:val="Intense Quote"/>
-    <w:basedOn w:val="Normal"/>
-    <w:next w:val="Normal"/>
-    <w:link w:val="IntenseQuoteChar"/>
-    <w:uiPriority w:val="30"/>
-    <w:semiHidden/>
-    <w:unhideWhenUsed/>
-    <w:qFormat/>
-    <w:pPr>
-      <w:pBdr>
-        <w:top w:val="single" w:sz="4" w:space="10" w:color="DDDDDD" w:themeColor="accent1"/>
-        <w:bottom w:val="single" w:sz="4" w:space="10" w:color="DDDDDD" w:themeColor="accent1"/>
-      </w:pBdr>
-      <w:spacing w:before="360" w:after="360"/>
-      <w:ind w:left="864" w:right="864" w:firstLine="0"/>
-      <w:jc w:val="center"/>
-    </w:pPr>
-    <w:rPr>
-      <w:i/>
-      <w:iCs/>
-      <w:color w:val="DDDDDD" w:themeColor="accent1"/>
-    </w:rPr>
-  </w:style>
-  <w:style w:type="character" w:customStyle="1" w:styleId="IntenseQuoteChar">
-    <w:name w:val="Intense Quote Char"/>
-    <w:basedOn w:val="DefaultParagraphFont"/>
-    <w:link w:val="IntenseQuote"/>
-    <w:uiPriority w:val="30"/>
-    <w:semiHidden/>
-    <w:rPr>
-      <w:i/>
-      <w:iCs/>
-      <w:color w:val="DDDDDD" w:themeColor="accent1"/>
-      <w:kern w:val="24"/>
-    </w:rPr>
-  </w:style>
-  <w:style w:type="paragraph" w:styleId="List">
-    <w:name w:val="List"/>
-    <w:basedOn w:val="Normal"/>
-    <w:uiPriority w:val="99"/>
-    <w:semiHidden/>
-    <w:unhideWhenUsed/>
-    <w:pPr>
-      <w:ind w:left="360" w:firstLine="0"/>
-      <w:contextualSpacing/>
-    </w:pPr>
-  </w:style>
-  <w:style w:type="paragraph" w:styleId="List2">
-    <w:name w:val="List 2"/>
-    <w:basedOn w:val="Normal"/>
-    <w:uiPriority w:val="99"/>
-    <w:semiHidden/>
-    <w:unhideWhenUsed/>
-    <w:pPr>
-      <w:ind w:left="720" w:firstLine="0"/>
-      <w:contextualSpacing/>
-    </w:pPr>
-  </w:style>
-  <w:style w:type="paragraph" w:styleId="List3">
-    <w:name w:val="List 3"/>
-    <w:basedOn w:val="Normal"/>
-    <w:uiPriority w:val="99"/>
-    <w:semiHidden/>
-    <w:unhideWhenUsed/>
-    <w:pPr>
-      <w:ind w:left="1080" w:firstLine="0"/>
-      <w:contextualSpacing/>
-    </w:pPr>
-  </w:style>
-  <w:style w:type="paragraph" w:styleId="List4">
-    <w:name w:val="List 4"/>
-    <w:basedOn w:val="Normal"/>
-    <w:uiPriority w:val="99"/>
-    <w:semiHidden/>
-    <w:unhideWhenUsed/>
-    <w:pPr>
-      <w:ind w:left="1440" w:firstLine="0"/>
-      <w:contextualSpacing/>
-    </w:pPr>
-  </w:style>
-  <w:style w:type="paragraph" w:styleId="List5">
-    <w:name w:val="List 5"/>
-    <w:basedOn w:val="Normal"/>
-    <w:uiPriority w:val="99"/>
-    <w:semiHidden/>
-    <w:unhideWhenUsed/>
-    <w:pPr>
-      <w:ind w:left="1800" w:firstLine="0"/>
-      <w:contextualSpacing/>
-    </w:pPr>
-  </w:style>
-  <w:style w:type="paragraph" w:styleId="ListBullet">
-    <w:name w:val="List Bullet"/>
-    <w:basedOn w:val="Normal"/>
-    <w:uiPriority w:val="9"/>
-    <w:unhideWhenUsed/>
-    <w:qFormat/>
-    <w:pPr>
-      <w:numPr>
-        <w:numId w:val="1"/>
-      </w:numPr>
-      <w:contextualSpacing/>
-    </w:pPr>
-  </w:style>
-  <w:style w:type="paragraph" w:styleId="ListBullet2">
-    <w:name w:val="List Bullet 2"/>
-    <w:basedOn w:val="Normal"/>
-    <w:uiPriority w:val="99"/>
-    <w:semiHidden/>
-    <w:unhideWhenUsed/>
-    <w:pPr>
-      <w:numPr>
-        <w:numId w:val="2"/>
-      </w:numPr>
-      <w:ind w:firstLine="0"/>
-      <w:contextualSpacing/>
-    </w:pPr>
-  </w:style>
-  <w:style w:type="paragraph" w:styleId="ListBullet3">
-    <w:name w:val="List Bullet 3"/>
-    <w:basedOn w:val="Normal"/>
-    <w:uiPriority w:val="99"/>
-    <w:semiHidden/>
-    <w:unhideWhenUsed/>
-    <w:pPr>
-      <w:numPr>
-        <w:numId w:val="3"/>
-      </w:numPr>
-      <w:ind w:firstLine="0"/>
-      <w:contextualSpacing/>
-    </w:pPr>
-  </w:style>
-  <w:style w:type="paragraph" w:styleId="ListBullet4">
-    <w:name w:val="List Bullet 4"/>
-    <w:basedOn w:val="Normal"/>
-    <w:uiPriority w:val="99"/>
-    <w:semiHidden/>
-    <w:unhideWhenUsed/>
-    <w:pPr>
-      <w:numPr>
-        <w:numId w:val="4"/>
-      </w:numPr>
-      <w:ind w:firstLine="0"/>
-      <w:contextualSpacing/>
-    </w:pPr>
-  </w:style>
-  <w:style w:type="paragraph" w:styleId="ListBullet5">
-    <w:name w:val="List Bullet 5"/>
-    <w:basedOn w:val="Normal"/>
-    <w:uiPriority w:val="99"/>
-    <w:semiHidden/>
-    <w:unhideWhenUsed/>
-    <w:pPr>
-      <w:numPr>
-        <w:numId w:val="5"/>
-      </w:numPr>
-      <w:ind w:firstLine="0"/>
-      <w:contextualSpacing/>
-    </w:pPr>
-  </w:style>
-  <w:style w:type="paragraph" w:styleId="ListContinue">
-    <w:name w:val="List Continue"/>
-    <w:basedOn w:val="Normal"/>
-    <w:uiPriority w:val="99"/>
-    <w:semiHidden/>
-    <w:unhideWhenUsed/>
-    <w:pPr>
-      <w:spacing w:after="120"/>
-      <w:ind w:left="360" w:firstLine="0"/>
-      <w:contextualSpacing/>
-    </w:pPr>
-  </w:style>
-  <w:style w:type="paragraph" w:styleId="ListContinue2">
-    <w:name w:val="List Continue 2"/>
-    <w:basedOn w:val="Normal"/>
-    <w:uiPriority w:val="99"/>
-    <w:semiHidden/>
-    <w:unhideWhenUsed/>
-    <w:pPr>
-      <w:spacing w:after="120"/>
-      <w:ind w:left="720" w:firstLine="0"/>
-      <w:contextualSpacing/>
-    </w:pPr>
-  </w:style>
-  <w:style w:type="paragraph" w:styleId="ListContinue3">
-    <w:name w:val="List Continue 3"/>
-    <w:basedOn w:val="Normal"/>
-    <w:uiPriority w:val="99"/>
-    <w:semiHidden/>
-    <w:unhideWhenUsed/>
-    <w:pPr>
-      <w:spacing w:after="120"/>
-      <w:ind w:left="1080" w:firstLine="0"/>
-      <w:contextualSpacing/>
-    </w:pPr>
-  </w:style>
-  <w:style w:type="paragraph" w:styleId="ListContinue4">
-    <w:name w:val="List Continue 4"/>
-    <w:basedOn w:val="Normal"/>
-    <w:uiPriority w:val="99"/>
-    <w:semiHidden/>
-    <w:unhideWhenUsed/>
-    <w:pPr>
-      <w:spacing w:after="120"/>
-      <w:ind w:left="1440" w:firstLine="0"/>
-      <w:contextualSpacing/>
-    </w:pPr>
-  </w:style>
-  <w:style w:type="paragraph" w:styleId="ListContinue5">
-    <w:name w:val="List Continue 5"/>
-    <w:basedOn w:val="Normal"/>
-    <w:uiPriority w:val="99"/>
-    <w:semiHidden/>
-    <w:unhideWhenUsed/>
-    <w:pPr>
-      <w:spacing w:after="120"/>
-      <w:ind w:left="1800" w:firstLine="0"/>
-      <w:contextualSpacing/>
-    </w:pPr>
-  </w:style>
-  <w:style w:type="paragraph" w:styleId="ListNumber">
-    <w:name w:val="List Number"/>
-    <w:basedOn w:val="Normal"/>
-    <w:uiPriority w:val="9"/>
-    <w:unhideWhenUsed/>
-    <w:qFormat/>
-    <w:pPr>
-      <w:numPr>
-        <w:numId w:val="6"/>
-      </w:numPr>
-      <w:contextualSpacing/>
-    </w:pPr>
-  </w:style>
-  <w:style w:type="paragraph" w:styleId="ListNumber2">
-    <w:name w:val="List Number 2"/>
-    <w:basedOn w:val="Normal"/>
-    <w:uiPriority w:val="99"/>
-    <w:semiHidden/>
-    <w:unhideWhenUsed/>
-    <w:pPr>
-      <w:numPr>
-        <w:numId w:val="7"/>
-      </w:numPr>
-      <w:ind w:firstLine="0"/>
-      <w:contextualSpacing/>
-    </w:pPr>
-  </w:style>
-  <w:style w:type="paragraph" w:styleId="ListNumber3">
-    <w:name w:val="List Number 3"/>
-    <w:basedOn w:val="Normal"/>
-    <w:uiPriority w:val="99"/>
-    <w:semiHidden/>
-    <w:unhideWhenUsed/>
-    <w:pPr>
-      <w:numPr>
-        <w:numId w:val="8"/>
-      </w:numPr>
-      <w:ind w:firstLine="0"/>
-      <w:contextualSpacing/>
-    </w:pPr>
-  </w:style>
-  <w:style w:type="paragraph" w:styleId="ListNumber4">
-    <w:name w:val="List Number 4"/>
-    <w:basedOn w:val="Normal"/>
-    <w:uiPriority w:val="99"/>
-    <w:semiHidden/>
-    <w:unhideWhenUsed/>
-    <w:pPr>
-      <w:numPr>
-        <w:numId w:val="9"/>
-      </w:numPr>
-      <w:ind w:firstLine="0"/>
-      <w:contextualSpacing/>
-    </w:pPr>
-  </w:style>
-  <w:style w:type="paragraph" w:styleId="ListNumber5">
-    <w:name w:val="List Number 5"/>
-    <w:basedOn w:val="Normal"/>
-    <w:uiPriority w:val="99"/>
-    <w:semiHidden/>
-    <w:unhideWhenUsed/>
-    <w:pPr>
-      <w:numPr>
-        <w:numId w:val="10"/>
-      </w:numPr>
-      <w:ind w:firstLine="0"/>
-      <w:contextualSpacing/>
-    </w:pPr>
-  </w:style>
-  <w:style w:type="paragraph" w:styleId="ListParagraph">
-    <w:name w:val="List Paragraph"/>
-    <w:basedOn w:val="Normal"/>
-    <w:uiPriority w:val="34"/>
-    <w:semiHidden/>
-    <w:unhideWhenUsed/>
-    <w:qFormat/>
-    <w:pPr>
-      <w:ind w:left="720" w:firstLine="0"/>
-      <w:contextualSpacing/>
-    </w:pPr>
-  </w:style>
-  <w:style w:type="paragraph" w:styleId="MacroText">
-    <w:name w:val="macro"/>
-    <w:link w:val="MacroTextChar"/>
-    <w:uiPriority w:val="99"/>
-    <w:semiHidden/>
-    <w:unhideWhenUsed/>
-    <w:pPr>
-      <w:tabs>
-        <w:tab w:val="left" w:pos="480"/>
-        <w:tab w:val="left" w:pos="960"/>
-        <w:tab w:val="left" w:pos="1440"/>
-        <w:tab w:val="left" w:pos="1920"/>
-        <w:tab w:val="left" w:pos="2400"/>
-        <w:tab w:val="left" w:pos="2880"/>
-        <w:tab w:val="left" w:pos="3360"/>
-        <w:tab w:val="left" w:pos="3840"/>
-        <w:tab w:val="left" w:pos="4320"/>
-      </w:tabs>
-      <w:ind w:firstLine="0"/>
-    </w:pPr>
-    <w:rPr>
-      <w:rFonts w:ascii="Consolas" w:hAnsi="Consolas" w:cs="Consolas"/>
-      <w:kern w:val="24"/>
-      <w:sz w:val="20"/>
-      <w:szCs w:val="20"/>
-    </w:rPr>
-  </w:style>
-  <w:style w:type="character" w:customStyle="1" w:styleId="MacroTextChar">
-    <w:name w:val="Macro Text Char"/>
-    <w:basedOn w:val="DefaultParagraphFont"/>
-    <w:link w:val="MacroText"/>
-    <w:uiPriority w:val="99"/>
-    <w:semiHidden/>
-    <w:rPr>
-      <w:rFonts w:ascii="Consolas" w:hAnsi="Consolas" w:cs="Consolas"/>
-      <w:kern w:val="24"/>
-      <w:sz w:val="20"/>
-      <w:szCs w:val="20"/>
-    </w:rPr>
-  </w:style>
-  <w:style w:type="paragraph" w:styleId="MessageHeader">
-    <w:name w:val="Message Header"/>
-    <w:basedOn w:val="Normal"/>
-    <w:link w:val="MessageHeaderChar"/>
-    <w:uiPriority w:val="99"/>
-    <w:semiHidden/>
-    <w:unhideWhenUsed/>
-    <w:pPr>
-      <w:pBdr>
-        <w:top w:val="single" w:sz="6" w:space="1" w:color="auto"/>
-        <w:left w:val="single" w:sz="6" w:space="1" w:color="auto"/>
-        <w:bottom w:val="single" w:sz="6" w:space="1" w:color="auto"/>
-        <w:right w:val="single" w:sz="6" w:space="1" w:color="auto"/>
-      </w:pBdr>
-      <w:shd w:val="pct20" w:color="auto" w:fill="auto"/>
-      <w:spacing w:line="240" w:lineRule="auto"/>
-      <w:ind w:left="1080" w:firstLine="0"/>
-    </w:pPr>
-    <w:rPr>
-      <w:rFonts w:asciiTheme="majorHAnsi" w:eastAsiaTheme="majorEastAsia" w:hAnsiTheme="majorHAnsi" w:cstheme="majorBidi"/>
-    </w:rPr>
-  </w:style>
-  <w:style w:type="character" w:customStyle="1" w:styleId="MessageHeaderChar">
-    <w:name w:val="Message Header Char"/>
-    <w:basedOn w:val="DefaultParagraphFont"/>
-    <w:link w:val="MessageHeader"/>
-    <w:uiPriority w:val="99"/>
-    <w:semiHidden/>
-    <w:rPr>
-      <w:rFonts w:asciiTheme="majorHAnsi" w:eastAsiaTheme="majorEastAsia" w:hAnsiTheme="majorHAnsi" w:cstheme="majorBidi"/>
-      <w:kern w:val="24"/>
-      <w:shd w:val="pct20" w:color="auto" w:fill="auto"/>
-    </w:rPr>
-  </w:style>
-  <w:style w:type="paragraph" w:styleId="NormalWeb">
-    <w:name w:val="Normal (Web)"/>
-    <w:basedOn w:val="Normal"/>
-    <w:uiPriority w:val="99"/>
-    <w:semiHidden/>
-    <w:unhideWhenUsed/>
-    <w:pPr>
-      <w:ind w:firstLine="0"/>
-    </w:pPr>
-    <w:rPr>
-      <w:rFonts w:ascii="Times New Roman" w:hAnsi="Times New Roman" w:cs="Times New Roman"/>
-    </w:rPr>
-  </w:style>
-  <w:style w:type="paragraph" w:styleId="NormalIndent">
-    <w:name w:val="Normal Indent"/>
-    <w:basedOn w:val="Normal"/>
-    <w:uiPriority w:val="99"/>
-    <w:semiHidden/>
-    <w:unhideWhenUsed/>
-    <w:pPr>
-      <w:ind w:left="720" w:firstLine="0"/>
-    </w:pPr>
-  </w:style>
-  <w:style w:type="paragraph" w:styleId="NoteHeading">
-    <w:name w:val="Note Heading"/>
-    <w:basedOn w:val="Normal"/>
-    <w:next w:val="Normal"/>
-    <w:link w:val="NoteHeadingChar"/>
-    <w:uiPriority w:val="99"/>
-    <w:semiHidden/>
-    <w:unhideWhenUsed/>
-    <w:pPr>
-      <w:spacing w:line="240" w:lineRule="auto"/>
-      <w:ind w:firstLine="0"/>
-    </w:pPr>
-  </w:style>
-  <w:style w:type="character" w:customStyle="1" w:styleId="NoteHeadingChar">
-    <w:name w:val="Note Heading Char"/>
-    <w:basedOn w:val="DefaultParagraphFont"/>
-    <w:link w:val="NoteHeading"/>
-    <w:uiPriority w:val="99"/>
-    <w:semiHidden/>
-    <w:rPr>
-      <w:kern w:val="24"/>
-    </w:rPr>
-  </w:style>
-  <w:style w:type="paragraph" w:styleId="PlainText">
-    <w:name w:val="Plain Text"/>
-    <w:basedOn w:val="Normal"/>
-    <w:link w:val="PlainTextChar"/>
-    <w:uiPriority w:val="99"/>
-    <w:semiHidden/>
-    <w:unhideWhenUsed/>
-    <w:pPr>
-      <w:spacing w:line="240" w:lineRule="auto"/>
-      <w:ind w:firstLine="0"/>
-    </w:pPr>
-    <w:rPr>
-      <w:rFonts w:ascii="Consolas" w:hAnsi="Consolas" w:cs="Consolas"/>
-      <w:sz w:val="21"/>
-      <w:szCs w:val="21"/>
-    </w:rPr>
-  </w:style>
-  <w:style w:type="character" w:customStyle="1" w:styleId="PlainTextChar">
-    <w:name w:val="Plain Text Char"/>
-    <w:basedOn w:val="DefaultParagraphFont"/>
-    <w:link w:val="PlainText"/>
-    <w:uiPriority w:val="99"/>
-    <w:semiHidden/>
-    <w:rPr>
-      <w:rFonts w:ascii="Consolas" w:hAnsi="Consolas" w:cs="Consolas"/>
-      <w:kern w:val="24"/>
-      <w:sz w:val="21"/>
-      <w:szCs w:val="21"/>
-    </w:rPr>
-  </w:style>
-  <w:style w:type="paragraph" w:styleId="Quote">
-    <w:name w:val="Quote"/>
-    <w:basedOn w:val="Normal"/>
-    <w:next w:val="Normal"/>
-    <w:link w:val="QuoteChar"/>
-    <w:uiPriority w:val="29"/>
-    <w:semiHidden/>
-    <w:unhideWhenUsed/>
-    <w:qFormat/>
-    <w:pPr>
-      <w:spacing w:before="200" w:after="160"/>
-      <w:ind w:left="864" w:right="864" w:firstLine="0"/>
-      <w:jc w:val="center"/>
-    </w:pPr>
-    <w:rPr>
-      <w:i/>
-      <w:iCs/>
-      <w:color w:val="404040" w:themeColor="text1" w:themeTint="BF"/>
-    </w:rPr>
-  </w:style>
-  <w:style w:type="character" w:customStyle="1" w:styleId="QuoteChar">
-    <w:name w:val="Quote Char"/>
-    <w:basedOn w:val="DefaultParagraphFont"/>
-    <w:link w:val="Quote"/>
-    <w:uiPriority w:val="29"/>
-    <w:semiHidden/>
-    <w:rPr>
-      <w:i/>
-      <w:iCs/>
-      <w:color w:val="404040" w:themeColor="text1" w:themeTint="BF"/>
-      <w:kern w:val="24"/>
-    </w:rPr>
-  </w:style>
-  <w:style w:type="paragraph" w:styleId="Salutation">
-    <w:name w:val="Salutation"/>
-    <w:basedOn w:val="Normal"/>
-    <w:next w:val="Normal"/>
-    <w:link w:val="SalutationChar"/>
-    <w:uiPriority w:val="99"/>
-    <w:semiHidden/>
-    <w:unhideWhenUsed/>
-    <w:pPr>
-      <w:ind w:firstLine="0"/>
-    </w:pPr>
-  </w:style>
-  <w:style w:type="character" w:customStyle="1" w:styleId="SalutationChar">
-    <w:name w:val="Salutation Char"/>
-    <w:basedOn w:val="DefaultParagraphFont"/>
-    <w:link w:val="Salutation"/>
-    <w:uiPriority w:val="99"/>
-    <w:semiHidden/>
-    <w:rPr>
-      <w:kern w:val="24"/>
-    </w:rPr>
-  </w:style>
-  <w:style w:type="paragraph" w:styleId="Signature">
-    <w:name w:val="Signature"/>
-    <w:basedOn w:val="Normal"/>
-    <w:link w:val="SignatureChar"/>
-    <w:uiPriority w:val="99"/>
-    <w:semiHidden/>
-    <w:unhideWhenUsed/>
-    <w:pPr>
-      <w:spacing w:line="240" w:lineRule="auto"/>
-      <w:ind w:left="4320" w:firstLine="0"/>
-    </w:pPr>
-  </w:style>
-  <w:style w:type="character" w:customStyle="1" w:styleId="SignatureChar">
-    <w:name w:val="Signature Char"/>
-    <w:basedOn w:val="DefaultParagraphFont"/>
-    <w:link w:val="Signature"/>
-    <w:uiPriority w:val="99"/>
-    <w:semiHidden/>
-    <w:rPr>
-      <w:kern w:val="24"/>
-    </w:rPr>
-  </w:style>
-  <w:style w:type="paragraph" w:customStyle="1" w:styleId="Title2">
-    <w:name w:val="Title 2"/>
-    <w:basedOn w:val="Normal"/>
-    <w:uiPriority w:val="10"/>
-    <w:qFormat/>
-    <w:pPr>
-      <w:ind w:firstLine="0"/>
-      <w:jc w:val="center"/>
-    </w:pPr>
-  </w:style>
-  <w:style w:type="paragraph" w:styleId="TableofAuthorities">
-    <w:name w:val="table of authorities"/>
-    <w:basedOn w:val="Normal"/>
-    <w:next w:val="Normal"/>
-    <w:uiPriority w:val="99"/>
-    <w:semiHidden/>
-    <w:unhideWhenUsed/>
-    <w:pPr>
-      <w:ind w:left="240" w:firstLine="0"/>
-    </w:pPr>
-  </w:style>
-  <w:style w:type="paragraph" w:styleId="TableofFigures">
-    <w:name w:val="table of figures"/>
-    <w:basedOn w:val="Normal"/>
-    <w:next w:val="Normal"/>
-    <w:uiPriority w:val="99"/>
-    <w:semiHidden/>
-    <w:unhideWhenUsed/>
-    <w:pPr>
-      <w:ind w:firstLine="0"/>
-    </w:pPr>
-  </w:style>
-  <w:style w:type="paragraph" w:styleId="TOAHeading">
-    <w:name w:val="toa heading"/>
-    <w:basedOn w:val="Normal"/>
-    <w:next w:val="Normal"/>
-    <w:uiPriority w:val="99"/>
-    <w:semiHidden/>
-    <w:unhideWhenUsed/>
-    <w:pPr>
-      <w:spacing w:before="120"/>
-      <w:ind w:firstLine="0"/>
-    </w:pPr>
-    <w:rPr>
-      <w:rFonts w:asciiTheme="majorHAnsi" w:eastAsiaTheme="majorEastAsia" w:hAnsiTheme="majorHAnsi" w:cstheme="majorBidi"/>
-      <w:b/>
-      <w:bCs/>
-    </w:rPr>
-  </w:style>
-  <w:style w:type="paragraph" w:styleId="TOC4">
-    <w:name w:val="toc 4"/>
-    <w:basedOn w:val="Normal"/>
-    <w:next w:val="Normal"/>
-    <w:autoRedefine/>
-    <w:uiPriority w:val="39"/>
-    <w:semiHidden/>
-    <w:unhideWhenUsed/>
-    <w:pPr>
-      <w:spacing w:after="100"/>
-      <w:ind w:left="720" w:firstLine="0"/>
-    </w:pPr>
-  </w:style>
-  <w:style w:type="paragraph" w:styleId="TOC5">
-    <w:name w:val="toc 5"/>
-    <w:basedOn w:val="Normal"/>
-    <w:next w:val="Normal"/>
-    <w:autoRedefine/>
-    <w:uiPriority w:val="39"/>
-    <w:semiHidden/>
-    <w:unhideWhenUsed/>
-    <w:pPr>
-      <w:spacing w:after="100"/>
-      <w:ind w:left="960" w:firstLine="0"/>
-    </w:pPr>
-  </w:style>
-  <w:style w:type="paragraph" w:styleId="TOC6">
-    <w:name w:val="toc 6"/>
-    <w:basedOn w:val="Normal"/>
-    <w:next w:val="Normal"/>
-    <w:autoRedefine/>
-    <w:uiPriority w:val="39"/>
-    <w:semiHidden/>
-    <w:unhideWhenUsed/>
-    <w:pPr>
-      <w:spacing w:after="100"/>
-      <w:ind w:left="1200" w:firstLine="0"/>
-    </w:pPr>
-  </w:style>
-  <w:style w:type="paragraph" w:styleId="TOC7">
-    <w:name w:val="toc 7"/>
-    <w:basedOn w:val="Normal"/>
-    <w:next w:val="Normal"/>
-    <w:autoRedefine/>
-    <w:uiPriority w:val="39"/>
-    <w:semiHidden/>
-    <w:unhideWhenUsed/>
-    <w:pPr>
-      <w:spacing w:after="100"/>
-      <w:ind w:left="1440" w:firstLine="0"/>
-    </w:pPr>
-  </w:style>
-  <w:style w:type="paragraph" w:styleId="TOC8">
-    <w:name w:val="toc 8"/>
-    <w:basedOn w:val="Normal"/>
-    <w:next w:val="Normal"/>
-    <w:autoRedefine/>
-    <w:uiPriority w:val="39"/>
-    <w:semiHidden/>
-    <w:unhideWhenUsed/>
-    <w:pPr>
-      <w:spacing w:after="100"/>
-      <w:ind w:left="1680" w:firstLine="0"/>
-    </w:pPr>
-  </w:style>
-  <w:style w:type="paragraph" w:styleId="TOC9">
-    <w:name w:val="toc 9"/>
-    <w:basedOn w:val="Normal"/>
-    <w:next w:val="Normal"/>
-    <w:autoRedefine/>
-    <w:uiPriority w:val="39"/>
-    <w:semiHidden/>
-    <w:unhideWhenUsed/>
-    <w:pPr>
-      <w:spacing w:after="100"/>
-      <w:ind w:left="1920" w:firstLine="0"/>
-    </w:pPr>
-  </w:style>
-  <w:style w:type="character" w:styleId="EndnoteReference">
-    <w:name w:val="endnote reference"/>
-    <w:basedOn w:val="DefaultParagraphFont"/>
-    <w:uiPriority w:val="99"/>
-    <w:semiHidden/>
-    <w:unhideWhenUsed/>
-    <w:rPr>
-      <w:vertAlign w:val="superscript"/>
-    </w:rPr>
-  </w:style>
-  <w:style w:type="character" w:styleId="FootnoteReference">
-    <w:name w:val="footnote reference"/>
-    <w:basedOn w:val="DefaultParagraphFont"/>
-    <w:uiPriority w:val="99"/>
-    <w:unhideWhenUsed/>
-    <w:qFormat/>
-    <w:rPr>
-      <w:vertAlign w:val="superscript"/>
-    </w:rPr>
-  </w:style>
-  <w:style w:type="table" w:customStyle="1" w:styleId="APAReport">
-    <w:name w:val="APA Report"/>
-    <w:basedOn w:val="TableNormal"/>
-    <w:uiPriority w:val="99"/>
-    <w:pPr>
-      <w:spacing w:line="240" w:lineRule="auto"/>
-      <w:ind w:firstLine="0"/>
-    </w:pPr>
-    <w:tblPr>
-      <w:tblInd w:w="0" w:type="dxa"/>
-      <w:tblBorders>
-        <w:top w:val="single" w:sz="12" w:space="0" w:color="auto"/>
-        <w:bottom w:val="single" w:sz="12" w:space="0" w:color="auto"/>
-      </w:tblBorders>
-      <w:tblCellMar>
-        <w:top w:w="0" w:type="dxa"/>
-        <w:left w:w="108" w:type="dxa"/>
-        <w:bottom w:w="0" w:type="dxa"/>
-        <w:right w:w="108" w:type="dxa"/>
-      </w:tblCellMar>
-    </w:tblPr>
-    <w:tblStylePr w:type="firstRow">
-      <w:tblPr/>
-      <w:tcPr>
-        <w:tcBorders>
-          <w:top w:val="single" w:sz="12" w:space="0" w:color="auto"/>
-          <w:left w:val="nil"/>
-          <w:bottom w:val="single" w:sz="12" w:space="0" w:color="auto"/>
-          <w:right w:val="nil"/>
-          <w:insideH w:val="nil"/>
-          <w:insideV w:val="nil"/>
-          <w:tl2br w:val="nil"/>
-          <w:tr2bl w:val="nil"/>
-        </w:tcBorders>
-      </w:tcPr>
-    </w:tblStylePr>
-  </w:style>
-  <w:style w:type="paragraph" w:customStyle="1" w:styleId="TableFigure">
-    <w:name w:val="Table/Figure"/>
-    <w:basedOn w:val="Normal"/>
-    <w:uiPriority w:val="4"/>
-    <w:qFormat/>
-    <w:pPr>
-      <w:spacing w:before="240"/>
-      <w:ind w:firstLine="0"/>
-      <w:contextualSpacing/>
-    </w:pPr>
+    <w:uiPriority w:val="99"/>
+    <w:semiHidden/>
+    <w:unhideWhenUsed/>
+    <w:rsid w:val="00D221C1"/>
   </w:style>
 </w:styles>
 </file>
@@ -6269,11 +4481,11 @@
         </c:dLbls>
         <c:gapWidth val="219"/>
         <c:overlap val="-27"/>
-        <c:axId val="2073647944"/>
-        <c:axId val="2073651672"/>
+        <c:axId val="-2043004224"/>
+        <c:axId val="2130504688"/>
       </c:barChart>
       <c:catAx>
-        <c:axId val="2073647944"/>
+        <c:axId val="-2043004224"/>
         <c:scaling>
           <c:orientation val="minMax"/>
         </c:scaling>
@@ -6316,7 +4528,7 @@
             <a:endParaRPr lang="en-US"/>
           </a:p>
         </c:txPr>
-        <c:crossAx val="2073651672"/>
+        <c:crossAx val="2130504688"/>
         <c:crosses val="autoZero"/>
         <c:auto val="1"/>
         <c:lblAlgn val="ctr"/>
@@ -6324,7 +4536,7 @@
         <c:noMultiLvlLbl val="0"/>
       </c:catAx>
       <c:valAx>
-        <c:axId val="2073651672"/>
+        <c:axId val="2130504688"/>
         <c:scaling>
           <c:orientation val="minMax"/>
         </c:scaling>
@@ -6375,7 +4587,7 @@
             <a:endParaRPr lang="en-US"/>
           </a:p>
         </c:txPr>
-        <c:crossAx val="2073647944"/>
+        <c:crossAx val="-2043004224"/>
         <c:crosses val="autoZero"/>
         <c:crossBetween val="between"/>
       </c:valAx>
@@ -6454,7 +4666,7 @@
 </file>
 
 <file path=word/glossary/document.xml><?xml version="1.0" encoding="utf-8"?>
-<w:glossaryDocument xmlns:wpc="http://schemas.microsoft.com/office/word/2010/wordprocessingCanvas" xmlns:mo="http://schemas.microsoft.com/office/mac/office/2008/main" xmlns:mc="http://schemas.openxmlformats.org/markup-compatibility/2006" xmlns:mv="urn:schemas-microsoft-com:mac:vml" xmlns:o="urn:schemas-microsoft-com:office:office" xmlns:r="http://schemas.openxmlformats.org/officeDocument/2006/relationships" xmlns:m="http://schemas.openxmlformats.org/officeDocument/2006/math" xmlns:v="urn:schemas-microsoft-com:vml" xmlns:wp14="http://schemas.microsoft.com/office/word/2010/wordprocessingDrawing" xmlns:wp="http://schemas.openxmlformats.org/drawingml/2006/wordprocessingDrawing" xmlns:w10="urn:schemas-microsoft-com:office:word" xmlns:w="http://schemas.openxmlformats.org/wordprocessingml/2006/main" xmlns:w14="http://schemas.microsoft.com/office/word/2010/wordml" xmlns:wpg="http://schemas.microsoft.com/office/word/2010/wordprocessingGroup" xmlns:wpi="http://schemas.microsoft.com/office/word/2010/wordprocessingInk" xmlns:wne="http://schemas.microsoft.com/office/word/2006/wordml" xmlns:wps="http://schemas.microsoft.com/office/word/2010/wordprocessingShape" mc:Ignorable="w14 wp14">
+<w:glossaryDocument xmlns:wpc="http://schemas.microsoft.com/office/word/2010/wordprocessingCanvas" xmlns:mo="http://schemas.microsoft.com/office/mac/office/2008/main" xmlns:mc="http://schemas.openxmlformats.org/markup-compatibility/2006" xmlns:mv="urn:schemas-microsoft-com:mac:vml" xmlns:o="urn:schemas-microsoft-com:office:office" xmlns:r="http://schemas.openxmlformats.org/officeDocument/2006/relationships" xmlns:m="http://schemas.openxmlformats.org/officeDocument/2006/math" xmlns:v="urn:schemas-microsoft-com:vml" xmlns:wp14="http://schemas.microsoft.com/office/word/2010/wordprocessingDrawing" xmlns:wp="http://schemas.openxmlformats.org/drawingml/2006/wordprocessingDrawing" xmlns:w10="urn:schemas-microsoft-com:office:word" xmlns:w="http://schemas.openxmlformats.org/wordprocessingml/2006/main" xmlns:w14="http://schemas.microsoft.com/office/word/2010/wordml" xmlns:w15="http://schemas.microsoft.com/office/word/2012/wordml" xmlns:wpg="http://schemas.microsoft.com/office/word/2010/wordprocessingGroup" xmlns:wpi="http://schemas.microsoft.com/office/word/2010/wordprocessingInk" xmlns:wne="http://schemas.microsoft.com/office/word/2006/wordml" xmlns:wps="http://schemas.microsoft.com/office/word/2010/wordprocessingShape" mc:Ignorable="w14 w15 wp14">
   <w:docParts>
     <w:docPart>
       <w:docPartPr>
@@ -6590,7 +4802,10 @@
             <w:t>Abstract</w:t>
           </w:r>
           <w:r>
-            <w:t xml:space="preserve"> above, are not considered headings so they don’t use bold heading format. Instead, use the Section Title style. This style automatically starts your section on a new page, so you don’t have to add page breaks. Note that all of the styles for this template are available on the Home tab of the ribbon, in the Styles gallery.]</w:t>
+            <w:t xml:space="preserve"> above, are not considered headings so they don’t use bold heading format. Instead, use the Section Title style. This style aut</w:t>
+          </w:r>
+          <w:r>
+            <w:t>omatically starts your section on a new page, so you don’t have to add page breaks. Note that all of the styles for this template are available on the Home tab of the ribbon, in the Styles gallery.]</w:t>
           </w:r>
         </w:p>
       </w:docPartBody>
@@ -6642,7 +4857,10 @@
             <w:pStyle w:val="AACD8CB898250844A28CCE1EBF259781"/>
           </w:pPr>
           <w:r>
-            <w:t xml:space="preserve">[The body of your paper uses a half-inch first line indent and is double-spaced. APA style provides for up to five heading levels, shown in the paragraphs that follow. Note that the word </w:t>
+            <w:t>[The body of your paper use</w:t>
+          </w:r>
+          <w:r>
+            <w:t xml:space="preserve">s a half-inch first line indent and is double-spaced. APA style provides for up to five heading levels, shown in the paragraphs that follow. Note that the word </w:t>
           </w:r>
           <w:r>
             <w:rPr>
@@ -6651,7 +4869,10 @@
             <w:t>Introduction</w:t>
           </w:r>
           <w:r>
-            <w:t xml:space="preserve"> should not be used as an initial heading, as it’s assumed that your paper begins with an introduction.]</w:t>
+            <w:t xml:space="preserve"> should not be used as an initial heading, as it’s assumed that your paper begins wi</w:t>
+          </w:r>
+          <w:r>
+            <w:t>th an introduction.]</w:t>
           </w:r>
         </w:p>
       </w:docPartBody>
@@ -6755,7 +4976,10 @@
             <w:pStyle w:val="E2DBDC750B9A9D409944EA4A71FAF475"/>
           </w:pPr>
           <w:r>
-            <w:t>[To add a table of contents (TOC), apply the appropriate heading style to just the heading text at the start of a paragraph and it will show up in your TOC. To do this, select the text for your heading. Then, on the Home tab, in the Styles gallery, click the style you need.]</w:t>
+            <w:t>[To add a table of contents (TOC), apply the appropriate he</w:t>
+          </w:r>
+          <w:r>
+            <w:t>ading style to just the heading text at the start of a paragraph and it will show up in your TOC. To do this, select the text for your heading. Then, on the Home tab, in the Styles gallery, click the style you need.]</w:t>
           </w:r>
         </w:p>
       </w:docPartBody>
@@ -6810,7 +5034,10 @@
             <w:pStyle w:val="3806E8C4B2187A439308011E5A01914E"/>
           </w:pPr>
           <w:r>
-            <w:t>[Include a period at the end of a run-in heading. Note that you can include consecutive paragraphs with their own headings, where appropriate.]</w:t>
+            <w:t>[Include a period at the en</w:t>
+          </w:r>
+          <w:r>
+            <w:t>d of a run-in heading. Note that you can include consecutive paragraphs with their own headings, where appropriate.]</w:t>
           </w:r>
         </w:p>
       </w:docPartBody>
@@ -6865,7 +5092,10 @@
             <w:pStyle w:val="1F9811CE2262394D86B278BDDB6F330F"/>
           </w:pPr>
           <w:r>
-            <w:t>[When using headings, don’t skip levels. If you need a heading 3, 4, or 5 with no text following it before the next heading, just add a period at the end of the heading and then start a new paragraph for the subheading and its text.]</w:t>
+            <w:t>[When using headings, don’t skip levels. If you need a heading 3, 4, or 5 with no text following it before the next heading, ju</w:t>
+          </w:r>
+          <w:r>
+            <w:t>st add a period at the end of the heading and then start a new paragraph for the subheading and its text.]</w:t>
           </w:r>
         </w:p>
       </w:docPartBody>
@@ -6899,38 +5129,12 @@
         </w:p>
       </w:docPartBody>
     </w:docPart>
-    <w:docPart>
-      <w:docPartPr>
-        <w:name w:val="389896BC681EDF469284A80377B54086"/>
-        <w:category>
-          <w:name w:val="General"/>
-          <w:gallery w:val="placeholder"/>
-        </w:category>
-        <w:types>
-          <w:type w:val="bbPlcHdr"/>
-        </w:types>
-        <w:behaviors>
-          <w:behavior w:val="content"/>
-        </w:behaviors>
-        <w:guid w:val="{04C8789D-A614-9E4C-9EB6-E40272B4C5BD}"/>
-      </w:docPartPr>
-      <w:docPartBody>
-        <w:p>
-          <w:pPr>
-            <w:pStyle w:val="389896BC681EDF469284A80377B54086"/>
-          </w:pPr>
-          <w:r>
-            <w:t>[Like all sections of your paper, references start on their own page. The references page that follows is created using the Citations &amp; Bibliography feature, available on the References tab. This feature includes a style option that formats your references for APA 6th Edition. You can also use this feature to add in-text citations that are linked to your source, such as those shown at the end of this paragraph and the preceding paragraph. To customize a citation, right-click it and then click Edit Citation.]</w:t>
-          </w:r>
-        </w:p>
-      </w:docPartBody>
-    </w:docPart>
   </w:docParts>
 </w:glossaryDocument>
 </file>
 
 <file path=word/glossary/fontTable.xml><?xml version="1.0" encoding="utf-8"?>
-<w:fonts xmlns:mc="http://schemas.openxmlformats.org/markup-compatibility/2006" xmlns:r="http://schemas.openxmlformats.org/officeDocument/2006/relationships" xmlns:w="http://schemas.openxmlformats.org/wordprocessingml/2006/main" xmlns:w14="http://schemas.microsoft.com/office/word/2010/wordml" mc:Ignorable="w14">
+<w:fonts xmlns:mc="http://schemas.openxmlformats.org/markup-compatibility/2006" xmlns:r="http://schemas.openxmlformats.org/officeDocument/2006/relationships" xmlns:w="http://schemas.openxmlformats.org/wordprocessingml/2006/main" xmlns:w14="http://schemas.microsoft.com/office/word/2010/wordml" xmlns:w15="http://schemas.microsoft.com/office/word/2012/wordml" mc:Ignorable="w14 w15">
   <w:font w:name="Symbol">
     <w:panose1 w:val="00000000000000000000"/>
     <w:charset w:val="02"/>
@@ -6943,13 +5147,27 @@
     <w:charset w:val="00"/>
     <w:family w:val="auto"/>
     <w:pitch w:val="variable"/>
-    <w:sig w:usb0="E0002AFF" w:usb1="C0007841" w:usb2="00000009" w:usb3="00000000" w:csb0="000001FF" w:csb1="00000000"/>
+    <w:sig w:usb0="E0002AEF" w:usb1="C0007841" w:usb2="00000009" w:usb3="00000000" w:csb0="000001FF" w:csb1="00000000"/>
+  </w:font>
+  <w:font w:name="Courier New">
+    <w:panose1 w:val="02070309020205020404"/>
+    <w:charset w:val="00"/>
+    <w:family w:val="auto"/>
+    <w:pitch w:val="variable"/>
+    <w:sig w:usb0="E0002AFF" w:usb1="C0007843" w:usb2="00000009" w:usb3="00000000" w:csb0="000001FF" w:csb1="00000000"/>
+  </w:font>
+  <w:font w:name="Wingdings">
+    <w:panose1 w:val="05000000000000000000"/>
+    <w:charset w:val="02"/>
+    <w:family w:val="auto"/>
+    <w:pitch w:val="variable"/>
+    <w:sig w:usb0="00000000" w:usb1="10000000" w:usb2="00000000" w:usb3="00000000" w:csb0="80000000" w:csb1="00000000"/>
   </w:font>
   <w:font w:name="宋体">
-    <w:charset w:val="50"/>
+    <w:charset w:val="86"/>
     <w:family w:val="auto"/>
     <w:pitch w:val="variable"/>
-    <w:sig w:usb0="00000001" w:usb1="080E0000" w:usb2="00000010" w:usb3="00000000" w:csb0="00040000" w:csb1="00000000"/>
+    <w:sig w:usb0="00000003" w:usb1="288F0000" w:usb2="00000016" w:usb3="00000000" w:csb0="00040001" w:csb1="00000000"/>
   </w:font>
   <w:font w:name="Segoe UI">
     <w:altName w:val="Calibri"/>
@@ -6963,7 +5181,7 @@
     <w:charset w:val="00"/>
     <w:family w:val="auto"/>
     <w:pitch w:val="variable"/>
-    <w:sig w:usb0="00000003" w:usb1="00000000" w:usb2="00000000" w:usb3="00000000" w:csb0="00000001" w:csb1="00000000"/>
+    <w:sig w:usb0="E10002FF" w:usb1="4000FCFF" w:usb2="00000009" w:usb3="00000000" w:csb0="0000019F" w:csb1="00000000"/>
   </w:font>
   <w:font w:name="Arial">
     <w:panose1 w:val="020B0604020202020204"/>
@@ -6972,37 +5190,39 @@
     <w:pitch w:val="variable"/>
     <w:sig w:usb0="E0002AFF" w:usb1="C0007843" w:usb2="00000009" w:usb3="00000000" w:csb0="000001FF" w:csb1="00000000"/>
   </w:font>
-  <w:font w:name="Cambria">
-    <w:panose1 w:val="02040503050406030204"/>
-    <w:charset w:val="00"/>
-    <w:family w:val="auto"/>
-    <w:pitch w:val="variable"/>
-    <w:sig w:usb0="E00002FF" w:usb1="400004FF" w:usb2="00000000" w:usb3="00000000" w:csb0="0000019F" w:csb1="00000000"/>
-  </w:font>
-  <w:font w:name="ＭＳ 明朝">
-    <w:charset w:val="4E"/>
-    <w:family w:val="auto"/>
-    <w:pitch w:val="variable"/>
-    <w:sig w:usb0="00000001" w:usb1="08070000" w:usb2="00000010" w:usb3="00000000" w:csb0="00020000" w:csb1="00000000"/>
-  </w:font>
   <w:font w:name="Calibri">
     <w:panose1 w:val="020F0502020204030204"/>
     <w:charset w:val="00"/>
     <w:family w:val="auto"/>
     <w:pitch w:val="variable"/>
-    <w:sig w:usb0="E10002FF" w:usb1="4000ACFF" w:usb2="00000009" w:usb3="00000000" w:csb0="0000019F" w:csb1="00000000"/>
+    <w:sig w:usb0="E00002FF" w:usb1="4000ACFF" w:usb2="00000001" w:usb3="00000000" w:csb0="0000019F" w:csb1="00000000"/>
   </w:font>
-  <w:font w:name="ＭＳ ゴシック">
-    <w:charset w:val="4E"/>
+  <w:font w:name="Yu Mincho">
+    <w:panose1 w:val="02020400000000000000"/>
+    <w:charset w:val="80"/>
     <w:family w:val="auto"/>
     <w:pitch w:val="variable"/>
-    <w:sig w:usb0="00000001" w:usb1="08070000" w:usb2="00000010" w:usb3="00000000" w:csb0="00020000" w:csb1="00000000"/>
+    <w:sig w:usb0="800002E7" w:usb1="2AC7FCFF" w:usb2="00000012" w:usb3="00000000" w:csb0="0002009F" w:csb1="00000000"/>
+  </w:font>
+  <w:font w:name="Calibri Light">
+    <w:panose1 w:val="020F0302020204030204"/>
+    <w:charset w:val="00"/>
+    <w:family w:val="auto"/>
+    <w:pitch w:val="variable"/>
+    <w:sig w:usb0="A00002EF" w:usb1="4000207B" w:usb2="00000000" w:usb3="00000000" w:csb0="0000019F" w:csb1="00000000"/>
+  </w:font>
+  <w:font w:name="Yu Gothic Light">
+    <w:panose1 w:val="020B0300000000000000"/>
+    <w:charset w:val="80"/>
+    <w:family w:val="auto"/>
+    <w:pitch w:val="variable"/>
+    <w:sig w:usb0="E00002FF" w:usb1="2AC7FDFF" w:usb2="00000016" w:usb3="00000000" w:csb0="0002009F" w:csb1="00000000"/>
   </w:font>
 </w:fonts>
 </file>
 
 <file path=word/glossary/settings.xml><?xml version="1.0" encoding="utf-8"?>
-<w:settings xmlns:mc="http://schemas.openxmlformats.org/markup-compatibility/2006" xmlns:o="urn:schemas-microsoft-com:office:office" xmlns:r="http://schemas.openxmlformats.org/officeDocument/2006/relationships" xmlns:m="http://schemas.openxmlformats.org/officeDocument/2006/math" xmlns:v="urn:schemas-microsoft-com:vml" xmlns:w10="urn:schemas-microsoft-com:office:word" xmlns:w="http://schemas.openxmlformats.org/wordprocessingml/2006/main" xmlns:w14="http://schemas.microsoft.com/office/word/2010/wordml" xmlns:sl="http://schemas.openxmlformats.org/schemaLibrary/2006/main" mc:Ignorable="w14">
+<w:settings xmlns:mc="http://schemas.openxmlformats.org/markup-compatibility/2006" xmlns:o="urn:schemas-microsoft-com:office:office" xmlns:r="http://schemas.openxmlformats.org/officeDocument/2006/relationships" xmlns:m="http://schemas.openxmlformats.org/officeDocument/2006/math" xmlns:v="urn:schemas-microsoft-com:vml" xmlns:w10="urn:schemas-microsoft-com:office:word" xmlns:w="http://schemas.openxmlformats.org/wordprocessingml/2006/main" xmlns:w14="http://schemas.microsoft.com/office/word/2010/wordml" xmlns:w15="http://schemas.microsoft.com/office/word/2012/wordml" xmlns:sl="http://schemas.openxmlformats.org/schemaLibrary/2006/main" mc:Ignorable="w14 w15">
   <w:view w:val="normal"/>
   <w:defaultTabStop w:val="720"/>
   <w:characterSpacingControl w:val="doNotCompress"/>
@@ -7013,6 +5233,11 @@
     <w:compatSetting w:name="enableOpenTypeFeatures" w:uri="http://schemas.microsoft.com/office/word" w:val="1"/>
     <w:compatSetting w:name="doNotFlipMirrorIndents" w:uri="http://schemas.microsoft.com/office/word" w:val="1"/>
   </w:compat>
+  <w:rsids>
+    <w:rsidRoot w:val="005C12CB"/>
+    <w:rsid w:val="00184323"/>
+    <w:rsid w:val="005C12CB"/>
+  </w:rsids>
   <m:mathPr>
     <m:mathFont m:val="Cambria Math"/>
     <m:brkBin m:val="before"/>
@@ -7036,7 +5261,7 @@
 </file>
 
 <file path=word/glossary/styles.xml><?xml version="1.0" encoding="utf-8"?>
-<w:styles xmlns:mc="http://schemas.openxmlformats.org/markup-compatibility/2006" xmlns:r="http://schemas.openxmlformats.org/officeDocument/2006/relationships" xmlns:w="http://schemas.openxmlformats.org/wordprocessingml/2006/main" xmlns:w14="http://schemas.microsoft.com/office/word/2010/wordml" mc:Ignorable="w14">
+<w:styles xmlns:mc="http://schemas.openxmlformats.org/markup-compatibility/2006" xmlns:r="http://schemas.openxmlformats.org/officeDocument/2006/relationships" xmlns:w="http://schemas.openxmlformats.org/wordprocessingml/2006/main" xmlns:w14="http://schemas.microsoft.com/office/word/2010/wordml" xmlns:w15="http://schemas.microsoft.com/office/word/2012/wordml" mc:Ignorable="w14 w15">
   <w:docDefaults>
     <w:rPrDefault>
       <w:rPr>
@@ -7048,144 +5273,387 @@
     </w:rPrDefault>
     <w:pPrDefault/>
   </w:docDefaults>
-  <w:latentStyles w:defLockedState="0" w:defUIPriority="99" w:defSemiHidden="1" w:defUnhideWhenUsed="1" w:defQFormat="0" w:count="276">
-    <w:lsdException w:name="Normal" w:semiHidden="0" w:uiPriority="0" w:unhideWhenUsed="0" w:qFormat="1"/>
-    <w:lsdException w:name="heading 1" w:semiHidden="0" w:uiPriority="9" w:unhideWhenUsed="0" w:qFormat="1"/>
-    <w:lsdException w:name="heading 2" w:uiPriority="9" w:qFormat="1"/>
-    <w:lsdException w:name="heading 3" w:uiPriority="3" w:qFormat="1"/>
-    <w:lsdException w:name="heading 4" w:uiPriority="3" w:qFormat="1"/>
-    <w:lsdException w:name="heading 5" w:uiPriority="3" w:qFormat="1"/>
-    <w:lsdException w:name="heading 6" w:uiPriority="9" w:qFormat="1"/>
-    <w:lsdException w:name="heading 7" w:uiPriority="9" w:qFormat="1"/>
-    <w:lsdException w:name="heading 8" w:uiPriority="9" w:qFormat="1"/>
-    <w:lsdException w:name="heading 9" w:uiPriority="9" w:qFormat="1"/>
-    <w:lsdException w:name="toc 1" w:uiPriority="39"/>
-    <w:lsdException w:name="toc 2" w:uiPriority="39"/>
-    <w:lsdException w:name="toc 3" w:uiPriority="39"/>
-    <w:lsdException w:name="toc 4" w:uiPriority="39"/>
-    <w:lsdException w:name="toc 5" w:uiPriority="39"/>
-    <w:lsdException w:name="toc 6" w:uiPriority="39"/>
-    <w:lsdException w:name="toc 7" w:uiPriority="39"/>
-    <w:lsdException w:name="toc 8" w:uiPriority="39"/>
-    <w:lsdException w:name="toc 9" w:uiPriority="39"/>
-    <w:lsdException w:name="caption" w:uiPriority="35" w:qFormat="1"/>
-    <w:lsdException w:name="Title" w:semiHidden="0" w:uiPriority="10" w:unhideWhenUsed="0" w:qFormat="1"/>
-    <w:lsdException w:name="Default Paragraph Font" w:uiPriority="1"/>
-    <w:lsdException w:name="Subtitle" w:semiHidden="0" w:uiPriority="11" w:unhideWhenUsed="0" w:qFormat="1"/>
-    <w:lsdException w:name="Strong" w:semiHidden="0" w:uiPriority="22" w:unhideWhenUsed="0" w:qFormat="1"/>
-    <w:lsdException w:name="Emphasis" w:semiHidden="0" w:uiPriority="20" w:unhideWhenUsed="0" w:qFormat="1"/>
-    <w:lsdException w:name="Table Grid" w:semiHidden="0" w:uiPriority="59" w:unhideWhenUsed="0"/>
-    <w:lsdException w:name="Placeholder Text" w:unhideWhenUsed="0"/>
-    <w:lsdException w:name="No Spacing" w:semiHidden="0" w:uiPriority="1" w:unhideWhenUsed="0" w:qFormat="1"/>
-    <w:lsdException w:name="Light Shading" w:semiHidden="0" w:uiPriority="60" w:unhideWhenUsed="0"/>
-    <w:lsdException w:name="Light List" w:semiHidden="0" w:uiPriority="61" w:unhideWhenUsed="0"/>
-    <w:lsdException w:name="Light Grid" w:semiHidden="0" w:uiPriority="62" w:unhideWhenUsed="0"/>
-    <w:lsdException w:name="Medium Shading 1" w:semiHidden="0" w:uiPriority="63" w:unhideWhenUsed="0"/>
-    <w:lsdException w:name="Medium Shading 2" w:semiHidden="0" w:uiPriority="64" w:unhideWhenUsed="0"/>
-    <w:lsdException w:name="Medium List 1" w:semiHidden="0" w:uiPriority="65" w:unhideWhenUsed="0"/>
-    <w:lsdException w:name="Medium List 2" w:semiHidden="0" w:uiPriority="66" w:unhideWhenUsed="0"/>
-    <w:lsdException w:name="Medium Grid 1" w:semiHidden="0" w:uiPriority="67" w:unhideWhenUsed="0"/>
-    <w:lsdException w:name="Medium Grid 2" w:semiHidden="0" w:uiPriority="68" w:unhideWhenUsed="0"/>
-    <w:lsdException w:name="Medium Grid 3" w:semiHidden="0" w:uiPriority="69" w:unhideWhenUsed="0"/>
-    <w:lsdException w:name="Dark List" w:semiHidden="0" w:uiPriority="70" w:unhideWhenUsed="0"/>
-    <w:lsdException w:name="Colorful Shading" w:semiHidden="0" w:uiPriority="71" w:unhideWhenUsed="0"/>
-    <w:lsdException w:name="Colorful List" w:semiHidden="0" w:uiPriority="72" w:unhideWhenUsed="0"/>
-    <w:lsdException w:name="Colorful Grid" w:semiHidden="0" w:uiPriority="73" w:unhideWhenUsed="0"/>
-    <w:lsdException w:name="Light Shading Accent 1" w:semiHidden="0" w:uiPriority="60" w:unhideWhenUsed="0"/>
-    <w:lsdException w:name="Light List Accent 1" w:semiHidden="0" w:uiPriority="61" w:unhideWhenUsed="0"/>
-    <w:lsdException w:name="Light Grid Accent 1" w:semiHidden="0" w:uiPriority="62" w:unhideWhenUsed="0"/>
-    <w:lsdException w:name="Medium Shading 1 Accent 1" w:semiHidden="0" w:uiPriority="63" w:unhideWhenUsed="0"/>
-    <w:lsdException w:name="Medium Shading 2 Accent 1" w:semiHidden="0" w:uiPriority="64" w:unhideWhenUsed="0"/>
-    <w:lsdException w:name="Medium List 1 Accent 1" w:semiHidden="0" w:uiPriority="65" w:unhideWhenUsed="0"/>
-    <w:lsdException w:name="Revision" w:unhideWhenUsed="0"/>
-    <w:lsdException w:name="List Paragraph" w:semiHidden="0" w:uiPriority="34" w:unhideWhenUsed="0" w:qFormat="1"/>
-    <w:lsdException w:name="Quote" w:semiHidden="0" w:uiPriority="29" w:unhideWhenUsed="0" w:qFormat="1"/>
-    <w:lsdException w:name="Intense Quote" w:semiHidden="0" w:uiPriority="30" w:unhideWhenUsed="0" w:qFormat="1"/>
-    <w:lsdException w:name="Medium List 2 Accent 1" w:semiHidden="0" w:uiPriority="66" w:unhideWhenUsed="0"/>
-    <w:lsdException w:name="Medium Grid 1 Accent 1" w:semiHidden="0" w:uiPriority="67" w:unhideWhenUsed="0"/>
-    <w:lsdException w:name="Medium Grid 2 Accent 1" w:semiHidden="0" w:uiPriority="68" w:unhideWhenUsed="0"/>
-    <w:lsdException w:name="Medium Grid 3 Accent 1" w:semiHidden="0" w:uiPriority="69" w:unhideWhenUsed="0"/>
-    <w:lsdException w:name="Dark List Accent 1" w:semiHidden="0" w:uiPriority="70" w:unhideWhenUsed="0"/>
-    <w:lsdException w:name="Colorful Shading Accent 1" w:semiHidden="0" w:uiPriority="71" w:unhideWhenUsed="0"/>
-    <w:lsdException w:name="Colorful List Accent 1" w:semiHidden="0" w:uiPriority="72" w:unhideWhenUsed="0"/>
-    <w:lsdException w:name="Colorful Grid Accent 1" w:semiHidden="0" w:uiPriority="73" w:unhideWhenUsed="0"/>
-    <w:lsdException w:name="Light Shading Accent 2" w:semiHidden="0" w:uiPriority="60" w:unhideWhenUsed="0"/>
-    <w:lsdException w:name="Light List Accent 2" w:semiHidden="0" w:uiPriority="61" w:unhideWhenUsed="0"/>
-    <w:lsdException w:name="Light Grid Accent 2" w:semiHidden="0" w:uiPriority="62" w:unhideWhenUsed="0"/>
-    <w:lsdException w:name="Medium Shading 1 Accent 2" w:semiHidden="0" w:uiPriority="63" w:unhideWhenUsed="0"/>
-    <w:lsdException w:name="Medium Shading 2 Accent 2" w:semiHidden="0" w:uiPriority="64" w:unhideWhenUsed="0"/>
-    <w:lsdException w:name="Medium List 1 Accent 2" w:semiHidden="0" w:uiPriority="65" w:unhideWhenUsed="0"/>
-    <w:lsdException w:name="Medium List 2 Accent 2" w:semiHidden="0" w:uiPriority="66" w:unhideWhenUsed="0"/>
-    <w:lsdException w:name="Medium Grid 1 Accent 2" w:semiHidden="0" w:uiPriority="67" w:unhideWhenUsed="0"/>
-    <w:lsdException w:name="Medium Grid 2 Accent 2" w:semiHidden="0" w:uiPriority="68" w:unhideWhenUsed="0"/>
-    <w:lsdException w:name="Medium Grid 3 Accent 2" w:semiHidden="0" w:uiPriority="69" w:unhideWhenUsed="0"/>
-    <w:lsdException w:name="Dark List Accent 2" w:semiHidden="0" w:uiPriority="70" w:unhideWhenUsed="0"/>
-    <w:lsdException w:name="Colorful Shading Accent 2" w:semiHidden="0" w:uiPriority="71" w:unhideWhenUsed="0"/>
-    <w:lsdException w:name="Colorful List Accent 2" w:semiHidden="0" w:uiPriority="72" w:unhideWhenUsed="0"/>
-    <w:lsdException w:name="Colorful Grid Accent 2" w:semiHidden="0" w:uiPriority="73" w:unhideWhenUsed="0"/>
-    <w:lsdException w:name="Light Shading Accent 3" w:semiHidden="0" w:uiPriority="60" w:unhideWhenUsed="0"/>
-    <w:lsdException w:name="Light List Accent 3" w:semiHidden="0" w:uiPriority="61" w:unhideWhenUsed="0"/>
-    <w:lsdException w:name="Light Grid Accent 3" w:semiHidden="0" w:uiPriority="62" w:unhideWhenUsed="0"/>
-    <w:lsdException w:name="Medium Shading 1 Accent 3" w:semiHidden="0" w:uiPriority="63" w:unhideWhenUsed="0"/>
-    <w:lsdException w:name="Medium Shading 2 Accent 3" w:semiHidden="0" w:uiPriority="64" w:unhideWhenUsed="0"/>
-    <w:lsdException w:name="Medium List 1 Accent 3" w:semiHidden="0" w:uiPriority="65" w:unhideWhenUsed="0"/>
-    <w:lsdException w:name="Medium List 2 Accent 3" w:semiHidden="0" w:uiPriority="66" w:unhideWhenUsed="0"/>
-    <w:lsdException w:name="Medium Grid 1 Accent 3" w:semiHidden="0" w:uiPriority="67" w:unhideWhenUsed="0"/>
-    <w:lsdException w:name="Medium Grid 2 Accent 3" w:semiHidden="0" w:uiPriority="68" w:unhideWhenUsed="0"/>
-    <w:lsdException w:name="Medium Grid 3 Accent 3" w:semiHidden="0" w:uiPriority="69" w:unhideWhenUsed="0"/>
-    <w:lsdException w:name="Dark List Accent 3" w:semiHidden="0" w:uiPriority="70" w:unhideWhenUsed="0"/>
-    <w:lsdException w:name="Colorful Shading Accent 3" w:semiHidden="0" w:uiPriority="71" w:unhideWhenUsed="0"/>
-    <w:lsdException w:name="Colorful List Accent 3" w:semiHidden="0" w:uiPriority="72" w:unhideWhenUsed="0"/>
-    <w:lsdException w:name="Colorful Grid Accent 3" w:semiHidden="0" w:uiPriority="73" w:unhideWhenUsed="0"/>
-    <w:lsdException w:name="Light Shading Accent 4" w:semiHidden="0" w:uiPriority="60" w:unhideWhenUsed="0"/>
-    <w:lsdException w:name="Light List Accent 4" w:semiHidden="0" w:uiPriority="61" w:unhideWhenUsed="0"/>
-    <w:lsdException w:name="Light Grid Accent 4" w:semiHidden="0" w:uiPriority="62" w:unhideWhenUsed="0"/>
-    <w:lsdException w:name="Medium Shading 1 Accent 4" w:semiHidden="0" w:uiPriority="63" w:unhideWhenUsed="0"/>
-    <w:lsdException w:name="Medium Shading 2 Accent 4" w:semiHidden="0" w:uiPriority="64" w:unhideWhenUsed="0"/>
-    <w:lsdException w:name="Medium List 1 Accent 4" w:semiHidden="0" w:uiPriority="65" w:unhideWhenUsed="0"/>
-    <w:lsdException w:name="Medium List 2 Accent 4" w:semiHidden="0" w:uiPriority="66" w:unhideWhenUsed="0"/>
-    <w:lsdException w:name="Medium Grid 1 Accent 4" w:semiHidden="0" w:uiPriority="67" w:unhideWhenUsed="0"/>
-    <w:lsdException w:name="Medium Grid 2 Accent 4" w:semiHidden="0" w:uiPriority="68" w:unhideWhenUsed="0"/>
-    <w:lsdException w:name="Medium Grid 3 Accent 4" w:semiHidden="0" w:uiPriority="69" w:unhideWhenUsed="0"/>
-    <w:lsdException w:name="Dark List Accent 4" w:semiHidden="0" w:uiPriority="70" w:unhideWhenUsed="0"/>
-    <w:lsdException w:name="Colorful Shading Accent 4" w:semiHidden="0" w:uiPriority="71" w:unhideWhenUsed="0"/>
-    <w:lsdException w:name="Colorful List Accent 4" w:semiHidden="0" w:uiPriority="72" w:unhideWhenUsed="0"/>
-    <w:lsdException w:name="Colorful Grid Accent 4" w:semiHidden="0" w:uiPriority="73" w:unhideWhenUsed="0"/>
-    <w:lsdException w:name="Light Shading Accent 5" w:semiHidden="0" w:uiPriority="60" w:unhideWhenUsed="0"/>
-    <w:lsdException w:name="Light List Accent 5" w:semiHidden="0" w:uiPriority="61" w:unhideWhenUsed="0"/>
-    <w:lsdException w:name="Light Grid Accent 5" w:semiHidden="0" w:uiPriority="62" w:unhideWhenUsed="0"/>
-    <w:lsdException w:name="Medium Shading 1 Accent 5" w:semiHidden="0" w:uiPriority="63" w:unhideWhenUsed="0"/>
-    <w:lsdException w:name="Medium Shading 2 Accent 5" w:semiHidden="0" w:uiPriority="64" w:unhideWhenUsed="0"/>
-    <w:lsdException w:name="Medium List 1 Accent 5" w:semiHidden="0" w:uiPriority="65" w:unhideWhenUsed="0"/>
-    <w:lsdException w:name="Medium List 2 Accent 5" w:semiHidden="0" w:uiPriority="66" w:unhideWhenUsed="0"/>
-    <w:lsdException w:name="Medium Grid 1 Accent 5" w:semiHidden="0" w:uiPriority="67" w:unhideWhenUsed="0"/>
-    <w:lsdException w:name="Medium Grid 2 Accent 5" w:semiHidden="0" w:uiPriority="68" w:unhideWhenUsed="0"/>
-    <w:lsdException w:name="Medium Grid 3 Accent 5" w:semiHidden="0" w:uiPriority="69" w:unhideWhenUsed="0"/>
-    <w:lsdException w:name="Dark List Accent 5" w:semiHidden="0" w:uiPriority="70" w:unhideWhenUsed="0"/>
-    <w:lsdException w:name="Colorful Shading Accent 5" w:semiHidden="0" w:uiPriority="71" w:unhideWhenUsed="0"/>
-    <w:lsdException w:name="Colorful List Accent 5" w:semiHidden="0" w:uiPriority="72" w:unhideWhenUsed="0"/>
-    <w:lsdException w:name="Colorful Grid Accent 5" w:semiHidden="0" w:uiPriority="73" w:unhideWhenUsed="0"/>
-    <w:lsdException w:name="Light Shading Accent 6" w:semiHidden="0" w:uiPriority="60" w:unhideWhenUsed="0"/>
-    <w:lsdException w:name="Light List Accent 6" w:semiHidden="0" w:uiPriority="61" w:unhideWhenUsed="0"/>
-    <w:lsdException w:name="Light Grid Accent 6" w:semiHidden="0" w:uiPriority="62" w:unhideWhenUsed="0"/>
-    <w:lsdException w:name="Medium Shading 1 Accent 6" w:semiHidden="0" w:uiPriority="63" w:unhideWhenUsed="0"/>
-    <w:lsdException w:name="Medium Shading 2 Accent 6" w:semiHidden="0" w:uiPriority="64" w:unhideWhenUsed="0"/>
-    <w:lsdException w:name="Medium List 1 Accent 6" w:semiHidden="0" w:uiPriority="65" w:unhideWhenUsed="0"/>
-    <w:lsdException w:name="Medium List 2 Accent 6" w:semiHidden="0" w:uiPriority="66" w:unhideWhenUsed="0"/>
-    <w:lsdException w:name="Medium Grid 1 Accent 6" w:semiHidden="0" w:uiPriority="67" w:unhideWhenUsed="0"/>
-    <w:lsdException w:name="Medium Grid 2 Accent 6" w:semiHidden="0" w:uiPriority="68" w:unhideWhenUsed="0"/>
-    <w:lsdException w:name="Medium Grid 3 Accent 6" w:semiHidden="0" w:uiPriority="69" w:unhideWhenUsed="0"/>
-    <w:lsdException w:name="Dark List Accent 6" w:semiHidden="0" w:uiPriority="70" w:unhideWhenUsed="0"/>
-    <w:lsdException w:name="Colorful Shading Accent 6" w:semiHidden="0" w:uiPriority="71" w:unhideWhenUsed="0"/>
-    <w:lsdException w:name="Colorful List Accent 6" w:semiHidden="0" w:uiPriority="72" w:unhideWhenUsed="0"/>
-    <w:lsdException w:name="Colorful Grid Accent 6" w:semiHidden="0" w:uiPriority="73" w:unhideWhenUsed="0"/>
-    <w:lsdException w:name="Subtle Emphasis" w:semiHidden="0" w:uiPriority="19" w:unhideWhenUsed="0" w:qFormat="1"/>
-    <w:lsdException w:name="Intense Emphasis" w:semiHidden="0" w:uiPriority="21" w:unhideWhenUsed="0" w:qFormat="1"/>
-    <w:lsdException w:name="Subtle Reference" w:semiHidden="0" w:uiPriority="31" w:unhideWhenUsed="0" w:qFormat="1"/>
-    <w:lsdException w:name="Intense Reference" w:semiHidden="0" w:uiPriority="32" w:unhideWhenUsed="0" w:qFormat="1"/>
-    <w:lsdException w:name="Book Title" w:semiHidden="0" w:uiPriority="33" w:unhideWhenUsed="0" w:qFormat="1"/>
-    <w:lsdException w:name="Bibliography" w:uiPriority="37"/>
-    <w:lsdException w:name="TOC Heading" w:uiPriority="39" w:qFormat="1"/>
+  <w:latentStyles w:defLockedState="0" w:defUIPriority="99" w:defSemiHidden="0" w:defUnhideWhenUsed="0" w:defQFormat="0" w:count="380">
+    <w:lsdException w:name="Normal" w:uiPriority="0" w:qFormat="1"/>
+    <w:lsdException w:name="heading 1" w:uiPriority="9" w:qFormat="1"/>
+    <w:lsdException w:name="heading 2" w:semiHidden="1" w:uiPriority="9" w:unhideWhenUsed="1" w:qFormat="1"/>
+    <w:lsdException w:name="heading 3" w:semiHidden="1" w:uiPriority="3" w:unhideWhenUsed="1" w:qFormat="1"/>
+    <w:lsdException w:name="heading 4" w:semiHidden="1" w:uiPriority="3" w:unhideWhenUsed="1" w:qFormat="1"/>
+    <w:lsdException w:name="heading 5" w:semiHidden="1" w:uiPriority="3" w:unhideWhenUsed="1" w:qFormat="1"/>
+    <w:lsdException w:name="heading 6" w:semiHidden="1" w:uiPriority="9" w:unhideWhenUsed="1" w:qFormat="1"/>
+    <w:lsdException w:name="heading 7" w:semiHidden="1" w:uiPriority="9" w:unhideWhenUsed="1" w:qFormat="1"/>
+    <w:lsdException w:name="heading 8" w:semiHidden="1" w:uiPriority="9" w:unhideWhenUsed="1" w:qFormat="1"/>
+    <w:lsdException w:name="heading 9" w:semiHidden="1" w:uiPriority="9" w:unhideWhenUsed="1" w:qFormat="1"/>
+    <w:lsdException w:name="index 1" w:semiHidden="1" w:unhideWhenUsed="1"/>
+    <w:lsdException w:name="index 2" w:semiHidden="1" w:unhideWhenUsed="1"/>
+    <w:lsdException w:name="index 3" w:semiHidden="1" w:unhideWhenUsed="1"/>
+    <w:lsdException w:name="index 4" w:semiHidden="1" w:unhideWhenUsed="1"/>
+    <w:lsdException w:name="index 5" w:semiHidden="1" w:unhideWhenUsed="1"/>
+    <w:lsdException w:name="index 6" w:semiHidden="1" w:unhideWhenUsed="1"/>
+    <w:lsdException w:name="index 7" w:semiHidden="1" w:unhideWhenUsed="1"/>
+    <w:lsdException w:name="index 8" w:semiHidden="1" w:unhideWhenUsed="1"/>
+    <w:lsdException w:name="index 9" w:semiHidden="1" w:unhideWhenUsed="1"/>
+    <w:lsdException w:name="toc 1" w:semiHidden="1" w:uiPriority="39" w:unhideWhenUsed="1"/>
+    <w:lsdException w:name="toc 2" w:semiHidden="1" w:uiPriority="39" w:unhideWhenUsed="1"/>
+    <w:lsdException w:name="toc 3" w:semiHidden="1" w:uiPriority="39" w:unhideWhenUsed="1"/>
+    <w:lsdException w:name="toc 4" w:semiHidden="1" w:uiPriority="39" w:unhideWhenUsed="1"/>
+    <w:lsdException w:name="toc 5" w:semiHidden="1" w:uiPriority="39" w:unhideWhenUsed="1"/>
+    <w:lsdException w:name="toc 6" w:semiHidden="1" w:uiPriority="39" w:unhideWhenUsed="1"/>
+    <w:lsdException w:name="toc 7" w:semiHidden="1" w:uiPriority="39" w:unhideWhenUsed="1"/>
+    <w:lsdException w:name="toc 8" w:semiHidden="1" w:uiPriority="39" w:unhideWhenUsed="1"/>
+    <w:lsdException w:name="toc 9" w:semiHidden="1" w:uiPriority="39" w:unhideWhenUsed="1"/>
+    <w:lsdException w:name="Normal Indent" w:semiHidden="1" w:unhideWhenUsed="1"/>
+    <w:lsdException w:name="footnote text" w:semiHidden="1" w:unhideWhenUsed="1"/>
+    <w:lsdException w:name="annotation text" w:semiHidden="1" w:unhideWhenUsed="1"/>
+    <w:lsdException w:name="header" w:semiHidden="1" w:unhideWhenUsed="1"/>
+    <w:lsdException w:name="footer" w:semiHidden="1" w:unhideWhenUsed="1"/>
+    <w:lsdException w:name="index heading" w:semiHidden="1" w:unhideWhenUsed="1"/>
+    <w:lsdException w:name="caption" w:semiHidden="1" w:uiPriority="35" w:unhideWhenUsed="1" w:qFormat="1"/>
+    <w:lsdException w:name="table of figures" w:semiHidden="1" w:unhideWhenUsed="1"/>
+    <w:lsdException w:name="envelope address" w:semiHidden="1" w:unhideWhenUsed="1"/>
+    <w:lsdException w:name="envelope return" w:semiHidden="1" w:unhideWhenUsed="1"/>
+    <w:lsdException w:name="footnote reference" w:semiHidden="1" w:unhideWhenUsed="1"/>
+    <w:lsdException w:name="annotation reference" w:semiHidden="1" w:unhideWhenUsed="1"/>
+    <w:lsdException w:name="line number" w:semiHidden="1" w:unhideWhenUsed="1"/>
+    <w:lsdException w:name="page number" w:semiHidden="1" w:unhideWhenUsed="1"/>
+    <w:lsdException w:name="endnote reference" w:semiHidden="1" w:unhideWhenUsed="1"/>
+    <w:lsdException w:name="endnote text" w:semiHidden="1" w:unhideWhenUsed="1"/>
+    <w:lsdException w:name="table of authorities" w:semiHidden="1" w:unhideWhenUsed="1"/>
+    <w:lsdException w:name="macro" w:semiHidden="1" w:unhideWhenUsed="1"/>
+    <w:lsdException w:name="toa heading" w:semiHidden="1" w:unhideWhenUsed="1"/>
+    <w:lsdException w:name="List" w:semiHidden="1" w:unhideWhenUsed="1"/>
+    <w:lsdException w:name="List Bullet" w:semiHidden="1" w:unhideWhenUsed="1"/>
+    <w:lsdException w:name="List Number" w:semiHidden="1" w:unhideWhenUsed="1"/>
+    <w:lsdException w:name="List 2" w:semiHidden="1" w:unhideWhenUsed="1"/>
+    <w:lsdException w:name="List 3" w:semiHidden="1" w:unhideWhenUsed="1"/>
+    <w:lsdException w:name="List 4" w:semiHidden="1" w:unhideWhenUsed="1"/>
+    <w:lsdException w:name="List 5" w:semiHidden="1" w:unhideWhenUsed="1"/>
+    <w:lsdException w:name="List Bullet 2" w:semiHidden="1" w:unhideWhenUsed="1"/>
+    <w:lsdException w:name="List Bullet 3" w:semiHidden="1" w:unhideWhenUsed="1"/>
+    <w:lsdException w:name="List Bullet 4" w:semiHidden="1" w:unhideWhenUsed="1"/>
+    <w:lsdException w:name="List Bullet 5" w:semiHidden="1" w:unhideWhenUsed="1"/>
+    <w:lsdException w:name="List Number 2" w:semiHidden="1" w:unhideWhenUsed="1"/>
+    <w:lsdException w:name="List Number 3" w:semiHidden="1" w:unhideWhenUsed="1"/>
+    <w:lsdException w:name="List Number 4" w:semiHidden="1" w:unhideWhenUsed="1"/>
+    <w:lsdException w:name="List Number 5" w:semiHidden="1" w:unhideWhenUsed="1"/>
+    <w:lsdException w:name="Title" w:uiPriority="10" w:qFormat="1"/>
+    <w:lsdException w:name="Closing" w:semiHidden="1" w:unhideWhenUsed="1"/>
+    <w:lsdException w:name="Signature" w:semiHidden="1" w:unhideWhenUsed="1"/>
+    <w:lsdException w:name="Default Paragraph Font" w:semiHidden="1" w:uiPriority="1" w:unhideWhenUsed="1"/>
+    <w:lsdException w:name="Body Text" w:semiHidden="1" w:unhideWhenUsed="1"/>
+    <w:lsdException w:name="Body Text Indent" w:semiHidden="1" w:unhideWhenUsed="1"/>
+    <w:lsdException w:name="List Continue" w:semiHidden="1" w:unhideWhenUsed="1"/>
+    <w:lsdException w:name="List Continue 2" w:semiHidden="1" w:unhideWhenUsed="1"/>
+    <w:lsdException w:name="List Continue 3" w:semiHidden="1" w:unhideWhenUsed="1"/>
+    <w:lsdException w:name="List Continue 4" w:semiHidden="1" w:unhideWhenUsed="1"/>
+    <w:lsdException w:name="List Continue 5" w:semiHidden="1" w:unhideWhenUsed="1"/>
+    <w:lsdException w:name="Message Header" w:semiHidden="1" w:unhideWhenUsed="1"/>
+    <w:lsdException w:name="Subtitle" w:uiPriority="11" w:qFormat="1"/>
+    <w:lsdException w:name="Salutation" w:semiHidden="1" w:unhideWhenUsed="1"/>
+    <w:lsdException w:name="Date" w:semiHidden="1" w:unhideWhenUsed="1"/>
+    <w:lsdException w:name="Body Text First Indent" w:semiHidden="1" w:unhideWhenUsed="1"/>
+    <w:lsdException w:name="Body Text First Indent 2" w:semiHidden="1" w:unhideWhenUsed="1"/>
+    <w:lsdException w:name="Note Heading" w:semiHidden="1" w:unhideWhenUsed="1"/>
+    <w:lsdException w:name="Body Text 2" w:semiHidden="1" w:unhideWhenUsed="1"/>
+    <w:lsdException w:name="Body Text 3" w:semiHidden="1" w:unhideWhenUsed="1"/>
+    <w:lsdException w:name="Body Text Indent 2" w:semiHidden="1" w:unhideWhenUsed="1"/>
+    <w:lsdException w:name="Body Text Indent 3" w:semiHidden="1" w:unhideWhenUsed="1"/>
+    <w:lsdException w:name="Block Text" w:semiHidden="1" w:unhideWhenUsed="1"/>
+    <w:lsdException w:name="Hyperlink" w:semiHidden="1" w:unhideWhenUsed="1"/>
+    <w:lsdException w:name="FollowedHyperlink" w:semiHidden="1" w:unhideWhenUsed="1"/>
+    <w:lsdException w:name="Strong" w:uiPriority="22" w:qFormat="1"/>
+    <w:lsdException w:name="Emphasis" w:uiPriority="20" w:qFormat="1"/>
+    <w:lsdException w:name="Document Map" w:semiHidden="1" w:unhideWhenUsed="1"/>
+    <w:lsdException w:name="Plain Text" w:semiHidden="1" w:unhideWhenUsed="1"/>
+    <w:lsdException w:name="E-mail Signature" w:semiHidden="1" w:unhideWhenUsed="1"/>
+    <w:lsdException w:name="HTML Top of Form" w:semiHidden="1" w:unhideWhenUsed="1"/>
+    <w:lsdException w:name="HTML Bottom of Form" w:semiHidden="1" w:unhideWhenUsed="1"/>
+    <w:lsdException w:name="Normal (Web)" w:semiHidden="1" w:unhideWhenUsed="1"/>
+    <w:lsdException w:name="HTML Acronym" w:semiHidden="1" w:unhideWhenUsed="1"/>
+    <w:lsdException w:name="HTML Address" w:semiHidden="1" w:unhideWhenUsed="1"/>
+    <w:lsdException w:name="HTML Cite" w:semiHidden="1" w:unhideWhenUsed="1"/>
+    <w:lsdException w:name="HTML Code" w:semiHidden="1" w:unhideWhenUsed="1"/>
+    <w:lsdException w:name="HTML Definition" w:semiHidden="1" w:unhideWhenUsed="1"/>
+    <w:lsdException w:name="HTML Keyboard" w:semiHidden="1" w:unhideWhenUsed="1"/>
+    <w:lsdException w:name="HTML Preformatted" w:semiHidden="1" w:unhideWhenUsed="1"/>
+    <w:lsdException w:name="HTML Sample" w:semiHidden="1" w:unhideWhenUsed="1"/>
+    <w:lsdException w:name="HTML Typewriter" w:semiHidden="1" w:unhideWhenUsed="1"/>
+    <w:lsdException w:name="HTML Variable" w:semiHidden="1" w:unhideWhenUsed="1"/>
+    <w:lsdException w:name="Normal Table" w:semiHidden="1" w:unhideWhenUsed="1"/>
+    <w:lsdException w:name="annotation subject" w:semiHidden="1" w:unhideWhenUsed="1"/>
+    <w:lsdException w:name="No List" w:semiHidden="1" w:unhideWhenUsed="1"/>
+    <w:lsdException w:name="Outline List 1" w:semiHidden="1" w:unhideWhenUsed="1"/>
+    <w:lsdException w:name="Outline List 2" w:semiHidden="1" w:unhideWhenUsed="1"/>
+    <w:lsdException w:name="Outline List 3" w:semiHidden="1" w:unhideWhenUsed="1"/>
+    <w:lsdException w:name="Table Simple 1" w:semiHidden="1" w:unhideWhenUsed="1"/>
+    <w:lsdException w:name="Table Simple 2" w:semiHidden="1" w:unhideWhenUsed="1"/>
+    <w:lsdException w:name="Table Simple 3" w:semiHidden="1" w:unhideWhenUsed="1"/>
+    <w:lsdException w:name="Table Classic 1" w:semiHidden="1" w:unhideWhenUsed="1"/>
+    <w:lsdException w:name="Table Classic 2" w:semiHidden="1" w:unhideWhenUsed="1"/>
+    <w:lsdException w:name="Table Classic 3" w:semiHidden="1" w:unhideWhenUsed="1"/>
+    <w:lsdException w:name="Table Classic 4" w:semiHidden="1" w:unhideWhenUsed="1"/>
+    <w:lsdException w:name="Table Colorful 1" w:semiHidden="1" w:unhideWhenUsed="1"/>
+    <w:lsdException w:name="Table Colorful 2" w:semiHidden="1" w:unhideWhenUsed="1"/>
+    <w:lsdException w:name="Table Colorful 3" w:semiHidden="1" w:unhideWhenUsed="1"/>
+    <w:lsdException w:name="Table Columns 1" w:semiHidden="1" w:unhideWhenUsed="1"/>
+    <w:lsdException w:name="Table Columns 2" w:semiHidden="1" w:unhideWhenUsed="1"/>
+    <w:lsdException w:name="Table Columns 3" w:semiHidden="1" w:unhideWhenUsed="1"/>
+    <w:lsdException w:name="Table Columns 4" w:semiHidden="1" w:unhideWhenUsed="1"/>
+    <w:lsdException w:name="Table Columns 5" w:semiHidden="1" w:unhideWhenUsed="1"/>
+    <w:lsdException w:name="Table Grid 1" w:semiHidden="1" w:unhideWhenUsed="1"/>
+    <w:lsdException w:name="Table Grid 2" w:semiHidden="1" w:unhideWhenUsed="1"/>
+    <w:lsdException w:name="Table Grid 3" w:semiHidden="1" w:unhideWhenUsed="1"/>
+    <w:lsdException w:name="Table Grid 4" w:semiHidden="1" w:unhideWhenUsed="1"/>
+    <w:lsdException w:name="Table Grid 5" w:semiHidden="1" w:unhideWhenUsed="1"/>
+    <w:lsdException w:name="Table Grid 6" w:semiHidden="1" w:unhideWhenUsed="1"/>
+    <w:lsdException w:name="Table Grid 7" w:semiHidden="1" w:unhideWhenUsed="1"/>
+    <w:lsdException w:name="Table Grid 8" w:semiHidden="1" w:unhideWhenUsed="1"/>
+    <w:lsdException w:name="Table List 1" w:semiHidden="1" w:unhideWhenUsed="1"/>
+    <w:lsdException w:name="Table List 2" w:semiHidden="1" w:unhideWhenUsed="1"/>
+    <w:lsdException w:name="Table List 3" w:semiHidden="1" w:unhideWhenUsed="1"/>
+    <w:lsdException w:name="Table List 4" w:semiHidden="1" w:unhideWhenUsed="1"/>
+    <w:lsdException w:name="Table List 5" w:semiHidden="1" w:unhideWhenUsed="1"/>
+    <w:lsdException w:name="Table List 6" w:semiHidden="1" w:unhideWhenUsed="1"/>
+    <w:lsdException w:name="Table List 7" w:semiHidden="1" w:unhideWhenUsed="1"/>
+    <w:lsdException w:name="Table List 8" w:semiHidden="1" w:unhideWhenUsed="1"/>
+    <w:lsdException w:name="Table 3D effects 1" w:semiHidden="1" w:unhideWhenUsed="1"/>
+    <w:lsdException w:name="Table 3D effects 2" w:semiHidden="1" w:unhideWhenUsed="1"/>
+    <w:lsdException w:name="Table 3D effects 3" w:semiHidden="1" w:unhideWhenUsed="1"/>
+    <w:lsdException w:name="Table Contemporary" w:semiHidden="1" w:unhideWhenUsed="1"/>
+    <w:lsdException w:name="Table Elegant" w:semiHidden="1" w:unhideWhenUsed="1"/>
+    <w:lsdException w:name="Table Professional" w:semiHidden="1" w:unhideWhenUsed="1"/>
+    <w:lsdException w:name="Table Subtle 1" w:semiHidden="1" w:unhideWhenUsed="1"/>
+    <w:lsdException w:name="Table Subtle 2" w:semiHidden="1" w:unhideWhenUsed="1"/>
+    <w:lsdException w:name="Table Web 1" w:semiHidden="1" w:unhideWhenUsed="1"/>
+    <w:lsdException w:name="Table Web 2" w:semiHidden="1" w:unhideWhenUsed="1"/>
+    <w:lsdException w:name="Table Web 3" w:semiHidden="1" w:unhideWhenUsed="1"/>
+    <w:lsdException w:name="Balloon Text" w:semiHidden="1" w:unhideWhenUsed="1"/>
+    <w:lsdException w:name="Table Grid" w:uiPriority="59"/>
+    <w:lsdException w:name="Table Theme" w:semiHidden="1" w:unhideWhenUsed="1"/>
+    <w:lsdException w:name="Note Level 1" w:semiHidden="1" w:unhideWhenUsed="1"/>
+    <w:lsdException w:name="Note Level 2" w:semiHidden="1" w:unhideWhenUsed="1"/>
+    <w:lsdException w:name="Note Level 3" w:semiHidden="1" w:unhideWhenUsed="1"/>
+    <w:lsdException w:name="Note Level 4" w:semiHidden="1" w:unhideWhenUsed="1"/>
+    <w:lsdException w:name="Note Level 5" w:semiHidden="1" w:unhideWhenUsed="1"/>
+    <w:lsdException w:name="Note Level 6" w:semiHidden="1" w:unhideWhenUsed="1"/>
+    <w:lsdException w:name="Note Level 7" w:semiHidden="1" w:unhideWhenUsed="1"/>
+    <w:lsdException w:name="Note Level 8" w:semiHidden="1" w:unhideWhenUsed="1"/>
+    <w:lsdException w:name="Note Level 9" w:semiHidden="1" w:unhideWhenUsed="1"/>
+    <w:lsdException w:name="Placeholder Text" w:semiHidden="1"/>
+    <w:lsdException w:name="No Spacing" w:uiPriority="1" w:qFormat="1"/>
+    <w:lsdException w:name="Light Shading" w:uiPriority="60"/>
+    <w:lsdException w:name="Light List" w:uiPriority="61"/>
+    <w:lsdException w:name="Light Grid" w:uiPriority="62"/>
+    <w:lsdException w:name="Medium Shading 1" w:uiPriority="63"/>
+    <w:lsdException w:name="Medium Shading 2" w:uiPriority="64"/>
+    <w:lsdException w:name="Medium List 1" w:uiPriority="65"/>
+    <w:lsdException w:name="Medium List 2" w:uiPriority="66"/>
+    <w:lsdException w:name="Medium Grid 1" w:uiPriority="67"/>
+    <w:lsdException w:name="Medium Grid 2" w:uiPriority="68"/>
+    <w:lsdException w:name="Medium Grid 3" w:uiPriority="69"/>
+    <w:lsdException w:name="Dark List" w:uiPriority="70"/>
+    <w:lsdException w:name="Colorful Shading" w:uiPriority="71"/>
+    <w:lsdException w:name="Colorful List" w:uiPriority="72"/>
+    <w:lsdException w:name="Colorful Grid" w:uiPriority="73"/>
+    <w:lsdException w:name="Light Shading Accent 1" w:uiPriority="60"/>
+    <w:lsdException w:name="Light List Accent 1" w:uiPriority="61"/>
+    <w:lsdException w:name="Light Grid Accent 1" w:uiPriority="62"/>
+    <w:lsdException w:name="Medium Shading 1 Accent 1" w:uiPriority="63"/>
+    <w:lsdException w:name="Medium Shading 2 Accent 1" w:uiPriority="64"/>
+    <w:lsdException w:name="Medium List 1 Accent 1" w:uiPriority="65"/>
+    <w:lsdException w:name="Revision" w:semiHidden="1"/>
+    <w:lsdException w:name="List Paragraph" w:uiPriority="34" w:qFormat="1"/>
+    <w:lsdException w:name="Quote" w:uiPriority="29" w:qFormat="1"/>
+    <w:lsdException w:name="Intense Quote" w:uiPriority="30" w:qFormat="1"/>
+    <w:lsdException w:name="Medium List 2 Accent 1" w:uiPriority="66"/>
+    <w:lsdException w:name="Medium Grid 1 Accent 1" w:uiPriority="67"/>
+    <w:lsdException w:name="Medium Grid 2 Accent 1" w:uiPriority="68"/>
+    <w:lsdException w:name="Medium Grid 3 Accent 1" w:uiPriority="69"/>
+    <w:lsdException w:name="Dark List Accent 1" w:uiPriority="70"/>
+    <w:lsdException w:name="Colorful Shading Accent 1" w:uiPriority="71"/>
+    <w:lsdException w:name="Colorful List Accent 1" w:uiPriority="72"/>
+    <w:lsdException w:name="Colorful Grid Accent 1" w:uiPriority="73"/>
+    <w:lsdException w:name="Light Shading Accent 2" w:uiPriority="60"/>
+    <w:lsdException w:name="Light List Accent 2" w:uiPriority="61"/>
+    <w:lsdException w:name="Light Grid Accent 2" w:uiPriority="62"/>
+    <w:lsdException w:name="Medium Shading 1 Accent 2" w:uiPriority="63"/>
+    <w:lsdException w:name="Medium Shading 2 Accent 2" w:uiPriority="64"/>
+    <w:lsdException w:name="Medium List 1 Accent 2" w:uiPriority="65"/>
+    <w:lsdException w:name="Medium List 2 Accent 2" w:uiPriority="66"/>
+    <w:lsdException w:name="Medium Grid 1 Accent 2" w:uiPriority="67"/>
+    <w:lsdException w:name="Medium Grid 2 Accent 2" w:uiPriority="68"/>
+    <w:lsdException w:name="Medium Grid 3 Accent 2" w:uiPriority="69"/>
+    <w:lsdException w:name="Dark List Accent 2" w:uiPriority="70"/>
+    <w:lsdException w:name="Colorful Shading Accent 2" w:uiPriority="71"/>
+    <w:lsdException w:name="Colorful List Accent 2" w:uiPriority="72"/>
+    <w:lsdException w:name="Colorful Grid Accent 2" w:uiPriority="73"/>
+    <w:lsdException w:name="Light Shading Accent 3" w:uiPriority="60"/>
+    <w:lsdException w:name="Light List Accent 3" w:uiPriority="61"/>
+    <w:lsdException w:name="Light Grid Accent 3" w:uiPriority="62"/>
+    <w:lsdException w:name="Medium Shading 1 Accent 3" w:uiPriority="63"/>
+    <w:lsdException w:name="Medium Shading 2 Accent 3" w:uiPriority="64"/>
+    <w:lsdException w:name="Medium List 1 Accent 3" w:uiPriority="65"/>
+    <w:lsdException w:name="Medium List 2 Accent 3" w:uiPriority="66"/>
+    <w:lsdException w:name="Medium Grid 1 Accent 3" w:uiPriority="67"/>
+    <w:lsdException w:name="Medium Grid 2 Accent 3" w:uiPriority="68"/>
+    <w:lsdException w:name="Medium Grid 3 Accent 3" w:uiPriority="69"/>
+    <w:lsdException w:name="Dark List Accent 3" w:uiPriority="70"/>
+    <w:lsdException w:name="Colorful Shading Accent 3" w:uiPriority="71"/>
+    <w:lsdException w:name="Colorful List Accent 3" w:uiPriority="72"/>
+    <w:lsdException w:name="Colorful Grid Accent 3" w:uiPriority="73"/>
+    <w:lsdException w:name="Light Shading Accent 4" w:uiPriority="60"/>
+    <w:lsdException w:name="Light List Accent 4" w:uiPriority="61"/>
+    <w:lsdException w:name="Light Grid Accent 4" w:uiPriority="62"/>
+    <w:lsdException w:name="Medium Shading 1 Accent 4" w:uiPriority="63"/>
+    <w:lsdException w:name="Medium Shading 2 Accent 4" w:uiPriority="64"/>
+    <w:lsdException w:name="Medium List 1 Accent 4" w:uiPriority="65"/>
+    <w:lsdException w:name="Medium List 2 Accent 4" w:uiPriority="66"/>
+    <w:lsdException w:name="Medium Grid 1 Accent 4" w:uiPriority="67"/>
+    <w:lsdException w:name="Medium Grid 2 Accent 4" w:uiPriority="68"/>
+    <w:lsdException w:name="Medium Grid 3 Accent 4" w:uiPriority="69"/>
+    <w:lsdException w:name="Dark List Accent 4" w:uiPriority="70"/>
+    <w:lsdException w:name="Colorful Shading Accent 4" w:uiPriority="71"/>
+    <w:lsdException w:name="Colorful List Accent 4" w:uiPriority="72"/>
+    <w:lsdException w:name="Colorful Grid Accent 4" w:uiPriority="73"/>
+    <w:lsdException w:name="Light Shading Accent 5" w:uiPriority="60"/>
+    <w:lsdException w:name="Light List Accent 5" w:uiPriority="61"/>
+    <w:lsdException w:name="Light Grid Accent 5" w:uiPriority="62"/>
+    <w:lsdException w:name="Medium Shading 1 Accent 5" w:uiPriority="63"/>
+    <w:lsdException w:name="Medium Shading 2 Accent 5" w:uiPriority="64"/>
+    <w:lsdException w:name="Medium List 1 Accent 5" w:uiPriority="65"/>
+    <w:lsdException w:name="Medium List 2 Accent 5" w:uiPriority="66"/>
+    <w:lsdException w:name="Medium Grid 1 Accent 5" w:uiPriority="67"/>
+    <w:lsdException w:name="Medium Grid 2 Accent 5" w:uiPriority="68"/>
+    <w:lsdException w:name="Medium Grid 3 Accent 5" w:uiPriority="69"/>
+    <w:lsdException w:name="Dark List Accent 5" w:uiPriority="70"/>
+    <w:lsdException w:name="Colorful Shading Accent 5" w:uiPriority="71"/>
+    <w:lsdException w:name="Colorful List Accent 5" w:uiPriority="72"/>
+    <w:lsdException w:name="Colorful Grid Accent 5" w:uiPriority="73"/>
+    <w:lsdException w:name="Light Shading Accent 6" w:uiPriority="60"/>
+    <w:lsdException w:name="Light List Accent 6" w:uiPriority="61"/>
+    <w:lsdException w:name="Light Grid Accent 6" w:uiPriority="62"/>
+    <w:lsdException w:name="Medium Shading 1 Accent 6" w:uiPriority="63"/>
+    <w:lsdException w:name="Medium Shading 2 Accent 6" w:uiPriority="64"/>
+    <w:lsdException w:name="Medium List 1 Accent 6" w:uiPriority="65"/>
+    <w:lsdException w:name="Medium List 2 Accent 6" w:uiPriority="66"/>
+    <w:lsdException w:name="Medium Grid 1 Accent 6" w:uiPriority="67"/>
+    <w:lsdException w:name="Medium Grid 2 Accent 6" w:uiPriority="68"/>
+    <w:lsdException w:name="Medium Grid 3 Accent 6" w:uiPriority="69"/>
+    <w:lsdException w:name="Dark List Accent 6" w:uiPriority="70"/>
+    <w:lsdException w:name="Colorful Shading Accent 6" w:uiPriority="71"/>
+    <w:lsdException w:name="Colorful List Accent 6" w:uiPriority="72"/>
+    <w:lsdException w:name="Colorful Grid Accent 6" w:uiPriority="73"/>
+    <w:lsdException w:name="Subtle Emphasis" w:uiPriority="19" w:qFormat="1"/>
+    <w:lsdException w:name="Intense Emphasis" w:uiPriority="21" w:qFormat="1"/>
+    <w:lsdException w:name="Subtle Reference" w:uiPriority="31" w:qFormat="1"/>
+    <w:lsdException w:name="Intense Reference" w:uiPriority="32" w:qFormat="1"/>
+    <w:lsdException w:name="Book Title" w:uiPriority="33" w:qFormat="1"/>
+    <w:lsdException w:name="Bibliography" w:semiHidden="1" w:uiPriority="37" w:unhideWhenUsed="1"/>
+    <w:lsdException w:name="TOC Heading" w:semiHidden="1" w:uiPriority="39" w:unhideWhenUsed="1" w:qFormat="1"/>
+    <w:lsdException w:name="Plain Table 1" w:uiPriority="41"/>
+    <w:lsdException w:name="Plain Table 2" w:uiPriority="42"/>
+    <w:lsdException w:name="Plain Table 3" w:uiPriority="43"/>
+    <w:lsdException w:name="Plain Table 4" w:uiPriority="44"/>
+    <w:lsdException w:name="Plain Table 5" w:uiPriority="45"/>
+    <w:lsdException w:name="Grid Table Light" w:uiPriority="40"/>
+    <w:lsdException w:name="Grid Table 1 Light" w:uiPriority="46"/>
+    <w:lsdException w:name="Grid Table 2" w:uiPriority="47"/>
+    <w:lsdException w:name="Grid Table 3" w:uiPriority="48"/>
+    <w:lsdException w:name="Grid Table 4" w:uiPriority="49"/>
+    <w:lsdException w:name="Grid Table 5 Dark" w:uiPriority="50"/>
+    <w:lsdException w:name="Grid Table 6 Colorful" w:uiPriority="51"/>
+    <w:lsdException w:name="Grid Table 7 Colorful" w:uiPriority="52"/>
+    <w:lsdException w:name="Grid Table 1 Light Accent 1" w:uiPriority="46"/>
+    <w:lsdException w:name="Grid Table 2 Accent 1" w:uiPriority="47"/>
+    <w:lsdException w:name="Grid Table 3 Accent 1" w:uiPriority="48"/>
+    <w:lsdException w:name="Grid Table 4 Accent 1" w:uiPriority="49"/>
+    <w:lsdException w:name="Grid Table 5 Dark Accent 1" w:uiPriority="50"/>
+    <w:lsdException w:name="Grid Table 6 Colorful Accent 1" w:uiPriority="51"/>
+    <w:lsdException w:name="Grid Table 7 Colorful Accent 1" w:uiPriority="52"/>
+    <w:lsdException w:name="Grid Table 1 Light Accent 2" w:uiPriority="46"/>
+    <w:lsdException w:name="Grid Table 2 Accent 2" w:uiPriority="47"/>
+    <w:lsdException w:name="Grid Table 3 Accent 2" w:uiPriority="48"/>
+    <w:lsdException w:name="Grid Table 4 Accent 2" w:uiPriority="49"/>
+    <w:lsdException w:name="Grid Table 5 Dark Accent 2" w:uiPriority="50"/>
+    <w:lsdException w:name="Grid Table 6 Colorful Accent 2" w:uiPriority="51"/>
+    <w:lsdException w:name="Grid Table 7 Colorful Accent 2" w:uiPriority="52"/>
+    <w:lsdException w:name="Grid Table 1 Light Accent 3" w:uiPriority="46"/>
+    <w:lsdException w:name="Grid Table 2 Accent 3" w:uiPriority="47"/>
+    <w:lsdException w:name="Grid Table 3 Accent 3" w:uiPriority="48"/>
+    <w:lsdException w:name="Grid Table 4 Accent 3" w:uiPriority="49"/>
+    <w:lsdException w:name="Grid Table 5 Dark Accent 3" w:uiPriority="50"/>
+    <w:lsdException w:name="Grid Table 6 Colorful Accent 3" w:uiPriority="51"/>
+    <w:lsdException w:name="Grid Table 7 Colorful Accent 3" w:uiPriority="52"/>
+    <w:lsdException w:name="Grid Table 1 Light Accent 4" w:uiPriority="46"/>
+    <w:lsdException w:name="Grid Table 2 Accent 4" w:uiPriority="47"/>
+    <w:lsdException w:name="Grid Table 3 Accent 4" w:uiPriority="48"/>
+    <w:lsdException w:name="Grid Table 4 Accent 4" w:uiPriority="49"/>
+    <w:lsdException w:name="Grid Table 5 Dark Accent 4" w:uiPriority="50"/>
+    <w:lsdException w:name="Grid Table 6 Colorful Accent 4" w:uiPriority="51"/>
+    <w:lsdException w:name="Grid Table 7 Colorful Accent 4" w:uiPriority="52"/>
+    <w:lsdException w:name="Grid Table 1 Light Accent 5" w:uiPriority="46"/>
+    <w:lsdException w:name="Grid Table 2 Accent 5" w:uiPriority="47"/>
+    <w:lsdException w:name="Grid Table 3 Accent 5" w:uiPriority="48"/>
+    <w:lsdException w:name="Grid Table 4 Accent 5" w:uiPriority="49"/>
+    <w:lsdException w:name="Grid Table 5 Dark Accent 5" w:uiPriority="50"/>
+    <w:lsdException w:name="Grid Table 6 Colorful Accent 5" w:uiPriority="51"/>
+    <w:lsdException w:name="Grid Table 7 Colorful Accent 5" w:uiPriority="52"/>
+    <w:lsdException w:name="Grid Table 1 Light Accent 6" w:uiPriority="46"/>
+    <w:lsdException w:name="Grid Table 2 Accent 6" w:uiPriority="47"/>
+    <w:lsdException w:name="Grid Table 3 Accent 6" w:uiPriority="48"/>
+    <w:lsdException w:name="Grid Table 4 Accent 6" w:uiPriority="49"/>
+    <w:lsdException w:name="Grid Table 5 Dark Accent 6" w:uiPriority="50"/>
+    <w:lsdException w:name="Grid Table 6 Colorful Accent 6" w:uiPriority="51"/>
+    <w:lsdException w:name="Grid Table 7 Colorful Accent 6" w:uiPriority="52"/>
+    <w:lsdException w:name="List Table 1 Light" w:uiPriority="46"/>
+    <w:lsdException w:name="List Table 2" w:uiPriority="47"/>
+    <w:lsdException w:name="List Table 3" w:uiPriority="48"/>
+    <w:lsdException w:name="List Table 4" w:uiPriority="49"/>
+    <w:lsdException w:name="List Table 5 Dark" w:uiPriority="50"/>
+    <w:lsdException w:name="List Table 6 Colorful" w:uiPriority="51"/>
+    <w:lsdException w:name="List Table 7 Colorful" w:uiPriority="52"/>
+    <w:lsdException w:name="List Table 1 Light Accent 1" w:uiPriority="46"/>
+    <w:lsdException w:name="List Table 2 Accent 1" w:uiPriority="47"/>
+    <w:lsdException w:name="List Table 3 Accent 1" w:uiPriority="48"/>
+    <w:lsdException w:name="List Table 4 Accent 1" w:uiPriority="49"/>
+    <w:lsdException w:name="List Table 5 Dark Accent 1" w:uiPriority="50"/>
+    <w:lsdException w:name="List Table 6 Colorful Accent 1" w:uiPriority="51"/>
+    <w:lsdException w:name="List Table 7 Colorful Accent 1" w:uiPriority="52"/>
+    <w:lsdException w:name="List Table 1 Light Accent 2" w:uiPriority="46"/>
+    <w:lsdException w:name="List Table 2 Accent 2" w:uiPriority="47"/>
+    <w:lsdException w:name="List Table 3 Accent 2" w:uiPriority="48"/>
+    <w:lsdException w:name="List Table 4 Accent 2" w:uiPriority="49"/>
+    <w:lsdException w:name="List Table 5 Dark Accent 2" w:uiPriority="50"/>
+    <w:lsdException w:name="List Table 6 Colorful Accent 2" w:uiPriority="51"/>
+    <w:lsdException w:name="List Table 7 Colorful Accent 2" w:uiPriority="52"/>
+    <w:lsdException w:name="List Table 1 Light Accent 3" w:uiPriority="46"/>
+    <w:lsdException w:name="List Table 2 Accent 3" w:uiPriority="47"/>
+    <w:lsdException w:name="List Table 3 Accent 3" w:uiPriority="48"/>
+    <w:lsdException w:name="List Table 4 Accent 3" w:uiPriority="49"/>
+    <w:lsdException w:name="List Table 5 Dark Accent 3" w:uiPriority="50"/>
+    <w:lsdException w:name="List Table 6 Colorful Accent 3" w:uiPriority="51"/>
+    <w:lsdException w:name="List Table 7 Colorful Accent 3" w:uiPriority="52"/>
+    <w:lsdException w:name="List Table 1 Light Accent 4" w:uiPriority="46"/>
+    <w:lsdException w:name="List Table 2 Accent 4" w:uiPriority="47"/>
+    <w:lsdException w:name="List Table 3 Accent 4" w:uiPriority="48"/>
+    <w:lsdException w:name="List Table 4 Accent 4" w:uiPriority="49"/>
+    <w:lsdException w:name="List Table 5 Dark Accent 4" w:uiPriority="50"/>
+    <w:lsdException w:name="List Table 6 Colorful Accent 4" w:uiPriority="51"/>
+    <w:lsdException w:name="List Table 7 Colorful Accent 4" w:uiPriority="52"/>
+    <w:lsdException w:name="List Table 1 Light Accent 5" w:uiPriority="46"/>
+    <w:lsdException w:name="List Table 2 Accent 5" w:uiPriority="47"/>
+    <w:lsdException w:name="List Table 3 Accent 5" w:uiPriority="48"/>
+    <w:lsdException w:name="List Table 4 Accent 5" w:uiPriority="49"/>
+    <w:lsdException w:name="List Table 5 Dark Accent 5" w:uiPriority="50"/>
+    <w:lsdException w:name="List Table 6 Colorful Accent 5" w:uiPriority="51"/>
+    <w:lsdException w:name="List Table 7 Colorful Accent 5" w:uiPriority="52"/>
+    <w:lsdException w:name="List Table 1 Light Accent 6" w:uiPriority="46"/>
+    <w:lsdException w:name="List Table 2 Accent 6" w:uiPriority="47"/>
+    <w:lsdException w:name="List Table 3 Accent 6" w:uiPriority="48"/>
+    <w:lsdException w:name="List Table 4 Accent 6" w:uiPriority="49"/>
+    <w:lsdException w:name="List Table 5 Dark Accent 6" w:uiPriority="50"/>
+    <w:lsdException w:name="List Table 6 Colorful Accent 6" w:uiPriority="51"/>
+    <w:lsdException w:name="List Table 7 Colorful Accent 6" w:uiPriority="52"/>
   </w:latentStyles>
   <w:style w:type="paragraph" w:default="1" w:styleId="Normal">
     <w:name w:val="Normal"/>
@@ -7407,380 +5875,8 @@
 </w:styles>
 </file>
 
-<file path=word/glossary/stylesWithEffects.xml><?xml version="1.0" encoding="utf-8"?>
-<w:styles xmlns:wpc="http://schemas.microsoft.com/office/word/2010/wordprocessingCanvas" xmlns:mo="http://schemas.microsoft.com/office/mac/office/2008/main" xmlns:mc="http://schemas.openxmlformats.org/markup-compatibility/2006" xmlns:mv="urn:schemas-microsoft-com:mac:vml" xmlns:o="urn:schemas-microsoft-com:office:office" xmlns:r="http://schemas.openxmlformats.org/officeDocument/2006/relationships" xmlns:m="http://schemas.openxmlformats.org/officeDocument/2006/math" xmlns:v="urn:schemas-microsoft-com:vml" xmlns:wp14="http://schemas.microsoft.com/office/word/2010/wordprocessingDrawing" xmlns:wp="http://schemas.openxmlformats.org/drawingml/2006/wordprocessingDrawing" xmlns:w10="urn:schemas-microsoft-com:office:word" xmlns:w="http://schemas.openxmlformats.org/wordprocessingml/2006/main" xmlns:w14="http://schemas.microsoft.com/office/word/2010/wordml" xmlns:wpg="http://schemas.microsoft.com/office/word/2010/wordprocessingGroup" xmlns:wpi="http://schemas.microsoft.com/office/word/2010/wordprocessingInk" xmlns:wne="http://schemas.microsoft.com/office/word/2006/wordml" xmlns:wps="http://schemas.microsoft.com/office/word/2010/wordprocessingShape" mc:Ignorable="w14 wp14">
-  <w:docDefaults>
-    <w:rPrDefault>
-      <w:rPr>
-        <w:rFonts w:asciiTheme="minorHAnsi" w:eastAsiaTheme="minorEastAsia" w:hAnsiTheme="minorHAnsi" w:cstheme="minorBidi"/>
-        <w:sz w:val="24"/>
-        <w:szCs w:val="24"/>
-        <w:lang w:val="en-US" w:eastAsia="ja-JP" w:bidi="ar-SA"/>
-      </w:rPr>
-    </w:rPrDefault>
-    <w:pPrDefault/>
-  </w:docDefaults>
-  <w:latentStyles w:defLockedState="0" w:defUIPriority="99" w:defSemiHidden="1" w:defUnhideWhenUsed="1" w:defQFormat="0" w:count="276">
-    <w:lsdException w:name="Normal" w:semiHidden="0" w:uiPriority="0" w:unhideWhenUsed="0" w:qFormat="1"/>
-    <w:lsdException w:name="heading 1" w:semiHidden="0" w:uiPriority="9" w:unhideWhenUsed="0" w:qFormat="1"/>
-    <w:lsdException w:name="heading 2" w:uiPriority="9" w:qFormat="1"/>
-    <w:lsdException w:name="heading 3" w:uiPriority="3" w:qFormat="1"/>
-    <w:lsdException w:name="heading 4" w:uiPriority="3" w:qFormat="1"/>
-    <w:lsdException w:name="heading 5" w:uiPriority="3" w:qFormat="1"/>
-    <w:lsdException w:name="heading 6" w:uiPriority="9" w:qFormat="1"/>
-    <w:lsdException w:name="heading 7" w:uiPriority="9" w:qFormat="1"/>
-    <w:lsdException w:name="heading 8" w:uiPriority="9" w:qFormat="1"/>
-    <w:lsdException w:name="heading 9" w:uiPriority="9" w:qFormat="1"/>
-    <w:lsdException w:name="toc 1" w:uiPriority="39"/>
-    <w:lsdException w:name="toc 2" w:uiPriority="39"/>
-    <w:lsdException w:name="toc 3" w:uiPriority="39"/>
-    <w:lsdException w:name="toc 4" w:uiPriority="39"/>
-    <w:lsdException w:name="toc 5" w:uiPriority="39"/>
-    <w:lsdException w:name="toc 6" w:uiPriority="39"/>
-    <w:lsdException w:name="toc 7" w:uiPriority="39"/>
-    <w:lsdException w:name="toc 8" w:uiPriority="39"/>
-    <w:lsdException w:name="toc 9" w:uiPriority="39"/>
-    <w:lsdException w:name="caption" w:uiPriority="35" w:qFormat="1"/>
-    <w:lsdException w:name="Title" w:semiHidden="0" w:uiPriority="10" w:unhideWhenUsed="0" w:qFormat="1"/>
-    <w:lsdException w:name="Default Paragraph Font" w:uiPriority="1"/>
-    <w:lsdException w:name="Subtitle" w:semiHidden="0" w:uiPriority="11" w:unhideWhenUsed="0" w:qFormat="1"/>
-    <w:lsdException w:name="Strong" w:semiHidden="0" w:uiPriority="22" w:unhideWhenUsed="0" w:qFormat="1"/>
-    <w:lsdException w:name="Emphasis" w:semiHidden="0" w:uiPriority="20" w:unhideWhenUsed="0" w:qFormat="1"/>
-    <w:lsdException w:name="Table Grid" w:semiHidden="0" w:uiPriority="59" w:unhideWhenUsed="0"/>
-    <w:lsdException w:name="Placeholder Text" w:unhideWhenUsed="0"/>
-    <w:lsdException w:name="No Spacing" w:semiHidden="0" w:uiPriority="1" w:unhideWhenUsed="0" w:qFormat="1"/>
-    <w:lsdException w:name="Light Shading" w:semiHidden="0" w:uiPriority="60" w:unhideWhenUsed="0"/>
-    <w:lsdException w:name="Light List" w:semiHidden="0" w:uiPriority="61" w:unhideWhenUsed="0"/>
-    <w:lsdException w:name="Light Grid" w:semiHidden="0" w:uiPriority="62" w:unhideWhenUsed="0"/>
-    <w:lsdException w:name="Medium Shading 1" w:semiHidden="0" w:uiPriority="63" w:unhideWhenUsed="0"/>
-    <w:lsdException w:name="Medium Shading 2" w:semiHidden="0" w:uiPriority="64" w:unhideWhenUsed="0"/>
-    <w:lsdException w:name="Medium List 1" w:semiHidden="0" w:uiPriority="65" w:unhideWhenUsed="0"/>
-    <w:lsdException w:name="Medium List 2" w:semiHidden="0" w:uiPriority="66" w:unhideWhenUsed="0"/>
-    <w:lsdException w:name="Medium Grid 1" w:semiHidden="0" w:uiPriority="67" w:unhideWhenUsed="0"/>
-    <w:lsdException w:name="Medium Grid 2" w:semiHidden="0" w:uiPriority="68" w:unhideWhenUsed="0"/>
-    <w:lsdException w:name="Medium Grid 3" w:semiHidden="0" w:uiPriority="69" w:unhideWhenUsed="0"/>
-    <w:lsdException w:name="Dark List" w:semiHidden="0" w:uiPriority="70" w:unhideWhenUsed="0"/>
-    <w:lsdException w:name="Colorful Shading" w:semiHidden="0" w:uiPriority="71" w:unhideWhenUsed="0"/>
-    <w:lsdException w:name="Colorful List" w:semiHidden="0" w:uiPriority="72" w:unhideWhenUsed="0"/>
-    <w:lsdException w:name="Colorful Grid" w:semiHidden="0" w:uiPriority="73" w:unhideWhenUsed="0"/>
-    <w:lsdException w:name="Light Shading Accent 1" w:semiHidden="0" w:uiPriority="60" w:unhideWhenUsed="0"/>
-    <w:lsdException w:name="Light List Accent 1" w:semiHidden="0" w:uiPriority="61" w:unhideWhenUsed="0"/>
-    <w:lsdException w:name="Light Grid Accent 1" w:semiHidden="0" w:uiPriority="62" w:unhideWhenUsed="0"/>
-    <w:lsdException w:name="Medium Shading 1 Accent 1" w:semiHidden="0" w:uiPriority="63" w:unhideWhenUsed="0"/>
-    <w:lsdException w:name="Medium Shading 2 Accent 1" w:semiHidden="0" w:uiPriority="64" w:unhideWhenUsed="0"/>
-    <w:lsdException w:name="Medium List 1 Accent 1" w:semiHidden="0" w:uiPriority="65" w:unhideWhenUsed="0"/>
-    <w:lsdException w:name="Revision" w:unhideWhenUsed="0"/>
-    <w:lsdException w:name="List Paragraph" w:semiHidden="0" w:uiPriority="34" w:unhideWhenUsed="0" w:qFormat="1"/>
-    <w:lsdException w:name="Quote" w:semiHidden="0" w:uiPriority="29" w:unhideWhenUsed="0" w:qFormat="1"/>
-    <w:lsdException w:name="Intense Quote" w:semiHidden="0" w:uiPriority="30" w:unhideWhenUsed="0" w:qFormat="1"/>
-    <w:lsdException w:name="Medium List 2 Accent 1" w:semiHidden="0" w:uiPriority="66" w:unhideWhenUsed="0"/>
-    <w:lsdException w:name="Medium Grid 1 Accent 1" w:semiHidden="0" w:uiPriority="67" w:unhideWhenUsed="0"/>
-    <w:lsdException w:name="Medium Grid 2 Accent 1" w:semiHidden="0" w:uiPriority="68" w:unhideWhenUsed="0"/>
-    <w:lsdException w:name="Medium Grid 3 Accent 1" w:semiHidden="0" w:uiPriority="69" w:unhideWhenUsed="0"/>
-    <w:lsdException w:name="Dark List Accent 1" w:semiHidden="0" w:uiPriority="70" w:unhideWhenUsed="0"/>
-    <w:lsdException w:name="Colorful Shading Accent 1" w:semiHidden="0" w:uiPriority="71" w:unhideWhenUsed="0"/>
-    <w:lsdException w:name="Colorful List Accent 1" w:semiHidden="0" w:uiPriority="72" w:unhideWhenUsed="0"/>
-    <w:lsdException w:name="Colorful Grid Accent 1" w:semiHidden="0" w:uiPriority="73" w:unhideWhenUsed="0"/>
-    <w:lsdException w:name="Light Shading Accent 2" w:semiHidden="0" w:uiPriority="60" w:unhideWhenUsed="0"/>
-    <w:lsdException w:name="Light List Accent 2" w:semiHidden="0" w:uiPriority="61" w:unhideWhenUsed="0"/>
-    <w:lsdException w:name="Light Grid Accent 2" w:semiHidden="0" w:uiPriority="62" w:unhideWhenUsed="0"/>
-    <w:lsdException w:name="Medium Shading 1 Accent 2" w:semiHidden="0" w:uiPriority="63" w:unhideWhenUsed="0"/>
-    <w:lsdException w:name="Medium Shading 2 Accent 2" w:semiHidden="0" w:uiPriority="64" w:unhideWhenUsed="0"/>
-    <w:lsdException w:name="Medium List 1 Accent 2" w:semiHidden="0" w:uiPriority="65" w:unhideWhenUsed="0"/>
-    <w:lsdException w:name="Medium List 2 Accent 2" w:semiHidden="0" w:uiPriority="66" w:unhideWhenUsed="0"/>
-    <w:lsdException w:name="Medium Grid 1 Accent 2" w:semiHidden="0" w:uiPriority="67" w:unhideWhenUsed="0"/>
-    <w:lsdException w:name="Medium Grid 2 Accent 2" w:semiHidden="0" w:uiPriority="68" w:unhideWhenUsed="0"/>
-    <w:lsdException w:name="Medium Grid 3 Accent 2" w:semiHidden="0" w:uiPriority="69" w:unhideWhenUsed="0"/>
-    <w:lsdException w:name="Dark List Accent 2" w:semiHidden="0" w:uiPriority="70" w:unhideWhenUsed="0"/>
-    <w:lsdException w:name="Colorful Shading Accent 2" w:semiHidden="0" w:uiPriority="71" w:unhideWhenUsed="0"/>
-    <w:lsdException w:name="Colorful List Accent 2" w:semiHidden="0" w:uiPriority="72" w:unhideWhenUsed="0"/>
-    <w:lsdException w:name="Colorful Grid Accent 2" w:semiHidden="0" w:uiPriority="73" w:unhideWhenUsed="0"/>
-    <w:lsdException w:name="Light Shading Accent 3" w:semiHidden="0" w:uiPriority="60" w:unhideWhenUsed="0"/>
-    <w:lsdException w:name="Light List Accent 3" w:semiHidden="0" w:uiPriority="61" w:unhideWhenUsed="0"/>
-    <w:lsdException w:name="Light Grid Accent 3" w:semiHidden="0" w:uiPriority="62" w:unhideWhenUsed="0"/>
-    <w:lsdException w:name="Medium Shading 1 Accent 3" w:semiHidden="0" w:uiPriority="63" w:unhideWhenUsed="0"/>
-    <w:lsdException w:name="Medium Shading 2 Accent 3" w:semiHidden="0" w:uiPriority="64" w:unhideWhenUsed="0"/>
-    <w:lsdException w:name="Medium List 1 Accent 3" w:semiHidden="0" w:uiPriority="65" w:unhideWhenUsed="0"/>
-    <w:lsdException w:name="Medium List 2 Accent 3" w:semiHidden="0" w:uiPriority="66" w:unhideWhenUsed="0"/>
-    <w:lsdException w:name="Medium Grid 1 Accent 3" w:semiHidden="0" w:uiPriority="67" w:unhideWhenUsed="0"/>
-    <w:lsdException w:name="Medium Grid 2 Accent 3" w:semiHidden="0" w:uiPriority="68" w:unhideWhenUsed="0"/>
-    <w:lsdException w:name="Medium Grid 3 Accent 3" w:semiHidden="0" w:uiPriority="69" w:unhideWhenUsed="0"/>
-    <w:lsdException w:name="Dark List Accent 3" w:semiHidden="0" w:uiPriority="70" w:unhideWhenUsed="0"/>
-    <w:lsdException w:name="Colorful Shading Accent 3" w:semiHidden="0" w:uiPriority="71" w:unhideWhenUsed="0"/>
-    <w:lsdException w:name="Colorful List Accent 3" w:semiHidden="0" w:uiPriority="72" w:unhideWhenUsed="0"/>
-    <w:lsdException w:name="Colorful Grid Accent 3" w:semiHidden="0" w:uiPriority="73" w:unhideWhenUsed="0"/>
-    <w:lsdException w:name="Light Shading Accent 4" w:semiHidden="0" w:uiPriority="60" w:unhideWhenUsed="0"/>
-    <w:lsdException w:name="Light List Accent 4" w:semiHidden="0" w:uiPriority="61" w:unhideWhenUsed="0"/>
-    <w:lsdException w:name="Light Grid Accent 4" w:semiHidden="0" w:uiPriority="62" w:unhideWhenUsed="0"/>
-    <w:lsdException w:name="Medium Shading 1 Accent 4" w:semiHidden="0" w:uiPriority="63" w:unhideWhenUsed="0"/>
-    <w:lsdException w:name="Medium Shading 2 Accent 4" w:semiHidden="0" w:uiPriority="64" w:unhideWhenUsed="0"/>
-    <w:lsdException w:name="Medium List 1 Accent 4" w:semiHidden="0" w:uiPriority="65" w:unhideWhenUsed="0"/>
-    <w:lsdException w:name="Medium List 2 Accent 4" w:semiHidden="0" w:uiPriority="66" w:unhideWhenUsed="0"/>
-    <w:lsdException w:name="Medium Grid 1 Accent 4" w:semiHidden="0" w:uiPriority="67" w:unhideWhenUsed="0"/>
-    <w:lsdException w:name="Medium Grid 2 Accent 4" w:semiHidden="0" w:uiPriority="68" w:unhideWhenUsed="0"/>
-    <w:lsdException w:name="Medium Grid 3 Accent 4" w:semiHidden="0" w:uiPriority="69" w:unhideWhenUsed="0"/>
-    <w:lsdException w:name="Dark List Accent 4" w:semiHidden="0" w:uiPriority="70" w:unhideWhenUsed="0"/>
-    <w:lsdException w:name="Colorful Shading Accent 4" w:semiHidden="0" w:uiPriority="71" w:unhideWhenUsed="0"/>
-    <w:lsdException w:name="Colorful List Accent 4" w:semiHidden="0" w:uiPriority="72" w:unhideWhenUsed="0"/>
-    <w:lsdException w:name="Colorful Grid Accent 4" w:semiHidden="0" w:uiPriority="73" w:unhideWhenUsed="0"/>
-    <w:lsdException w:name="Light Shading Accent 5" w:semiHidden="0" w:uiPriority="60" w:unhideWhenUsed="0"/>
-    <w:lsdException w:name="Light List Accent 5" w:semiHidden="0" w:uiPriority="61" w:unhideWhenUsed="0"/>
-    <w:lsdException w:name="Light Grid Accent 5" w:semiHidden="0" w:uiPriority="62" w:unhideWhenUsed="0"/>
-    <w:lsdException w:name="Medium Shading 1 Accent 5" w:semiHidden="0" w:uiPriority="63" w:unhideWhenUsed="0"/>
-    <w:lsdException w:name="Medium Shading 2 Accent 5" w:semiHidden="0" w:uiPriority="64" w:unhideWhenUsed="0"/>
-    <w:lsdException w:name="Medium List 1 Accent 5" w:semiHidden="0" w:uiPriority="65" w:unhideWhenUsed="0"/>
-    <w:lsdException w:name="Medium List 2 Accent 5" w:semiHidden="0" w:uiPriority="66" w:unhideWhenUsed="0"/>
-    <w:lsdException w:name="Medium Grid 1 Accent 5" w:semiHidden="0" w:uiPriority="67" w:unhideWhenUsed="0"/>
-    <w:lsdException w:name="Medium Grid 2 Accent 5" w:semiHidden="0" w:uiPriority="68" w:unhideWhenUsed="0"/>
-    <w:lsdException w:name="Medium Grid 3 Accent 5" w:semiHidden="0" w:uiPriority="69" w:unhideWhenUsed="0"/>
-    <w:lsdException w:name="Dark List Accent 5" w:semiHidden="0" w:uiPriority="70" w:unhideWhenUsed="0"/>
-    <w:lsdException w:name="Colorful Shading Accent 5" w:semiHidden="0" w:uiPriority="71" w:unhideWhenUsed="0"/>
-    <w:lsdException w:name="Colorful List Accent 5" w:semiHidden="0" w:uiPriority="72" w:unhideWhenUsed="0"/>
-    <w:lsdException w:name="Colorful Grid Accent 5" w:semiHidden="0" w:uiPriority="73" w:unhideWhenUsed="0"/>
-    <w:lsdException w:name="Light Shading Accent 6" w:semiHidden="0" w:uiPriority="60" w:unhideWhenUsed="0"/>
-    <w:lsdException w:name="Light List Accent 6" w:semiHidden="0" w:uiPriority="61" w:unhideWhenUsed="0"/>
-    <w:lsdException w:name="Light Grid Accent 6" w:semiHidden="0" w:uiPriority="62" w:unhideWhenUsed="0"/>
-    <w:lsdException w:name="Medium Shading 1 Accent 6" w:semiHidden="0" w:uiPriority="63" w:unhideWhenUsed="0"/>
-    <w:lsdException w:name="Medium Shading 2 Accent 6" w:semiHidden="0" w:uiPriority="64" w:unhideWhenUsed="0"/>
-    <w:lsdException w:name="Medium List 1 Accent 6" w:semiHidden="0" w:uiPriority="65" w:unhideWhenUsed="0"/>
-    <w:lsdException w:name="Medium List 2 Accent 6" w:semiHidden="0" w:uiPriority="66" w:unhideWhenUsed="0"/>
-    <w:lsdException w:name="Medium Grid 1 Accent 6" w:semiHidden="0" w:uiPriority="67" w:unhideWhenUsed="0"/>
-    <w:lsdException w:name="Medium Grid 2 Accent 6" w:semiHidden="0" w:uiPriority="68" w:unhideWhenUsed="0"/>
-    <w:lsdException w:name="Medium Grid 3 Accent 6" w:semiHidden="0" w:uiPriority="69" w:unhideWhenUsed="0"/>
-    <w:lsdException w:name="Dark List Accent 6" w:semiHidden="0" w:uiPriority="70" w:unhideWhenUsed="0"/>
-    <w:lsdException w:name="Colorful Shading Accent 6" w:semiHidden="0" w:uiPriority="71" w:unhideWhenUsed="0"/>
-    <w:lsdException w:name="Colorful List Accent 6" w:semiHidden="0" w:uiPriority="72" w:unhideWhenUsed="0"/>
-    <w:lsdException w:name="Colorful Grid Accent 6" w:semiHidden="0" w:uiPriority="73" w:unhideWhenUsed="0"/>
-    <w:lsdException w:name="Subtle Emphasis" w:semiHidden="0" w:uiPriority="19" w:unhideWhenUsed="0" w:qFormat="1"/>
-    <w:lsdException w:name="Intense Emphasis" w:semiHidden="0" w:uiPriority="21" w:unhideWhenUsed="0" w:qFormat="1"/>
-    <w:lsdException w:name="Subtle Reference" w:semiHidden="0" w:uiPriority="31" w:unhideWhenUsed="0" w:qFormat="1"/>
-    <w:lsdException w:name="Intense Reference" w:semiHidden="0" w:uiPriority="32" w:unhideWhenUsed="0" w:qFormat="1"/>
-    <w:lsdException w:name="Book Title" w:semiHidden="0" w:uiPriority="33" w:unhideWhenUsed="0" w:qFormat="1"/>
-    <w:lsdException w:name="Bibliography" w:uiPriority="37"/>
-    <w:lsdException w:name="TOC Heading" w:uiPriority="39" w:qFormat="1"/>
-  </w:latentStyles>
-  <w:style w:type="paragraph" w:default="1" w:styleId="Normal">
-    <w:name w:val="Normal"/>
-    <w:qFormat/>
-  </w:style>
-  <w:style w:type="paragraph" w:styleId="Heading3">
-    <w:name w:val="heading 3"/>
-    <w:basedOn w:val="Normal"/>
-    <w:next w:val="Normal"/>
-    <w:link w:val="Heading3Char"/>
-    <w:uiPriority w:val="3"/>
-    <w:unhideWhenUsed/>
-    <w:qFormat/>
-    <w:pPr>
-      <w:keepNext/>
-      <w:keepLines/>
-      <w:spacing w:line="480" w:lineRule="auto"/>
-      <w:ind w:firstLine="720"/>
-      <w:outlineLvl w:val="2"/>
-    </w:pPr>
-    <w:rPr>
-      <w:rFonts w:asciiTheme="majorHAnsi" w:eastAsiaTheme="majorEastAsia" w:hAnsiTheme="majorHAnsi" w:cstheme="majorBidi"/>
-      <w:b/>
-      <w:bCs/>
-      <w:kern w:val="24"/>
-      <w:lang w:eastAsia="en-US"/>
-    </w:rPr>
-  </w:style>
-  <w:style w:type="paragraph" w:styleId="Heading4">
-    <w:name w:val="heading 4"/>
-    <w:basedOn w:val="Normal"/>
-    <w:next w:val="Normal"/>
-    <w:link w:val="Heading4Char"/>
-    <w:uiPriority w:val="3"/>
-    <w:unhideWhenUsed/>
-    <w:qFormat/>
-    <w:pPr>
-      <w:keepNext/>
-      <w:keepLines/>
-      <w:spacing w:line="480" w:lineRule="auto"/>
-      <w:ind w:firstLine="720"/>
-      <w:outlineLvl w:val="3"/>
-    </w:pPr>
-    <w:rPr>
-      <w:rFonts w:asciiTheme="majorHAnsi" w:eastAsiaTheme="majorEastAsia" w:hAnsiTheme="majorHAnsi" w:cstheme="majorBidi"/>
-      <w:b/>
-      <w:bCs/>
-      <w:i/>
-      <w:iCs/>
-      <w:kern w:val="24"/>
-      <w:lang w:eastAsia="en-US"/>
-    </w:rPr>
-  </w:style>
-  <w:style w:type="paragraph" w:styleId="Heading5">
-    <w:name w:val="heading 5"/>
-    <w:basedOn w:val="Normal"/>
-    <w:next w:val="Normal"/>
-    <w:link w:val="Heading5Char"/>
-    <w:uiPriority w:val="3"/>
-    <w:unhideWhenUsed/>
-    <w:qFormat/>
-    <w:pPr>
-      <w:keepNext/>
-      <w:keepLines/>
-      <w:spacing w:line="480" w:lineRule="auto"/>
-      <w:ind w:firstLine="720"/>
-      <w:outlineLvl w:val="4"/>
-    </w:pPr>
-    <w:rPr>
-      <w:rFonts w:asciiTheme="majorHAnsi" w:eastAsiaTheme="majorEastAsia" w:hAnsiTheme="majorHAnsi" w:cstheme="majorBidi"/>
-      <w:i/>
-      <w:iCs/>
-      <w:kern w:val="24"/>
-      <w:lang w:eastAsia="en-US"/>
-    </w:rPr>
-  </w:style>
-  <w:style w:type="character" w:default="1" w:styleId="DefaultParagraphFont">
-    <w:name w:val="Default Paragraph Font"/>
-    <w:uiPriority w:val="1"/>
-    <w:semiHidden/>
-    <w:unhideWhenUsed/>
-  </w:style>
-  <w:style w:type="table" w:default="1" w:styleId="TableNormal">
-    <w:name w:val="Normal Table"/>
-    <w:uiPriority w:val="99"/>
-    <w:semiHidden/>
-    <w:unhideWhenUsed/>
-    <w:tblPr>
-      <w:tblInd w:w="0" w:type="dxa"/>
-      <w:tblCellMar>
-        <w:top w:w="0" w:type="dxa"/>
-        <w:left w:w="108" w:type="dxa"/>
-        <w:bottom w:w="0" w:type="dxa"/>
-        <w:right w:w="108" w:type="dxa"/>
-      </w:tblCellMar>
-    </w:tblPr>
-  </w:style>
-  <w:style w:type="numbering" w:default="1" w:styleId="NoList">
-    <w:name w:val="No List"/>
-    <w:uiPriority w:val="99"/>
-    <w:semiHidden/>
-    <w:unhideWhenUsed/>
-  </w:style>
-  <w:style w:type="paragraph" w:customStyle="1" w:styleId="C96BD3B62526CB4AA094BBE757BF4159">
-    <w:name w:val="C96BD3B62526CB4AA094BBE757BF4159"/>
-  </w:style>
-  <w:style w:type="paragraph" w:customStyle="1" w:styleId="E4FE9E9E9C4F1944A8A4F63EE3FF3C70">
-    <w:name w:val="E4FE9E9E9C4F1944A8A4F63EE3FF3C70"/>
-  </w:style>
-  <w:style w:type="paragraph" w:customStyle="1" w:styleId="B9E39FFBE69529409D032AEE67F33F89">
-    <w:name w:val="B9E39FFBE69529409D032AEE67F33F89"/>
-  </w:style>
-  <w:style w:type="paragraph" w:customStyle="1" w:styleId="F2EB5D36EFE57B4EB3A8D680704578C6">
-    <w:name w:val="F2EB5D36EFE57B4EB3A8D680704578C6"/>
-  </w:style>
-  <w:style w:type="character" w:styleId="Emphasis">
-    <w:name w:val="Emphasis"/>
-    <w:basedOn w:val="DefaultParagraphFont"/>
-    <w:uiPriority w:val="20"/>
-    <w:unhideWhenUsed/>
-    <w:qFormat/>
-    <w:rPr>
-      <w:i/>
-      <w:iCs/>
-    </w:rPr>
-  </w:style>
-  <w:style w:type="paragraph" w:customStyle="1" w:styleId="A2668A3A5A46F544BF69CED3B221FF87">
-    <w:name w:val="A2668A3A5A46F544BF69CED3B221FF87"/>
-  </w:style>
-  <w:style w:type="paragraph" w:customStyle="1" w:styleId="88B35B42E9CAE440AD26468A72D2296B">
-    <w:name w:val="88B35B42E9CAE440AD26468A72D2296B"/>
-  </w:style>
-  <w:style w:type="paragraph" w:customStyle="1" w:styleId="AACD8CB898250844A28CCE1EBF259781">
-    <w:name w:val="AACD8CB898250844A28CCE1EBF259781"/>
-  </w:style>
-  <w:style w:type="paragraph" w:customStyle="1" w:styleId="3CF4C114585CF84E9DCA28078FCAB639">
-    <w:name w:val="3CF4C114585CF84E9DCA28078FCAB639"/>
-  </w:style>
-  <w:style w:type="paragraph" w:customStyle="1" w:styleId="CC8BB71DC82D654E92EBDF763BA0D32C">
-    <w:name w:val="CC8BB71DC82D654E92EBDF763BA0D32C"/>
-  </w:style>
-  <w:style w:type="paragraph" w:customStyle="1" w:styleId="64C7536B0E680A40A95EDA0A3D774626">
-    <w:name w:val="64C7536B0E680A40A95EDA0A3D774626"/>
-  </w:style>
-  <w:style w:type="paragraph" w:customStyle="1" w:styleId="E2DBDC750B9A9D409944EA4A71FAF475">
-    <w:name w:val="E2DBDC750B9A9D409944EA4A71FAF475"/>
-  </w:style>
-  <w:style w:type="character" w:customStyle="1" w:styleId="Heading3Char">
-    <w:name w:val="Heading 3 Char"/>
-    <w:basedOn w:val="DefaultParagraphFont"/>
-    <w:link w:val="Heading3"/>
-    <w:uiPriority w:val="3"/>
-    <w:rPr>
-      <w:rFonts w:asciiTheme="majorHAnsi" w:eastAsiaTheme="majorEastAsia" w:hAnsiTheme="majorHAnsi" w:cstheme="majorBidi"/>
-      <w:b/>
-      <w:bCs/>
-      <w:kern w:val="24"/>
-      <w:lang w:eastAsia="en-US"/>
-    </w:rPr>
-  </w:style>
-  <w:style w:type="paragraph" w:customStyle="1" w:styleId="3A0F40A076D54F40B0254755EAC35FE2">
-    <w:name w:val="3A0F40A076D54F40B0254755EAC35FE2"/>
-  </w:style>
-  <w:style w:type="paragraph" w:customStyle="1" w:styleId="3806E8C4B2187A439308011E5A01914E">
-    <w:name w:val="3806E8C4B2187A439308011E5A01914E"/>
-  </w:style>
-  <w:style w:type="character" w:customStyle="1" w:styleId="Heading4Char">
-    <w:name w:val="Heading 4 Char"/>
-    <w:basedOn w:val="DefaultParagraphFont"/>
-    <w:link w:val="Heading4"/>
-    <w:uiPriority w:val="3"/>
-    <w:rPr>
-      <w:rFonts w:asciiTheme="majorHAnsi" w:eastAsiaTheme="majorEastAsia" w:hAnsiTheme="majorHAnsi" w:cstheme="majorBidi"/>
-      <w:b/>
-      <w:bCs/>
-      <w:i/>
-      <w:iCs/>
-      <w:kern w:val="24"/>
-      <w:lang w:eastAsia="en-US"/>
-    </w:rPr>
-  </w:style>
-  <w:style w:type="paragraph" w:customStyle="1" w:styleId="54B9A295FB0D224CBC3E339369A7795E">
-    <w:name w:val="54B9A295FB0D224CBC3E339369A7795E"/>
-  </w:style>
-  <w:style w:type="paragraph" w:customStyle="1" w:styleId="1F9811CE2262394D86B278BDDB6F330F">
-    <w:name w:val="1F9811CE2262394D86B278BDDB6F330F"/>
-  </w:style>
-  <w:style w:type="character" w:customStyle="1" w:styleId="Heading5Char">
-    <w:name w:val="Heading 5 Char"/>
-    <w:basedOn w:val="DefaultParagraphFont"/>
-    <w:link w:val="Heading5"/>
-    <w:uiPriority w:val="3"/>
-    <w:rPr>
-      <w:rFonts w:asciiTheme="majorHAnsi" w:eastAsiaTheme="majorEastAsia" w:hAnsiTheme="majorHAnsi" w:cstheme="majorBidi"/>
-      <w:i/>
-      <w:iCs/>
-      <w:kern w:val="24"/>
-      <w:lang w:eastAsia="en-US"/>
-    </w:rPr>
-  </w:style>
-  <w:style w:type="paragraph" w:customStyle="1" w:styleId="515EB7C2F6E78E48A6E93CFE1AA23C14">
-    <w:name w:val="515EB7C2F6E78E48A6E93CFE1AA23C14"/>
-  </w:style>
-  <w:style w:type="paragraph" w:customStyle="1" w:styleId="389896BC681EDF469284A80377B54086">
-    <w:name w:val="389896BC681EDF469284A80377B54086"/>
-  </w:style>
-  <w:style w:type="paragraph" w:customStyle="1" w:styleId="753147A933F7FE4F8A03DAB31DF972A1">
-    <w:name w:val="753147A933F7FE4F8A03DAB31DF972A1"/>
-  </w:style>
-  <w:style w:type="paragraph" w:customStyle="1" w:styleId="66BD7D7F8B9C454EB16C4A1C365EA3D7">
-    <w:name w:val="66BD7D7F8B9C454EB16C4A1C365EA3D7"/>
-  </w:style>
-  <w:style w:type="paragraph" w:customStyle="1" w:styleId="CC537D2FD92774439502B3260DE4EDC4">
-    <w:name w:val="CC537D2FD92774439502B3260DE4EDC4"/>
-  </w:style>
-  <w:style w:type="paragraph" w:customStyle="1" w:styleId="4A9C37BB496C174CBE728759B4A61720">
-    <w:name w:val="4A9C37BB496C174CBE728759B4A61720"/>
-  </w:style>
-</w:styles>
-</file>
-
 <file path=word/glossary/webSettings.xml><?xml version="1.0" encoding="utf-8"?>
-<w:webSettings xmlns:mc="http://schemas.openxmlformats.org/markup-compatibility/2006" xmlns:r="http://schemas.openxmlformats.org/officeDocument/2006/relationships" xmlns:w="http://schemas.openxmlformats.org/wordprocessingml/2006/main" xmlns:w14="http://schemas.microsoft.com/office/word/2010/wordml" mc:Ignorable="w14">
+<w:webSettings xmlns:mc="http://schemas.openxmlformats.org/markup-compatibility/2006" xmlns:r="http://schemas.openxmlformats.org/officeDocument/2006/relationships" xmlns:w="http://schemas.openxmlformats.org/wordprocessingml/2006/main" xmlns:w14="http://schemas.microsoft.com/office/word/2010/wordml" xmlns:w15="http://schemas.microsoft.com/office/word/2012/wordml" mc:Ignorable="w14 w15">
   <w:allowPNG/>
   <w:doNotSaveAsSingleFile/>
 </w:webSettings>
@@ -7981,7 +6077,7 @@
   <a:extraClrSchemeLst/>
   <a:extLst>
     <a:ext uri="{05A4C25C-085E-4340-85A3-A5531E510DB2}">
-      <thm15:themeFamily xmlns:thm15="http://schemas.microsoft.com/office/thememl/2012/main" xmlns="" name="Office Theme" id="{62F939B6-93AF-4DB8-9C6B-D6C7DFDC589F}" vid="{4A3C46E8-61CC-4603-A589-7422A47A8E4A}"/>
+      <thm15:themeFamily xmlns:thm15="http://schemas.microsoft.com/office/thememl/2012/main" name="Office Theme" id="{62F939B6-93AF-4DB8-9C6B-D6C7DFDC589F}" vid="{4A3C46E8-61CC-4603-A589-7422A47A8E4A}"/>
     </a:ext>
   </a:extLst>
 </a:theme>
@@ -8052,7 +6148,7 @@
 </file>
 
 <file path=customXml/itemProps2.xml><?xml version="1.0" encoding="utf-8"?>
-<ds:datastoreItem xmlns:ds="http://schemas.openxmlformats.org/officeDocument/2006/customXml" ds:itemID="{553DA61D-6656-E943-877E-E19B7991F18C}">
+<ds:datastoreItem xmlns:ds="http://schemas.openxmlformats.org/officeDocument/2006/customXml" ds:itemID="{4326F026-B0FF-C14D-A3FC-EB4F1ED973A7}">
   <ds:schemaRefs>
     <ds:schemaRef ds:uri="http://schemas.openxmlformats.org/officeDocument/2006/bibliography"/>
   </ds:schemaRefs>

</xml_diff>